<commit_message>
SottoCapitolo implementazione con ChatGPT
</commit_message>
<xml_diff>
--- a/Capitoli/UtilizzoChatGPT.docx
+++ b/Capitoli/UtilizzoChatGPT.docx
@@ -113,7 +113,27 @@
           <w:szCs w:val="24"/>
           <w:lang w:val="it-IT"/>
         </w:rPr>
-        <w:t xml:space="preserve">Questo capitolo esplora come ChatGPT è stato utilizzato nelle diverse fasi dello sviluppo dell'applicazione EcoSwap, evidenziando il suo ruolo e la sua efficacia nel supportare </w:t>
+        <w:t xml:space="preserve">Questo capitolo esplora come ChatGPT è stato utilizzato nelle diverse fasi dello sviluppo dell'applicazione </w:t>
+      </w:r>
+      <w:proofErr w:type="spellStart"/>
+      <w:r>
+        <w:rPr>
+          <w:rFonts w:ascii="Times New Roman" w:hAnsi="Times New Roman" w:cs="Times New Roman"/>
+          <w:sz w:val="24"/>
+          <w:szCs w:val="24"/>
+          <w:lang w:val="it-IT"/>
+        </w:rPr>
+        <w:t>EcoSwap</w:t>
+      </w:r>
+      <w:proofErr w:type="spellEnd"/>
+      <w:r>
+        <w:rPr>
+          <w:rFonts w:ascii="Times New Roman" w:hAnsi="Times New Roman" w:cs="Times New Roman"/>
+          <w:sz w:val="24"/>
+          <w:szCs w:val="24"/>
+          <w:lang w:val="it-IT"/>
+        </w:rPr>
+        <w:t xml:space="preserve">, evidenziando il suo ruolo e la sua efficacia nel supportare </w:t>
       </w:r>
       <w:r>
         <w:rPr>
@@ -466,63 +486,1199 @@
     </w:p>
     <w:p>
       <w:pPr>
-        <w:spacing w:after="0" w:line="240" w:lineRule="auto"/>
-        <w:rPr>
-          <w:rFonts w:ascii="Times New Roman" w:eastAsia="Times New Roman" w:hAnsi="Times New Roman" w:cs="Times New Roman"/>
-          <w:sz w:val="24"/>
-          <w:szCs w:val="24"/>
-          <w:lang w:val="it-IT" w:eastAsia="en-GB"/>
-        </w:rPr>
-      </w:pPr>
-      <w:r>
-        <w:rPr>
-          <w:rFonts w:ascii="Times New Roman" w:eastAsia="Times New Roman" w:hAnsi="Symbol" w:cs="Times New Roman"/>
-          <w:sz w:val="24"/>
-          <w:szCs w:val="24"/>
-          <w:lang w:eastAsia="en-GB"/>
-        </w:rPr>
-        <w:t></w:t>
-      </w:r>
-      <w:r>
-        <w:rPr>
-          <w:rFonts w:ascii="Times New Roman" w:eastAsia="Times New Roman" w:hAnsi="Times New Roman" w:cs="Times New Roman"/>
-          <w:sz w:val="24"/>
-          <w:szCs w:val="24"/>
-          <w:lang w:val="it-IT" w:eastAsia="en-GB"/>
-        </w:rPr>
-        <w:t xml:space="preserve">  Descrizione di come ChatGPT ha assistito durante la fase di implementazione delle funzionalità dell'applicazione.</w:t>
+        <w:spacing w:line="360" w:lineRule="auto"/>
+        <w:jc w:val="both"/>
+        <w:rPr>
+          <w:rFonts w:ascii="Times New Roman" w:hAnsi="Times New Roman" w:cs="Times New Roman"/>
+          <w:sz w:val="24"/>
+          <w:szCs w:val="24"/>
+          <w:lang w:val="it-IT"/>
+        </w:rPr>
+      </w:pPr>
+      <w:r>
+        <w:rPr>
+          <w:rFonts w:ascii="Times New Roman" w:hAnsi="Times New Roman" w:cs="Times New Roman"/>
+          <w:sz w:val="24"/>
+          <w:szCs w:val="24"/>
+          <w:lang w:val="it-IT"/>
+        </w:rPr>
+        <w:t xml:space="preserve">Durante la fase di implementazione delle funzionalità dell'applicazione, ChatGPT ha svolto un ruolo significativo come strumento di supporto per lo sviluppo. In particolare, ChatGPT è stato </w:t>
+      </w:r>
+      <w:r>
+        <w:rPr>
+          <w:rFonts w:ascii="Times New Roman" w:hAnsi="Times New Roman" w:cs="Times New Roman"/>
+          <w:sz w:val="24"/>
+          <w:szCs w:val="24"/>
+          <w:lang w:val="it-IT"/>
+        </w:rPr>
+        <w:t xml:space="preserve">utilizzato per </w:t>
+      </w:r>
+      <w:r>
+        <w:rPr>
+          <w:rFonts w:ascii="Times New Roman" w:hAnsi="Times New Roman" w:cs="Times New Roman"/>
+          <w:sz w:val="24"/>
+          <w:szCs w:val="24"/>
+          <w:lang w:val="it-IT"/>
+        </w:rPr>
+        <w:t xml:space="preserve">implementare specifiche funzionalità e ottimizzare il codice esistente. </w:t>
+      </w:r>
+      <w:r>
+        <w:rPr>
+          <w:rFonts w:ascii="Times New Roman" w:hAnsi="Times New Roman" w:cs="Times New Roman"/>
+          <w:sz w:val="24"/>
+          <w:szCs w:val="24"/>
+          <w:lang w:val="it-IT"/>
+        </w:rPr>
+        <w:t>Piu specificatamente, ChatGPT è stato utilizzato per i seguenti aiuti:</w:t>
       </w:r>
     </w:p>
     <w:p>
       <w:pPr>
+        <w:pStyle w:val="Paragrafoelenco"/>
+        <w:numPr>
+          <w:ilvl w:val="0"/>
+          <w:numId w:val="16"/>
+        </w:numPr>
+        <w:spacing w:line="360" w:lineRule="auto"/>
+        <w:ind w:left="720"/>
+        <w:jc w:val="both"/>
+        <w:rPr>
+          <w:rFonts w:ascii="Times New Roman" w:eastAsia="Times New Roman" w:hAnsi="Times New Roman" w:cs="Times New Roman"/>
+          <w:sz w:val="24"/>
+          <w:szCs w:val="24"/>
+          <w:lang w:val="it-IT" w:eastAsia="en-GB"/>
+        </w:rPr>
+      </w:pPr>
+      <w:r>
+        <w:rPr>
+          <w:rFonts w:ascii="Times New Roman" w:eastAsia="Times New Roman" w:hAnsi="Times New Roman" w:cs="Times New Roman"/>
+          <w:b/>
+          <w:bCs/>
+          <w:sz w:val="24"/>
+          <w:szCs w:val="24"/>
+          <w:lang w:val="it-IT" w:eastAsia="en-GB"/>
+        </w:rPr>
+        <w:t xml:space="preserve">Consigli su </w:t>
+      </w:r>
+      <w:r>
+        <w:rPr>
+          <w:rFonts w:ascii="Times New Roman" w:eastAsia="Times New Roman" w:hAnsi="Times New Roman" w:cs="Times New Roman"/>
+          <w:b/>
+          <w:bCs/>
+          <w:sz w:val="24"/>
+          <w:szCs w:val="24"/>
+          <w:lang w:val="it-IT" w:eastAsia="en-GB"/>
+        </w:rPr>
+        <w:t>sintassi flutter</w:t>
+      </w:r>
+    </w:p>
+    <w:p>
+      <w:pPr>
+        <w:pStyle w:val="Paragrafoelenco"/>
         <w:spacing w:line="360" w:lineRule="auto"/>
         <w:jc w:val="both"/>
         <w:rPr>
-          <w:rFonts w:ascii="Times New Roman" w:hAnsi="Times New Roman" w:cs="Times New Roman"/>
+          <w:rFonts w:ascii="Times New Roman" w:eastAsia="Times New Roman" w:hAnsi="Times New Roman" w:cs="Times New Roman"/>
+          <w:sz w:val="24"/>
+          <w:szCs w:val="24"/>
+          <w:lang w:val="it-IT" w:eastAsia="en-GB"/>
+        </w:rPr>
+      </w:pPr>
+      <w:r>
+        <w:rPr>
+          <w:rFonts w:ascii="Times New Roman" w:hAnsi="Times New Roman" w:cs="Times New Roman"/>
+          <w:sz w:val="24"/>
+          <w:szCs w:val="24"/>
+          <w:lang w:val="it-IT"/>
+        </w:rPr>
+        <w:lastRenderedPageBreak/>
+        <w:t xml:space="preserve">Come già detto, abbiamo voluto testare anche quanto un LLM può aiutare nell’apprendimento di nuovi linguaggi. Uno dei primi utilizzi di ChatGPT è stato per porre domande su come scrivere del codice in Flutter. Ad esempio, abbiamo chiesto come funziona la creazione di pagine in Flutter, la creazione di elementi, come scrivere uno specifico algoritmo in Flutter. Inoltre, conoscendo meglio il linguaggio Java per lo sviluppo Android, abbiamo chiesto quali sono i corrispondenti di Flutter di alcuni elementi di Android, come i bottoni o una bottom/top bar, e come implementare alcune meccaniche presenti in Android, come i </w:t>
+      </w:r>
+      <w:proofErr w:type="spellStart"/>
+      <w:r>
+        <w:rPr>
+          <w:rFonts w:ascii="Times New Roman" w:hAnsi="Times New Roman" w:cs="Times New Roman"/>
+          <w:sz w:val="24"/>
+          <w:szCs w:val="24"/>
+          <w:lang w:val="it-IT"/>
+        </w:rPr>
+        <w:t>ViewModel</w:t>
+      </w:r>
+      <w:proofErr w:type="spellEnd"/>
+      <w:r>
+        <w:rPr>
+          <w:rFonts w:ascii="Times New Roman" w:hAnsi="Times New Roman" w:cs="Times New Roman"/>
+          <w:sz w:val="24"/>
+          <w:szCs w:val="24"/>
+          <w:lang w:val="it-IT"/>
+        </w:rPr>
+        <w:t xml:space="preserve"> o il meccanismo di Observer, in Flutter.</w:t>
+      </w:r>
+    </w:p>
+    <w:p>
+      <w:pPr>
+        <w:pStyle w:val="Paragrafoelenco"/>
+        <w:numPr>
+          <w:ilvl w:val="0"/>
+          <w:numId w:val="16"/>
+        </w:numPr>
+        <w:spacing w:line="360" w:lineRule="auto"/>
+        <w:ind w:left="720"/>
+        <w:jc w:val="both"/>
+        <w:rPr>
+          <w:rFonts w:ascii="Times New Roman" w:eastAsia="Times New Roman" w:hAnsi="Times New Roman" w:cs="Times New Roman"/>
+          <w:sz w:val="24"/>
+          <w:szCs w:val="24"/>
+          <w:lang w:val="it-IT" w:eastAsia="en-GB"/>
+        </w:rPr>
+      </w:pPr>
+      <w:r>
+        <w:rPr>
+          <w:rFonts w:ascii="Times New Roman" w:eastAsia="Times New Roman" w:hAnsi="Times New Roman" w:cs="Times New Roman"/>
           <w:b/>
           <w:bCs/>
           <w:sz w:val="24"/>
           <w:szCs w:val="24"/>
-          <w:lang w:val="it-IT"/>
-        </w:rPr>
-      </w:pPr>
-      <w:r>
-        <w:rPr>
-          <w:rFonts w:ascii="Times New Roman" w:eastAsia="Times New Roman" w:hAnsi="Symbol" w:cs="Times New Roman"/>
-          <w:sz w:val="24"/>
-          <w:szCs w:val="24"/>
-          <w:lang w:eastAsia="en-GB"/>
-        </w:rPr>
-        <w:t></w:t>
-      </w:r>
-      <w:r>
+          <w:lang w:val="it-IT" w:eastAsia="en-GB"/>
+        </w:rPr>
+        <w:t>Suggerimenti per le funzionalità</w:t>
+      </w:r>
+    </w:p>
+    <w:p>
+      <w:pPr>
+        <w:pStyle w:val="Paragrafoelenco"/>
+        <w:spacing w:line="360" w:lineRule="auto"/>
+        <w:jc w:val="both"/>
         <w:rPr>
           <w:rFonts w:ascii="Times New Roman" w:eastAsia="Times New Roman" w:hAnsi="Times New Roman" w:cs="Times New Roman"/>
           <w:sz w:val="24"/>
           <w:szCs w:val="24"/>
           <w:lang w:val="it-IT" w:eastAsia="en-GB"/>
         </w:rPr>
-        <w:t xml:space="preserve">  Esempi di problemi risolti grazie all'intervento di ChatGPT.</w:t>
+      </w:pPr>
+      <w:r>
+        <w:rPr>
+          <w:rFonts w:ascii="Times New Roman" w:eastAsia="Times New Roman" w:hAnsi="Times New Roman" w:cs="Times New Roman"/>
+          <w:sz w:val="24"/>
+          <w:szCs w:val="24"/>
+          <w:lang w:val="it-IT" w:eastAsia="en-GB"/>
+        </w:rPr>
+        <w:t>Un altro ambito in cui ChatGPT dimostra particolare efficacia è nel suggerimento di funzionalità per l’applicazione, fornendo numerosi spunti creativi per la creazione di pagine. Nel nostro progetto, l'abbiamo impiegato principalmente per lo sviluppo delle pagine principali, consultandolo su come integrare al meglio un requisito specifico in una pagina, o su come implementare determinate funzionalità e quali approcci adottare per ottenere i risultati desiderati. In particolare, abbiamo chiesto consigli su quali altre funzionalità potesse avere una pagina, come ad esempio l'aggiunta di un meccanismo per segnalare se l'ultimo messaggio in una chat è stato letto o ancora no.</w:t>
+      </w:r>
+    </w:p>
+    <w:p>
+      <w:pPr>
+        <w:pStyle w:val="Paragrafoelenco"/>
+        <w:numPr>
+          <w:ilvl w:val="0"/>
+          <w:numId w:val="16"/>
+        </w:numPr>
+        <w:spacing w:line="360" w:lineRule="auto"/>
+        <w:ind w:left="720"/>
+        <w:jc w:val="both"/>
+        <w:rPr>
+          <w:rFonts w:ascii="Times New Roman" w:eastAsia="Times New Roman" w:hAnsi="Times New Roman" w:cs="Times New Roman"/>
+          <w:sz w:val="24"/>
+          <w:szCs w:val="24"/>
+          <w:lang w:val="it-IT" w:eastAsia="en-GB"/>
+        </w:rPr>
+      </w:pPr>
+      <w:r>
+        <w:rPr>
+          <w:rFonts w:ascii="Times New Roman" w:eastAsia="Times New Roman" w:hAnsi="Times New Roman" w:cs="Times New Roman"/>
+          <w:b/>
+          <w:bCs/>
+          <w:sz w:val="24"/>
+          <w:szCs w:val="24"/>
+          <w:lang w:val="it-IT" w:eastAsia="en-GB"/>
+        </w:rPr>
+        <w:t xml:space="preserve">Implementazione delle funzionalità </w:t>
+      </w:r>
+    </w:p>
+    <w:p>
+      <w:pPr>
+        <w:keepNext/>
+        <w:spacing w:line="360" w:lineRule="auto"/>
+        <w:ind w:left="720"/>
+        <w:jc w:val="both"/>
+      </w:pPr>
+      <w:r>
+        <w:rPr>
+          <w:rFonts w:ascii="Times New Roman" w:eastAsia="Times New Roman" w:hAnsi="Times New Roman" w:cs="Times New Roman"/>
+          <w:sz w:val="24"/>
+          <w:szCs w:val="24"/>
+          <w:lang w:val="it-IT" w:eastAsia="en-GB"/>
+        </w:rPr>
+        <w:t>ChatGPT ha fornito un grande aiuto nell’implementazione delle funzionalità, assistendo nella scrittura del codice per particolari requisiti complessi da implementare. Ad esempio, ha supportato l’integrazione dell’</w:t>
+      </w:r>
+      <w:proofErr w:type="spellStart"/>
+      <w:r>
+        <w:rPr>
+          <w:rFonts w:ascii="Times New Roman" w:eastAsia="Times New Roman" w:hAnsi="Times New Roman" w:cs="Times New Roman"/>
+          <w:sz w:val="24"/>
+          <w:szCs w:val="24"/>
+          <w:lang w:val="it-IT" w:eastAsia="en-GB"/>
+        </w:rPr>
+        <w:t>ImagePicker</w:t>
+      </w:r>
+      <w:proofErr w:type="spellEnd"/>
+      <w:r>
+        <w:rPr>
+          <w:rFonts w:ascii="Times New Roman" w:eastAsia="Times New Roman" w:hAnsi="Times New Roman" w:cs="Times New Roman"/>
+          <w:sz w:val="24"/>
+          <w:szCs w:val="24"/>
+          <w:lang w:val="it-IT" w:eastAsia="en-GB"/>
+        </w:rPr>
+        <w:t xml:space="preserve"> per la selezione delle immagini, la realizzazione di un meccanismo di caricamento progressivo degli elementi nella homepage, e l'implementazione di un sistema di ricerca degli item in base al loro nome, permettendo di cercare una stringa presente nel nome o nella descrizione. Inoltre, è stato molto utile nel calcolo della distanza tra utenti e oggetti. In quest'ultimo caso, dopo la richiesta, ChatGPT ha generato in linguaggio Dart la funzione di </w:t>
+      </w:r>
+      <w:proofErr w:type="spellStart"/>
+      <w:r>
+        <w:rPr>
+          <w:rFonts w:ascii="Times New Roman" w:eastAsia="Times New Roman" w:hAnsi="Times New Roman" w:cs="Times New Roman"/>
+          <w:sz w:val="24"/>
+          <w:szCs w:val="24"/>
+          <w:lang w:val="it-IT" w:eastAsia="en-GB"/>
+        </w:rPr>
+        <w:t>Haversine</w:t>
+      </w:r>
+      <w:proofErr w:type="spellEnd"/>
+      <w:r>
+        <w:rPr>
+          <w:rFonts w:ascii="Times New Roman" w:eastAsia="Times New Roman" w:hAnsi="Times New Roman" w:cs="Times New Roman"/>
+          <w:sz w:val="24"/>
+          <w:szCs w:val="24"/>
+          <w:lang w:val="it-IT" w:eastAsia="en-GB"/>
+        </w:rPr>
+        <w:t xml:space="preserve"> per calcolare la distanza tra due punti dati la loro latitudine e longitudine su un asse terrestre</w:t>
+      </w:r>
+      <w:r>
+        <w:rPr>
+          <w:rFonts w:ascii="Times New Roman" w:eastAsia="Times New Roman" w:hAnsi="Times New Roman" w:cs="Times New Roman"/>
+          <w:sz w:val="24"/>
+          <w:szCs w:val="24"/>
+          <w:lang w:val="it-IT" w:eastAsia="en-GB"/>
+        </w:rPr>
+        <w:t>:</w:t>
+      </w:r>
+      <w:r>
+        <w:rPr>
+          <w:rFonts w:ascii="Times New Roman" w:eastAsia="Times New Roman" w:hAnsi="Times New Roman" w:cs="Times New Roman"/>
+          <w:sz w:val="24"/>
+          <w:szCs w:val="24"/>
+          <w:lang w:val="it-IT" w:eastAsia="en-GB"/>
+        </w:rPr>
+        <w:lastRenderedPageBreak/>
+        <w:tab/>
+      </w:r>
+      <w:r>
+        <w:rPr>
+          <w:rFonts w:ascii="Times New Roman" w:eastAsia="Times New Roman" w:hAnsi="Times New Roman" w:cs="Times New Roman"/>
+          <w:sz w:val="24"/>
+          <w:szCs w:val="24"/>
+          <w:lang w:val="it-IT" w:eastAsia="en-GB"/>
+        </w:rPr>
+        <w:drawing>
+          <wp:inline distT="0" distB="0" distL="0" distR="0" wp14:anchorId="680BA482" wp14:editId="6979C250">
+            <wp:extent cx="5175885" cy="4067175"/>
+            <wp:effectExtent l="0" t="0" r="5715" b="9525"/>
+            <wp:docPr id="648343908" name="Immagine 1" descr="Immagine che contiene testo, schermata, Carattere&#10;&#10;Descrizione generata automaticamente"/>
+            <wp:cNvGraphicFramePr>
+              <a:graphicFrameLocks xmlns:a="http://schemas.openxmlformats.org/drawingml/2006/main" noChangeAspect="1"/>
+            </wp:cNvGraphicFramePr>
+            <a:graphic xmlns:a="http://schemas.openxmlformats.org/drawingml/2006/main">
+              <a:graphicData uri="http://schemas.openxmlformats.org/drawingml/2006/picture">
+                <pic:pic xmlns:pic="http://schemas.openxmlformats.org/drawingml/2006/picture">
+                  <pic:nvPicPr>
+                    <pic:cNvPr id="648343908" name="Immagine 1" descr="Immagine che contiene testo, schermata, Carattere&#10;&#10;Descrizione generata automaticamente"/>
+                    <pic:cNvPicPr/>
+                  </pic:nvPicPr>
+                  <pic:blipFill>
+                    <a:blip r:embed="rId8"/>
+                    <a:stretch>
+                      <a:fillRect/>
+                    </a:stretch>
+                  </pic:blipFill>
+                  <pic:spPr>
+                    <a:xfrm>
+                      <a:off x="0" y="0"/>
+                      <a:ext cx="5200913" cy="4086842"/>
+                    </a:xfrm>
+                    <a:prstGeom prst="rect">
+                      <a:avLst/>
+                    </a:prstGeom>
+                  </pic:spPr>
+                </pic:pic>
+              </a:graphicData>
+            </a:graphic>
+          </wp:inline>
+        </w:drawing>
+      </w:r>
+    </w:p>
+    <w:p>
+      <w:pPr>
+        <w:pStyle w:val="Didascalia"/>
+        <w:ind w:left="1440" w:firstLine="720"/>
+        <w:jc w:val="both"/>
+        <w:rPr>
+          <w:rFonts w:ascii="Times New Roman" w:eastAsia="Times New Roman" w:hAnsi="Times New Roman" w:cs="Times New Roman"/>
+          <w:i w:val="0"/>
+          <w:iCs w:val="0"/>
+          <w:sz w:val="20"/>
+          <w:szCs w:val="20"/>
+          <w:lang w:val="it-IT" w:eastAsia="en-GB"/>
+        </w:rPr>
+      </w:pPr>
+      <w:r>
+        <w:rPr>
+          <w:rFonts w:ascii="Times New Roman" w:hAnsi="Times New Roman" w:cs="Times New Roman"/>
+          <w:i w:val="0"/>
+          <w:iCs w:val="0"/>
+          <w:sz w:val="20"/>
+          <w:szCs w:val="20"/>
+          <w:lang w:val="it-IT"/>
+        </w:rPr>
+        <w:t xml:space="preserve">Figura </w:t>
+      </w:r>
+      <w:r>
+        <w:rPr>
+          <w:rFonts w:ascii="Times New Roman" w:hAnsi="Times New Roman" w:cs="Times New Roman"/>
+          <w:i w:val="0"/>
+          <w:iCs w:val="0"/>
+          <w:sz w:val="20"/>
+          <w:szCs w:val="20"/>
+          <w:lang w:val="it-IT"/>
+        </w:rPr>
+        <w:t>4</w:t>
+      </w:r>
+      <w:r>
+        <w:rPr>
+          <w:rFonts w:ascii="Times New Roman" w:hAnsi="Times New Roman" w:cs="Times New Roman"/>
+          <w:i w:val="0"/>
+          <w:iCs w:val="0"/>
+          <w:sz w:val="20"/>
+          <w:szCs w:val="20"/>
+          <w:lang w:val="it-IT"/>
+        </w:rPr>
+        <w:t>.</w:t>
+      </w:r>
+      <w:r>
+        <w:rPr>
+          <w:rFonts w:ascii="Times New Roman" w:hAnsi="Times New Roman" w:cs="Times New Roman"/>
+          <w:i w:val="0"/>
+          <w:iCs w:val="0"/>
+          <w:sz w:val="20"/>
+          <w:szCs w:val="20"/>
+        </w:rPr>
+        <w:fldChar w:fldCharType="begin"/>
+      </w:r>
+      <w:r>
+        <w:rPr>
+          <w:rFonts w:ascii="Times New Roman" w:hAnsi="Times New Roman" w:cs="Times New Roman"/>
+          <w:i w:val="0"/>
+          <w:iCs w:val="0"/>
+          <w:sz w:val="20"/>
+          <w:szCs w:val="20"/>
+          <w:lang w:val="it-IT"/>
+        </w:rPr>
+        <w:instrText xml:space="preserve"> SEQ Figura_5 \* ARABIC </w:instrText>
+      </w:r>
+      <w:r>
+        <w:rPr>
+          <w:rFonts w:ascii="Times New Roman" w:hAnsi="Times New Roman" w:cs="Times New Roman"/>
+          <w:i w:val="0"/>
+          <w:iCs w:val="0"/>
+          <w:sz w:val="20"/>
+          <w:szCs w:val="20"/>
+        </w:rPr>
+        <w:fldChar w:fldCharType="separate"/>
+      </w:r>
+      <w:r>
+        <w:rPr>
+          <w:rFonts w:ascii="Times New Roman" w:hAnsi="Times New Roman" w:cs="Times New Roman"/>
+          <w:i w:val="0"/>
+          <w:iCs w:val="0"/>
+          <w:noProof/>
+          <w:sz w:val="20"/>
+          <w:szCs w:val="20"/>
+          <w:lang w:val="it-IT"/>
+        </w:rPr>
+        <w:t>1</w:t>
+      </w:r>
+      <w:r>
+        <w:rPr>
+          <w:rFonts w:ascii="Times New Roman" w:hAnsi="Times New Roman" w:cs="Times New Roman"/>
+          <w:i w:val="0"/>
+          <w:iCs w:val="0"/>
+          <w:sz w:val="20"/>
+          <w:szCs w:val="20"/>
+        </w:rPr>
+        <w:fldChar w:fldCharType="end"/>
+      </w:r>
+      <w:r>
+        <w:rPr>
+          <w:rFonts w:ascii="Times New Roman" w:hAnsi="Times New Roman" w:cs="Times New Roman"/>
+          <w:i w:val="0"/>
+          <w:iCs w:val="0"/>
+          <w:sz w:val="20"/>
+          <w:szCs w:val="20"/>
+          <w:lang w:val="it-IT"/>
+        </w:rPr>
+        <w:t xml:space="preserve">: Codice rappresentante la formula di </w:t>
+      </w:r>
+      <w:proofErr w:type="spellStart"/>
+      <w:r>
+        <w:rPr>
+          <w:rFonts w:ascii="Times New Roman" w:hAnsi="Times New Roman" w:cs="Times New Roman"/>
+          <w:i w:val="0"/>
+          <w:iCs w:val="0"/>
+          <w:sz w:val="20"/>
+          <w:szCs w:val="20"/>
+          <w:lang w:val="it-IT"/>
+        </w:rPr>
+        <w:t>Haversine</w:t>
+      </w:r>
+      <w:proofErr w:type="spellEnd"/>
+    </w:p>
+    <w:p>
+      <w:pPr>
+        <w:pStyle w:val="Paragrafoelenco"/>
+        <w:numPr>
+          <w:ilvl w:val="0"/>
+          <w:numId w:val="16"/>
+        </w:numPr>
+        <w:spacing w:line="360" w:lineRule="auto"/>
+        <w:ind w:left="720"/>
+        <w:jc w:val="both"/>
+        <w:rPr>
+          <w:rFonts w:ascii="Times New Roman" w:eastAsia="Times New Roman" w:hAnsi="Times New Roman" w:cs="Times New Roman"/>
+          <w:sz w:val="24"/>
+          <w:szCs w:val="24"/>
+          <w:lang w:val="it-IT" w:eastAsia="en-GB"/>
+        </w:rPr>
+      </w:pPr>
+      <w:r>
+        <w:rPr>
+          <w:rFonts w:ascii="Times New Roman" w:eastAsia="Times New Roman" w:hAnsi="Times New Roman" w:cs="Times New Roman"/>
+          <w:b/>
+          <w:bCs/>
+          <w:sz w:val="24"/>
+          <w:szCs w:val="24"/>
+          <w:lang w:val="it-IT" w:eastAsia="en-GB"/>
+        </w:rPr>
+        <w:t>Design di pagine</w:t>
+      </w:r>
+    </w:p>
+    <w:p>
+      <w:pPr>
+        <w:spacing w:line="360" w:lineRule="auto"/>
+        <w:ind w:left="720"/>
+        <w:jc w:val="both"/>
+        <w:rPr>
+          <w:rFonts w:ascii="Times New Roman" w:eastAsia="Times New Roman" w:hAnsi="Times New Roman" w:cs="Times New Roman"/>
+          <w:sz w:val="24"/>
+          <w:szCs w:val="24"/>
+          <w:lang w:val="it-IT" w:eastAsia="en-GB"/>
+        </w:rPr>
+      </w:pPr>
+      <w:r>
+        <w:rPr>
+          <w:rFonts w:ascii="Times New Roman" w:eastAsia="Times New Roman" w:hAnsi="Times New Roman" w:cs="Times New Roman"/>
+          <w:sz w:val="24"/>
+          <w:szCs w:val="24"/>
+          <w:lang w:val="it-IT" w:eastAsia="en-GB"/>
+        </w:rPr>
+        <w:t>ChatGPT è stato poi utilizzato per velocizzare il design delle pagine, permettendo tramite una semplice descrizione di costruire lo scheletro di una pagina, inserendo ogni widget necessario. Tuttavia, nonostante l’aiuto nell’inserimento degli elementi, che consente di risparmiare molto tempo, GPT e gli LLM mancano di sensibilità nel design effettivo. Infatti, dopo aver costruito la pagina con il codice generato, anche se non vi sono errori di formattazione o di elementi sovrapposti, c'è una totale mancanza di gusto e di design, generando una pagina che, dal punto di vista della UI e UX, risulta esteticamente poco piacevole. Questo comporta, nonostante l’aiuto nel trovare e inserire i widget necessari, una certa dose di lavoro per riuscire a dare una estetica piacevole alla pagina. Tuttavia, l’aiuto fornito nella costruzione della pagina contribuisce a risparmiare molto tempo, specialmente se non si conoscono bene i widget del linguaggio Flutter</w:t>
+      </w:r>
+      <w:r>
+        <w:rPr>
+          <w:rFonts w:ascii="Times New Roman" w:eastAsia="Times New Roman" w:hAnsi="Times New Roman" w:cs="Times New Roman"/>
+          <w:sz w:val="24"/>
+          <w:szCs w:val="24"/>
+          <w:lang w:val="it-IT" w:eastAsia="en-GB"/>
+        </w:rPr>
+        <w:t>, rendendolo quindi molto utile per questo tipo di compiti, nonostante il punto di vista creativo</w:t>
+      </w:r>
+      <w:r>
+        <w:rPr>
+          <w:rFonts w:ascii="Times New Roman" w:eastAsia="Times New Roman" w:hAnsi="Times New Roman" w:cs="Times New Roman"/>
+          <w:sz w:val="24"/>
+          <w:szCs w:val="24"/>
+          <w:lang w:val="it-IT" w:eastAsia="en-GB"/>
+        </w:rPr>
+        <w:t>.</w:t>
+      </w:r>
+    </w:p>
+    <w:p>
+      <w:pPr>
+        <w:pStyle w:val="Paragrafoelenco"/>
+        <w:numPr>
+          <w:ilvl w:val="0"/>
+          <w:numId w:val="16"/>
+        </w:numPr>
+        <w:spacing w:line="360" w:lineRule="auto"/>
+        <w:ind w:left="720"/>
+        <w:jc w:val="both"/>
+        <w:rPr>
+          <w:rFonts w:ascii="Times New Roman" w:eastAsia="Times New Roman" w:hAnsi="Times New Roman" w:cs="Times New Roman"/>
+          <w:sz w:val="24"/>
+          <w:szCs w:val="24"/>
+          <w:lang w:val="it-IT" w:eastAsia="en-GB"/>
+        </w:rPr>
+      </w:pPr>
+      <w:r>
+        <w:rPr>
+          <w:rFonts w:ascii="Times New Roman" w:eastAsia="Times New Roman" w:hAnsi="Times New Roman" w:cs="Times New Roman"/>
+          <w:b/>
+          <w:bCs/>
+          <w:sz w:val="24"/>
+          <w:szCs w:val="24"/>
+          <w:lang w:val="it-IT" w:eastAsia="en-GB"/>
+        </w:rPr>
+        <w:lastRenderedPageBreak/>
+        <w:t>Generazione di codice</w:t>
+      </w:r>
+    </w:p>
+    <w:p>
+      <w:pPr>
+        <w:pStyle w:val="Paragrafoelenco"/>
+        <w:spacing w:line="360" w:lineRule="auto"/>
+        <w:jc w:val="both"/>
+        <w:rPr>
+          <w:rFonts w:ascii="Times New Roman" w:eastAsia="Times New Roman" w:hAnsi="Times New Roman" w:cs="Times New Roman"/>
+          <w:sz w:val="24"/>
+          <w:szCs w:val="24"/>
+          <w:lang w:val="it-IT" w:eastAsia="en-GB"/>
+        </w:rPr>
+      </w:pPr>
+      <w:r>
+        <w:rPr>
+          <w:rFonts w:ascii="Times New Roman" w:hAnsi="Times New Roman" w:cs="Times New Roman"/>
+          <w:sz w:val="24"/>
+          <w:szCs w:val="24"/>
+          <w:lang w:val="it-IT"/>
+        </w:rPr>
+        <w:t xml:space="preserve">Un'altra funzione molto utilizzata di ChatGPT, simile alla precedente nel design delle pagine, è la generazione di codice data una domanda specifica. Per risparmiare tempo, abbiamo spesso sfruttato ChatGPT per generare codice da copiare, nonostante questa sia una pessima pratica. Tuttavia, è stato fatto solo per quei codici che erano stati scritti molteplici volte e che, quindi, risultavano tediosi e ripetitivi. Per trasformare questa pratica da cattiva a ottima, è essenziale comprendere a fondo il codice prima di copiarlo, in modo da evitare errori e conoscere ciò che si sta scrivendo. Detto questo, posso affermare che la generazione di codice da parte di ChatGPT, come ad esempio cicli per il riempimento di liste o creazioni di </w:t>
+      </w:r>
+      <w:proofErr w:type="spellStart"/>
+      <w:r>
+        <w:rPr>
+          <w:rFonts w:ascii="Times New Roman" w:hAnsi="Times New Roman" w:cs="Times New Roman"/>
+          <w:i/>
+          <w:iCs/>
+          <w:sz w:val="24"/>
+          <w:szCs w:val="24"/>
+          <w:lang w:val="it-IT"/>
+        </w:rPr>
+        <w:t>GridView</w:t>
+      </w:r>
+      <w:proofErr w:type="spellEnd"/>
+      <w:r>
+        <w:rPr>
+          <w:rFonts w:ascii="Times New Roman" w:hAnsi="Times New Roman" w:cs="Times New Roman"/>
+          <w:sz w:val="24"/>
+          <w:szCs w:val="24"/>
+          <w:lang w:val="it-IT"/>
+        </w:rPr>
+        <w:t xml:space="preserve"> o </w:t>
+      </w:r>
+      <w:proofErr w:type="spellStart"/>
+      <w:r>
+        <w:rPr>
+          <w:rFonts w:ascii="Times New Roman" w:hAnsi="Times New Roman" w:cs="Times New Roman"/>
+          <w:i/>
+          <w:iCs/>
+          <w:sz w:val="24"/>
+          <w:szCs w:val="24"/>
+          <w:lang w:val="it-IT"/>
+        </w:rPr>
+        <w:t>ListView</w:t>
+      </w:r>
+      <w:proofErr w:type="spellEnd"/>
+      <w:r>
+        <w:rPr>
+          <w:rFonts w:ascii="Times New Roman" w:hAnsi="Times New Roman" w:cs="Times New Roman"/>
+          <w:sz w:val="24"/>
+          <w:szCs w:val="24"/>
+          <w:lang w:val="it-IT"/>
+        </w:rPr>
+        <w:t xml:space="preserve"> in Flutter, aiuta a risparmiare molto tempo, essendo questi codici scritti un gran numero di volte.</w:t>
+      </w:r>
+    </w:p>
+    <w:p>
+      <w:pPr>
+        <w:pStyle w:val="Paragrafoelenco"/>
+        <w:numPr>
+          <w:ilvl w:val="0"/>
+          <w:numId w:val="16"/>
+        </w:numPr>
+        <w:spacing w:line="360" w:lineRule="auto"/>
+        <w:ind w:left="720"/>
+        <w:jc w:val="both"/>
+        <w:rPr>
+          <w:rFonts w:ascii="Times New Roman" w:eastAsia="Times New Roman" w:hAnsi="Times New Roman" w:cs="Times New Roman"/>
+          <w:sz w:val="24"/>
+          <w:szCs w:val="24"/>
+          <w:lang w:val="it-IT" w:eastAsia="en-GB"/>
+        </w:rPr>
+      </w:pPr>
+      <w:r>
+        <w:rPr>
+          <w:rFonts w:ascii="Times New Roman" w:eastAsia="Times New Roman" w:hAnsi="Times New Roman" w:cs="Times New Roman"/>
+          <w:b/>
+          <w:bCs/>
+          <w:sz w:val="24"/>
+          <w:szCs w:val="24"/>
+          <w:lang w:val="it-IT" w:eastAsia="en-GB"/>
+        </w:rPr>
+        <w:t>Ottimizzazione di codice</w:t>
+      </w:r>
+    </w:p>
+    <w:p>
+      <w:pPr>
+        <w:pStyle w:val="Paragrafoelenco"/>
+        <w:spacing w:line="360" w:lineRule="auto"/>
+        <w:jc w:val="both"/>
+        <w:rPr>
+          <w:rFonts w:ascii="Times New Roman" w:hAnsi="Times New Roman" w:cs="Times New Roman"/>
+          <w:sz w:val="24"/>
+          <w:szCs w:val="24"/>
+          <w:lang w:val="it-IT"/>
+        </w:rPr>
+      </w:pPr>
+      <w:r>
+        <w:rPr>
+          <w:rFonts w:ascii="Times New Roman" w:hAnsi="Times New Roman" w:cs="Times New Roman"/>
+          <w:sz w:val="24"/>
+          <w:szCs w:val="24"/>
+          <w:lang w:val="it-IT"/>
+        </w:rPr>
+        <w:t xml:space="preserve">Un utilizzo in cui ChatGPT eccelle particolarmente è l’ottimizzazione del codice. Grazie a questa capacità, è possibile fornire a ChatGPT un codice che verrà ottimizzato rimuovendo </w:t>
+      </w:r>
+      <w:proofErr w:type="spellStart"/>
+      <w:r>
+        <w:rPr>
+          <w:rFonts w:ascii="Times New Roman" w:hAnsi="Times New Roman" w:cs="Times New Roman"/>
+          <w:sz w:val="24"/>
+          <w:szCs w:val="24"/>
+          <w:lang w:val="it-IT"/>
+        </w:rPr>
+        <w:t>bad</w:t>
+      </w:r>
+      <w:proofErr w:type="spellEnd"/>
+      <w:r>
+        <w:rPr>
+          <w:rFonts w:ascii="Times New Roman" w:hAnsi="Times New Roman" w:cs="Times New Roman"/>
+          <w:sz w:val="24"/>
+          <w:szCs w:val="24"/>
+          <w:lang w:val="it-IT"/>
+        </w:rPr>
+        <w:t xml:space="preserve"> practice o errori di sintassi, consentendo così di risparmiare tempo in futuro nella correzione di errori. Di seguito, viene riportato un esempio di una funzione ottimizzata da ChatGPT, il cui compito è semplicemente caricare un oggetto di noleggio in </w:t>
+      </w:r>
+      <w:proofErr w:type="spellStart"/>
+      <w:r>
+        <w:rPr>
+          <w:rFonts w:ascii="Times New Roman" w:hAnsi="Times New Roman" w:cs="Times New Roman"/>
+          <w:sz w:val="24"/>
+          <w:szCs w:val="24"/>
+          <w:lang w:val="it-IT"/>
+        </w:rPr>
+        <w:t>Firebase</w:t>
+      </w:r>
+      <w:proofErr w:type="spellEnd"/>
+      <w:r>
+        <w:rPr>
+          <w:rFonts w:ascii="Times New Roman" w:hAnsi="Times New Roman" w:cs="Times New Roman"/>
+          <w:sz w:val="24"/>
+          <w:szCs w:val="24"/>
+          <w:lang w:val="it-IT"/>
+        </w:rPr>
+        <w:t xml:space="preserve"> Database e la sua immagine su </w:t>
+      </w:r>
+      <w:proofErr w:type="spellStart"/>
+      <w:r>
+        <w:rPr>
+          <w:rFonts w:ascii="Times New Roman" w:hAnsi="Times New Roman" w:cs="Times New Roman"/>
+          <w:sz w:val="24"/>
+          <w:szCs w:val="24"/>
+          <w:lang w:val="it-IT"/>
+        </w:rPr>
+        <w:t>Firebase</w:t>
+      </w:r>
+      <w:proofErr w:type="spellEnd"/>
+      <w:r>
+        <w:rPr>
+          <w:rFonts w:ascii="Times New Roman" w:hAnsi="Times New Roman" w:cs="Times New Roman"/>
+          <w:sz w:val="24"/>
+          <w:szCs w:val="24"/>
+          <w:lang w:val="it-IT"/>
+        </w:rPr>
+        <w:t xml:space="preserve"> Storage</w:t>
+      </w:r>
+      <w:r>
+        <w:rPr>
+          <w:rFonts w:ascii="Times New Roman" w:hAnsi="Times New Roman" w:cs="Times New Roman"/>
+          <w:sz w:val="24"/>
+          <w:szCs w:val="24"/>
+          <w:lang w:val="it-IT"/>
+        </w:rPr>
+        <w:t>:</w:t>
+      </w:r>
+    </w:p>
+    <w:p>
+      <w:pPr>
+        <w:pStyle w:val="Paragrafoelenco"/>
+        <w:keepNext/>
+        <w:spacing w:line="360" w:lineRule="auto"/>
+        <w:jc w:val="both"/>
+      </w:pPr>
+      <w:r>
+        <w:rPr>
+          <w:rFonts w:ascii="Times New Roman" w:eastAsia="Times New Roman" w:hAnsi="Times New Roman" w:cs="Times New Roman"/>
+          <w:sz w:val="24"/>
+          <w:szCs w:val="24"/>
+          <w:lang w:val="it-IT" w:eastAsia="en-GB"/>
+        </w:rPr>
+        <w:drawing>
+          <wp:inline distT="0" distB="0" distL="0" distR="0" wp14:anchorId="61C5D1D7" wp14:editId="7FFAB8D9">
+            <wp:extent cx="4083252" cy="3548540"/>
+            <wp:effectExtent l="0" t="0" r="0" b="0"/>
+            <wp:docPr id="1052547811" name="Immagine 1"/>
+            <wp:cNvGraphicFramePr>
+              <a:graphicFrameLocks xmlns:a="http://schemas.openxmlformats.org/drawingml/2006/main" noChangeAspect="1"/>
+            </wp:cNvGraphicFramePr>
+            <a:graphic xmlns:a="http://schemas.openxmlformats.org/drawingml/2006/main">
+              <a:graphicData uri="http://schemas.openxmlformats.org/drawingml/2006/picture">
+                <pic:pic xmlns:pic="http://schemas.openxmlformats.org/drawingml/2006/picture">
+                  <pic:nvPicPr>
+                    <pic:cNvPr id="1052547811" name="Immagine 1"/>
+                    <pic:cNvPicPr/>
+                  </pic:nvPicPr>
+                  <pic:blipFill>
+                    <a:blip r:embed="rId9">
+                      <a:extLst>
+                        <a:ext uri="{28A0092B-C50C-407E-A947-70E740481C1C}">
+                          <a14:useLocalDpi xmlns:a14="http://schemas.microsoft.com/office/drawing/2010/main" val="0"/>
+                        </a:ext>
+                      </a:extLst>
+                    </a:blip>
+                    <a:stretch>
+                      <a:fillRect/>
+                    </a:stretch>
+                  </pic:blipFill>
+                  <pic:spPr>
+                    <a:xfrm>
+                      <a:off x="0" y="0"/>
+                      <a:ext cx="4083252" cy="3548540"/>
+                    </a:xfrm>
+                    <a:prstGeom prst="rect">
+                      <a:avLst/>
+                    </a:prstGeom>
+                  </pic:spPr>
+                </pic:pic>
+              </a:graphicData>
+            </a:graphic>
+          </wp:inline>
+        </w:drawing>
+      </w:r>
+    </w:p>
+    <w:p>
+      <w:pPr>
+        <w:pStyle w:val="Didascalia"/>
+        <w:ind w:left="720" w:firstLine="720"/>
+        <w:jc w:val="both"/>
+        <w:rPr>
+          <w:rFonts w:ascii="Times New Roman" w:eastAsia="Times New Roman" w:hAnsi="Times New Roman" w:cs="Times New Roman"/>
+          <w:i w:val="0"/>
+          <w:iCs w:val="0"/>
+          <w:sz w:val="20"/>
+          <w:szCs w:val="20"/>
+          <w:lang w:val="it-IT" w:eastAsia="en-GB"/>
+        </w:rPr>
+      </w:pPr>
+      <w:r>
+        <w:rPr>
+          <w:rFonts w:ascii="Times New Roman" w:hAnsi="Times New Roman" w:cs="Times New Roman"/>
+          <w:i w:val="0"/>
+          <w:iCs w:val="0"/>
+          <w:sz w:val="20"/>
+          <w:szCs w:val="20"/>
+          <w:lang w:val="it-IT"/>
+        </w:rPr>
+        <w:t xml:space="preserve">Figura </w:t>
+      </w:r>
+      <w:r>
+        <w:rPr>
+          <w:rFonts w:ascii="Times New Roman" w:hAnsi="Times New Roman" w:cs="Times New Roman"/>
+          <w:i w:val="0"/>
+          <w:iCs w:val="0"/>
+          <w:sz w:val="20"/>
+          <w:szCs w:val="20"/>
+          <w:lang w:val="it-IT"/>
+        </w:rPr>
+        <w:t>4</w:t>
+      </w:r>
+      <w:r>
+        <w:rPr>
+          <w:rFonts w:ascii="Times New Roman" w:hAnsi="Times New Roman" w:cs="Times New Roman"/>
+          <w:i w:val="0"/>
+          <w:iCs w:val="0"/>
+          <w:sz w:val="20"/>
+          <w:szCs w:val="20"/>
+          <w:lang w:val="it-IT"/>
+        </w:rPr>
+        <w:t>.</w:t>
+      </w:r>
+      <w:r>
+        <w:rPr>
+          <w:rFonts w:ascii="Times New Roman" w:hAnsi="Times New Roman" w:cs="Times New Roman"/>
+          <w:i w:val="0"/>
+          <w:iCs w:val="0"/>
+          <w:sz w:val="20"/>
+          <w:szCs w:val="20"/>
+        </w:rPr>
+        <w:fldChar w:fldCharType="begin"/>
+      </w:r>
+      <w:r>
+        <w:rPr>
+          <w:rFonts w:ascii="Times New Roman" w:hAnsi="Times New Roman" w:cs="Times New Roman"/>
+          <w:i w:val="0"/>
+          <w:iCs w:val="0"/>
+          <w:sz w:val="20"/>
+          <w:szCs w:val="20"/>
+          <w:lang w:val="it-IT"/>
+        </w:rPr>
+        <w:instrText xml:space="preserve"> SEQ Figura_5 \* ARABIC </w:instrText>
+      </w:r>
+      <w:r>
+        <w:rPr>
+          <w:rFonts w:ascii="Times New Roman" w:hAnsi="Times New Roman" w:cs="Times New Roman"/>
+          <w:i w:val="0"/>
+          <w:iCs w:val="0"/>
+          <w:sz w:val="20"/>
+          <w:szCs w:val="20"/>
+        </w:rPr>
+        <w:fldChar w:fldCharType="separate"/>
+      </w:r>
+      <w:r>
+        <w:rPr>
+          <w:rFonts w:ascii="Times New Roman" w:hAnsi="Times New Roman" w:cs="Times New Roman"/>
+          <w:i w:val="0"/>
+          <w:iCs w:val="0"/>
+          <w:noProof/>
+          <w:sz w:val="20"/>
+          <w:szCs w:val="20"/>
+          <w:lang w:val="it-IT"/>
+        </w:rPr>
+        <w:t>2</w:t>
+      </w:r>
+      <w:r>
+        <w:rPr>
+          <w:rFonts w:ascii="Times New Roman" w:hAnsi="Times New Roman" w:cs="Times New Roman"/>
+          <w:i w:val="0"/>
+          <w:iCs w:val="0"/>
+          <w:sz w:val="20"/>
+          <w:szCs w:val="20"/>
+        </w:rPr>
+        <w:fldChar w:fldCharType="end"/>
+      </w:r>
+      <w:r>
+        <w:rPr>
+          <w:rFonts w:ascii="Times New Roman" w:hAnsi="Times New Roman" w:cs="Times New Roman"/>
+          <w:i w:val="0"/>
+          <w:iCs w:val="0"/>
+          <w:sz w:val="20"/>
+          <w:szCs w:val="20"/>
+          <w:lang w:val="it-IT"/>
+        </w:rPr>
+        <w:t>: Funzione di caricamento del noleggio prima dell'ottimizzazione</w:t>
+      </w:r>
+    </w:p>
+    <w:p>
+      <w:pPr>
+        <w:pStyle w:val="Paragrafoelenco"/>
+        <w:keepNext/>
+        <w:spacing w:line="360" w:lineRule="auto"/>
+        <w:jc w:val="both"/>
+      </w:pPr>
+      <w:r>
+        <w:rPr>
+          <w:rFonts w:ascii="Times New Roman" w:eastAsia="Times New Roman" w:hAnsi="Times New Roman" w:cs="Times New Roman"/>
+          <w:sz w:val="24"/>
+          <w:szCs w:val="24"/>
+          <w:lang w:val="it-IT" w:eastAsia="en-GB"/>
+        </w:rPr>
+        <w:lastRenderedPageBreak/>
+        <w:drawing>
+          <wp:inline distT="0" distB="0" distL="0" distR="0" wp14:anchorId="697982D5" wp14:editId="08E8829A">
+            <wp:extent cx="5597184" cy="2814637"/>
+            <wp:effectExtent l="0" t="0" r="3810" b="5080"/>
+            <wp:docPr id="594893818" name="Immagine 1" descr="Immagine che contiene testo, schermata, Carattere, numero&#10;&#10;Descrizione generata automaticamente"/>
+            <wp:cNvGraphicFramePr>
+              <a:graphicFrameLocks xmlns:a="http://schemas.openxmlformats.org/drawingml/2006/main" noChangeAspect="1"/>
+            </wp:cNvGraphicFramePr>
+            <a:graphic xmlns:a="http://schemas.openxmlformats.org/drawingml/2006/main">
+              <a:graphicData uri="http://schemas.openxmlformats.org/drawingml/2006/picture">
+                <pic:pic xmlns:pic="http://schemas.openxmlformats.org/drawingml/2006/picture">
+                  <pic:nvPicPr>
+                    <pic:cNvPr id="594893818" name="Immagine 1" descr="Immagine che contiene testo, schermata, Carattere, numero&#10;&#10;Descrizione generata automaticamente"/>
+                    <pic:cNvPicPr/>
+                  </pic:nvPicPr>
+                  <pic:blipFill>
+                    <a:blip r:embed="rId10"/>
+                    <a:stretch>
+                      <a:fillRect/>
+                    </a:stretch>
+                  </pic:blipFill>
+                  <pic:spPr>
+                    <a:xfrm>
+                      <a:off x="0" y="0"/>
+                      <a:ext cx="5608948" cy="2820553"/>
+                    </a:xfrm>
+                    <a:prstGeom prst="rect">
+                      <a:avLst/>
+                    </a:prstGeom>
+                  </pic:spPr>
+                </pic:pic>
+              </a:graphicData>
+            </a:graphic>
+          </wp:inline>
+        </w:drawing>
+      </w:r>
+    </w:p>
+    <w:p>
+      <w:pPr>
+        <w:pStyle w:val="Didascalia"/>
+        <w:ind w:left="720" w:firstLine="720"/>
+        <w:jc w:val="both"/>
+        <w:rPr>
+          <w:rFonts w:ascii="Times New Roman" w:hAnsi="Times New Roman" w:cs="Times New Roman"/>
+          <w:i w:val="0"/>
+          <w:iCs w:val="0"/>
+          <w:sz w:val="20"/>
+          <w:szCs w:val="20"/>
+          <w:lang w:val="it-IT"/>
+        </w:rPr>
+      </w:pPr>
+      <w:r>
+        <w:rPr>
+          <w:rFonts w:ascii="Times New Roman" w:hAnsi="Times New Roman" w:cs="Times New Roman"/>
+          <w:i w:val="0"/>
+          <w:iCs w:val="0"/>
+          <w:sz w:val="20"/>
+          <w:szCs w:val="20"/>
+          <w:lang w:val="it-IT"/>
+        </w:rPr>
+        <w:t>Figura 4.</w:t>
+      </w:r>
+      <w:r>
+        <w:rPr>
+          <w:rFonts w:ascii="Times New Roman" w:hAnsi="Times New Roman" w:cs="Times New Roman"/>
+          <w:i w:val="0"/>
+          <w:iCs w:val="0"/>
+          <w:sz w:val="20"/>
+          <w:szCs w:val="20"/>
+        </w:rPr>
+        <w:fldChar w:fldCharType="begin"/>
+      </w:r>
+      <w:r>
+        <w:rPr>
+          <w:rFonts w:ascii="Times New Roman" w:hAnsi="Times New Roman" w:cs="Times New Roman"/>
+          <w:i w:val="0"/>
+          <w:iCs w:val="0"/>
+          <w:sz w:val="20"/>
+          <w:szCs w:val="20"/>
+          <w:lang w:val="it-IT"/>
+        </w:rPr>
+        <w:instrText xml:space="preserve"> SEQ Figura_5 \* ARABIC </w:instrText>
+      </w:r>
+      <w:r>
+        <w:rPr>
+          <w:rFonts w:ascii="Times New Roman" w:hAnsi="Times New Roman" w:cs="Times New Roman"/>
+          <w:i w:val="0"/>
+          <w:iCs w:val="0"/>
+          <w:sz w:val="20"/>
+          <w:szCs w:val="20"/>
+        </w:rPr>
+        <w:fldChar w:fldCharType="separate"/>
+      </w:r>
+      <w:r>
+        <w:rPr>
+          <w:rFonts w:ascii="Times New Roman" w:hAnsi="Times New Roman" w:cs="Times New Roman"/>
+          <w:i w:val="0"/>
+          <w:iCs w:val="0"/>
+          <w:noProof/>
+          <w:sz w:val="20"/>
+          <w:szCs w:val="20"/>
+          <w:lang w:val="it-IT"/>
+        </w:rPr>
+        <w:t>3</w:t>
+      </w:r>
+      <w:r>
+        <w:rPr>
+          <w:rFonts w:ascii="Times New Roman" w:hAnsi="Times New Roman" w:cs="Times New Roman"/>
+          <w:i w:val="0"/>
+          <w:iCs w:val="0"/>
+          <w:sz w:val="20"/>
+          <w:szCs w:val="20"/>
+        </w:rPr>
+        <w:fldChar w:fldCharType="end"/>
+      </w:r>
+      <w:r>
+        <w:rPr>
+          <w:rFonts w:ascii="Times New Roman" w:hAnsi="Times New Roman" w:cs="Times New Roman"/>
+          <w:i w:val="0"/>
+          <w:iCs w:val="0"/>
+          <w:sz w:val="20"/>
+          <w:szCs w:val="20"/>
+          <w:lang w:val="it-IT"/>
+        </w:rPr>
+        <w:t>: Funzione di caricamento del noleggio dopo l'ottimizzazione</w:t>
+      </w:r>
+    </w:p>
+    <w:p>
+      <w:pPr>
+        <w:spacing w:line="360" w:lineRule="auto"/>
+        <w:ind w:left="720"/>
+        <w:jc w:val="both"/>
+        <w:rPr>
+          <w:rFonts w:ascii="Times New Roman" w:eastAsia="Times New Roman" w:hAnsi="Times New Roman" w:cs="Times New Roman"/>
+          <w:sz w:val="24"/>
+          <w:szCs w:val="24"/>
+          <w:lang w:val="it-IT" w:eastAsia="en-GB"/>
+        </w:rPr>
+      </w:pPr>
+      <w:r>
+        <w:rPr>
+          <w:rFonts w:ascii="Times New Roman" w:hAnsi="Times New Roman" w:cs="Times New Roman"/>
+          <w:sz w:val="24"/>
+          <w:szCs w:val="24"/>
+          <w:lang w:val="it-IT" w:eastAsia="en-GB"/>
+        </w:rPr>
+        <w:t>Da come si può notare dalla funzione prima e dopo l’elaborazione, ChatGPT ha contribuito significativamente all’ottimizzazione del codice. Ha rimosso il codice ridondante, spostandolo in altre funzioni e ha aggiunto un miglior controllo sugli errori, rendendo il codice più pulito ed efficiente.</w:t>
+      </w:r>
+    </w:p>
+    <w:p>
+      <w:pPr>
+        <w:pStyle w:val="Paragrafoelenco"/>
+        <w:numPr>
+          <w:ilvl w:val="0"/>
+          <w:numId w:val="16"/>
+        </w:numPr>
+        <w:spacing w:line="360" w:lineRule="auto"/>
+        <w:ind w:left="720"/>
+        <w:jc w:val="both"/>
+        <w:rPr>
+          <w:rFonts w:ascii="Times New Roman" w:eastAsia="Times New Roman" w:hAnsi="Times New Roman" w:cs="Times New Roman"/>
+          <w:sz w:val="24"/>
+          <w:szCs w:val="24"/>
+          <w:lang w:val="it-IT" w:eastAsia="en-GB"/>
+        </w:rPr>
+      </w:pPr>
+      <w:r>
+        <w:rPr>
+          <w:rFonts w:ascii="Times New Roman" w:eastAsia="Times New Roman" w:hAnsi="Times New Roman" w:cs="Times New Roman"/>
+          <w:b/>
+          <w:bCs/>
+          <w:sz w:val="24"/>
+          <w:szCs w:val="24"/>
+          <w:lang w:val="it-IT" w:eastAsia="en-GB"/>
+        </w:rPr>
+        <w:t>Correzione di errori</w:t>
+      </w:r>
+    </w:p>
+    <w:p>
+      <w:pPr>
+        <w:spacing w:line="360" w:lineRule="auto"/>
+        <w:ind w:left="720"/>
+        <w:jc w:val="both"/>
+        <w:rPr>
+          <w:rFonts w:ascii="Times New Roman" w:hAnsi="Times New Roman" w:cs="Times New Roman"/>
+          <w:sz w:val="24"/>
+          <w:szCs w:val="24"/>
+          <w:lang w:val="it-IT"/>
+        </w:rPr>
+      </w:pPr>
+      <w:r>
+        <w:rPr>
+          <w:lang w:val="it-IT"/>
+        </w:rPr>
+        <w:t xml:space="preserve"> </w:t>
+      </w:r>
+      <w:r>
+        <w:rPr>
+          <w:rFonts w:ascii="Times New Roman" w:hAnsi="Times New Roman" w:cs="Times New Roman"/>
+          <w:sz w:val="24"/>
+          <w:szCs w:val="24"/>
+          <w:lang w:val="it-IT"/>
+        </w:rPr>
+        <w:t xml:space="preserve">Infine, un utilizzo in cui ChatGPT è stato impiegato in maniera estensiva è la correzione di errori. Fornendo il codice e la stampa dell’errore in </w:t>
+      </w:r>
+      <w:proofErr w:type="spellStart"/>
+      <w:r>
+        <w:rPr>
+          <w:rFonts w:ascii="Times New Roman" w:hAnsi="Times New Roman" w:cs="Times New Roman"/>
+          <w:sz w:val="24"/>
+          <w:szCs w:val="24"/>
+          <w:lang w:val="it-IT"/>
+        </w:rPr>
+        <w:t>runtime</w:t>
+      </w:r>
+      <w:proofErr w:type="spellEnd"/>
+      <w:r>
+        <w:rPr>
+          <w:rFonts w:ascii="Times New Roman" w:hAnsi="Times New Roman" w:cs="Times New Roman"/>
+          <w:sz w:val="24"/>
+          <w:szCs w:val="24"/>
+          <w:lang w:val="it-IT"/>
+        </w:rPr>
+        <w:t xml:space="preserve">, ChatGPT </w:t>
+      </w:r>
+      <w:r>
+        <w:rPr>
+          <w:rFonts w:ascii="Times New Roman" w:hAnsi="Times New Roman" w:cs="Times New Roman"/>
+          <w:sz w:val="24"/>
+          <w:szCs w:val="24"/>
+          <w:lang w:val="it-IT"/>
+        </w:rPr>
+        <w:t xml:space="preserve">offre </w:t>
+      </w:r>
+      <w:r>
+        <w:rPr>
+          <w:rFonts w:ascii="Times New Roman" w:hAnsi="Times New Roman" w:cs="Times New Roman"/>
+          <w:sz w:val="24"/>
+          <w:szCs w:val="24"/>
+          <w:lang w:val="it-IT"/>
+        </w:rPr>
+        <w:t>una lista di possibili cause per il malfunzionamento del codice. In particolare, avendo accesso al codice, ChatGPT correggeva i punti che avrebbero potuto generare quegli errori. Tuttavia, quando non si tratta di errori di sintassi o di errori semplici da risolvere, affidarsi a ChatGPT in maniera estensiva potrebbe risultare controproducente. Dopo diverse correzioni sullo stesso codice, nel caso non riesca a risolvere l’errore, ChatGPT potrebbe iniziare a mostrare allucinazioni</w:t>
+      </w:r>
+      <w:r>
+        <w:rPr>
+          <w:rStyle w:val="Rimandonotaapidipagina"/>
+          <w:rFonts w:ascii="Times New Roman" w:hAnsi="Times New Roman" w:cs="Times New Roman"/>
+          <w:sz w:val="24"/>
+          <w:szCs w:val="24"/>
+          <w:lang w:val="it-IT"/>
+        </w:rPr>
+        <w:footnoteReference w:id="1"/>
+      </w:r>
+      <w:r>
+        <w:rPr>
+          <w:rFonts w:ascii="Times New Roman" w:hAnsi="Times New Roman" w:cs="Times New Roman"/>
+          <w:sz w:val="24"/>
+          <w:szCs w:val="24"/>
+          <w:lang w:val="it-IT"/>
+        </w:rPr>
+        <w:t xml:space="preserve">, indicando errori che non esistono e modificando il codice in modo errato. Questo rende il codice sempre più problematico e lontano dalla soluzione desiderata. Nonostante ciò, quando ci si trova di fronte a problemi difficili da risolvere, utilizzare ChatGPT come supporto piuttosto che come </w:t>
+      </w:r>
+      <w:r>
+        <w:rPr>
+          <w:rFonts w:ascii="Times New Roman" w:hAnsi="Times New Roman" w:cs="Times New Roman"/>
+          <w:sz w:val="24"/>
+          <w:szCs w:val="24"/>
+          <w:lang w:val="it-IT"/>
+        </w:rPr>
+        <w:lastRenderedPageBreak/>
+        <w:t>unica risorsa può decisamente aiutare a identificare il problema, facilitando così la risoluzione di problemi ostici.</w:t>
       </w:r>
     </w:p>
     <w:p>
@@ -557,64 +1713,67 @@
     </w:p>
     <w:p>
       <w:pPr>
-        <w:spacing w:after="0" w:line="240" w:lineRule="auto"/>
-        <w:rPr>
-          <w:rFonts w:ascii="Times New Roman" w:eastAsia="Times New Roman" w:hAnsi="Times New Roman" w:cs="Times New Roman"/>
-          <w:sz w:val="24"/>
-          <w:szCs w:val="24"/>
-          <w:lang w:val="it-IT" w:eastAsia="en-GB"/>
-        </w:rPr>
-      </w:pPr>
-      <w:r>
-        <w:rPr>
-          <w:rFonts w:ascii="Times New Roman" w:eastAsia="Times New Roman" w:hAnsi="Symbol" w:cs="Times New Roman"/>
-          <w:sz w:val="24"/>
-          <w:szCs w:val="24"/>
-          <w:lang w:eastAsia="en-GB"/>
-        </w:rPr>
-        <w:t></w:t>
-      </w:r>
-      <w:r>
-        <w:rPr>
-          <w:rFonts w:ascii="Times New Roman" w:eastAsia="Times New Roman" w:hAnsi="Times New Roman" w:cs="Times New Roman"/>
-          <w:sz w:val="24"/>
-          <w:szCs w:val="24"/>
-          <w:lang w:val="it-IT" w:eastAsia="en-GB"/>
-        </w:rPr>
-        <w:t xml:space="preserve">  Valutazione dei benefici ottenuti dall'utilizzo di ChatGPT in questa fase.</w:t>
-      </w:r>
-    </w:p>
-    <w:p>
-      <w:pPr>
+        <w:pStyle w:val="NormaleWeb"/>
         <w:spacing w:line="360" w:lineRule="auto"/>
+        <w:ind w:left="360"/>
         <w:jc w:val="both"/>
         <w:rPr>
-          <w:rFonts w:ascii="Times New Roman" w:hAnsi="Times New Roman" w:cs="Times New Roman"/>
-          <w:b/>
-          <w:bCs/>
-          <w:sz w:val="28"/>
-          <w:szCs w:val="28"/>
-          <w:lang w:val="it-IT"/>
-        </w:rPr>
-      </w:pPr>
-      <w:r>
-        <w:rPr>
-          <w:rFonts w:ascii="Times New Roman" w:eastAsia="Times New Roman" w:hAnsi="Symbol" w:cs="Times New Roman"/>
-          <w:sz w:val="24"/>
-          <w:szCs w:val="24"/>
-          <w:lang w:eastAsia="en-GB"/>
-        </w:rPr>
-        <w:lastRenderedPageBreak/>
-        <w:t></w:t>
-      </w:r>
-      <w:r>
-        <w:rPr>
-          <w:rFonts w:ascii="Times New Roman" w:eastAsia="Times New Roman" w:hAnsi="Times New Roman" w:cs="Times New Roman"/>
-          <w:sz w:val="24"/>
-          <w:szCs w:val="24"/>
-          <w:lang w:val="it-IT" w:eastAsia="en-GB"/>
-        </w:rPr>
-        <w:t xml:space="preserve">  Discussione sui limiti riscontrati e sulle aree di miglioramento.</w:t>
+          <w:lang w:val="it-IT"/>
+        </w:rPr>
+      </w:pPr>
+      <w:r>
+        <w:rPr>
+          <w:lang w:val="it-IT"/>
+        </w:rPr>
+        <w:t>L'utilizzo di ChatGPT nello sviluppo dell'applicazione ha mostrato diversi vantaggi significativi. Uno dei principali benefici è stata la capacità di ottimizzare il codice esistente, rendendolo più efficiente e meno soggetto a errori grazie alla rimozione di pratiche di programmazione non ottimali e all'introduzione di migliori controlli sugli errori. Questo ha comportato un risparmio di tempo e un miglioramento della qualità del codice. ChatGPT si è rivelato utile anche nella generazione di codice ripetitivo e nella creazione di strutture base delle pagine, permettend</w:t>
+      </w:r>
+      <w:r>
+        <w:rPr>
+          <w:lang w:val="it-IT"/>
+        </w:rPr>
+        <w:t xml:space="preserve">o una maggior concentrazione </w:t>
+      </w:r>
+      <w:r>
+        <w:rPr>
+          <w:lang w:val="it-IT"/>
+        </w:rPr>
+        <w:t xml:space="preserve">sulle funzionalità specifiche e meno sulle operazioni di base. Inoltre, la capacità di ChatGPT di fornire suggerimenti di design e funzionalità </w:t>
+      </w:r>
+      <w:r>
+        <w:rPr>
+          <w:lang w:val="it-IT"/>
+        </w:rPr>
+        <w:t xml:space="preserve">stimolando </w:t>
+      </w:r>
+      <w:r>
+        <w:rPr>
+          <w:lang w:val="it-IT"/>
+        </w:rPr>
+        <w:t xml:space="preserve">la creatività, </w:t>
+      </w:r>
+      <w:r>
+        <w:rPr>
+          <w:lang w:val="it-IT"/>
+        </w:rPr>
+        <w:t>ha contribuito</w:t>
+      </w:r>
+      <w:r>
+        <w:rPr>
+          <w:lang w:val="it-IT"/>
+        </w:rPr>
+        <w:t xml:space="preserve"> a sviluppare un'interfaccia utente più completa e funzionale.</w:t>
+      </w:r>
+      <w:r>
+        <w:rPr>
+          <w:lang w:val="it-IT"/>
+        </w:rPr>
+        <w:t xml:space="preserve"> </w:t>
+      </w:r>
+      <w:r>
+        <w:rPr>
+          <w:lang w:val="it-IT"/>
+        </w:rPr>
+        <w:t xml:space="preserve">Tuttavia, l'uso di ChatGPT ha anche evidenziato alcuni limiti. La generazione di codice, seppur utile, può diventare una cattiva pratica se non viene accompagnata da una piena comprensione del codice prodotto, portando a possibili problemi di manutenzione futura. Inoltre, la correzione degli errori, se affidata completamente a ChatGPT, può diventare problematica. In casi complessi, il modello può produrre allucinazioni, complicando ulteriormente la risoluzione dei problemi. Questo indica che, sebbene ChatGPT possa essere un prezioso strumento di supporto, non può sostituire completamente l'intervento umano, soprattutto nelle fasi critiche di debug e ottimizzazione del codice. </w:t>
       </w:r>
     </w:p>
     <w:p>
@@ -644,7 +1803,18 @@
           <w:szCs w:val="28"/>
           <w:lang w:val="it-IT"/>
         </w:rPr>
-        <w:t xml:space="preserve"> Testing</w:t>
+        <w:t xml:space="preserve"> </w:t>
+      </w:r>
+      <w:r>
+        <w:rPr>
+          <w:rFonts w:ascii="Times New Roman" w:hAnsi="Times New Roman" w:cs="Times New Roman"/>
+          <w:b/>
+          <w:bCs/>
+          <w:sz w:val="28"/>
+          <w:szCs w:val="28"/>
+          <w:lang w:val="it-IT"/>
+        </w:rPr>
+        <w:t>Testing</w:t>
       </w:r>
     </w:p>
     <w:p>
@@ -899,6 +2069,7 @@
           <w:szCs w:val="24"/>
           <w:lang w:val="it-IT"/>
         </w:rPr>
+        <w:lastRenderedPageBreak/>
         <w:t>Sintesi dell’utilizzo di ChatGPT</w:t>
       </w:r>
     </w:p>
@@ -963,8 +2134,8 @@
       </w:r>
     </w:p>
     <w:sectPr>
-      <w:headerReference w:type="default" r:id="rId7"/>
-      <w:footerReference w:type="first" r:id="rId8"/>
+      <w:headerReference w:type="default" r:id="rId11"/>
+      <w:footerReference w:type="first" r:id="rId12"/>
       <w:pgSz w:w="11906" w:h="16838"/>
       <w:pgMar w:top="1701" w:right="1418" w:bottom="1418" w:left="1418" w:header="709" w:footer="709" w:gutter="0"/>
       <w:cols w:space="708"/>
@@ -1088,6 +2259,52 @@
       </w:r>
     </w:p>
   </w:footnote>
+  <w:footnote w:id="1">
+    <w:p>
+      <w:pPr>
+        <w:pStyle w:val="Testonotaapidipagina"/>
+        <w:rPr>
+          <w:rFonts w:ascii="Times New Roman" w:hAnsi="Times New Roman" w:cs="Times New Roman"/>
+          <w:lang w:val="it-IT"/>
+        </w:rPr>
+      </w:pPr>
+      <w:r>
+        <w:rPr>
+          <w:rStyle w:val="Rimandonotaapidipagina"/>
+          <w:rFonts w:ascii="Times New Roman" w:hAnsi="Times New Roman" w:cs="Times New Roman"/>
+        </w:rPr>
+        <w:footnoteRef/>
+      </w:r>
+      <w:r>
+        <w:rPr>
+          <w:rFonts w:ascii="Times New Roman" w:hAnsi="Times New Roman" w:cs="Times New Roman"/>
+          <w:lang w:val="it-IT"/>
+        </w:rPr>
+        <w:t xml:space="preserve"> </w:t>
+      </w:r>
+      <w:r>
+        <w:rPr>
+          <w:rFonts w:ascii="Times New Roman" w:hAnsi="Times New Roman" w:cs="Times New Roman"/>
+          <w:lang w:val="it-IT"/>
+        </w:rPr>
+        <w:t>"Allucinazione" ne</w:t>
+      </w:r>
+      <w:r>
+        <w:rPr>
+          <w:rFonts w:ascii="Times New Roman" w:hAnsi="Times New Roman" w:cs="Times New Roman"/>
+          <w:lang w:val="it-IT"/>
+        </w:rPr>
+        <w:t xml:space="preserve">gli LLM </w:t>
+      </w:r>
+      <w:r>
+        <w:rPr>
+          <w:rFonts w:ascii="Times New Roman" w:hAnsi="Times New Roman" w:cs="Times New Roman"/>
+          <w:lang w:val="it-IT"/>
+        </w:rPr>
+        <w:t>si riferisce alla produzione di informazioni errate o fuorvianti, dove il modello genera risposte che sembrano plausibili ma non sono basate su dati reali o verificati.</w:t>
+      </w:r>
+    </w:p>
+  </w:footnote>
 </w:footnotes>
 </file>
 
@@ -2409,6 +3626,119 @@
     </w:lvl>
   </w:abstractNum>
   <w:abstractNum w:abstractNumId="13" w15:restartNumberingAfterBreak="0">
+    <w:nsid w:val="64987518"/>
+    <w:multiLevelType w:val="hybridMultilevel"/>
+    <w:tmpl w:val="C6A427BE"/>
+    <w:lvl w:ilvl="0" w:tplc="08090001">
+      <w:start w:val="1"/>
+      <w:numFmt w:val="bullet"/>
+      <w:lvlText w:val=""/>
+      <w:lvlJc w:val="left"/>
+      <w:pPr>
+        <w:ind w:left="360" w:hanging="360"/>
+      </w:pPr>
+      <w:rPr>
+        <w:rFonts w:ascii="Symbol" w:hAnsi="Symbol" w:hint="default"/>
+      </w:rPr>
+    </w:lvl>
+    <w:lvl w:ilvl="1" w:tplc="08090003" w:tentative="1">
+      <w:start w:val="1"/>
+      <w:numFmt w:val="bullet"/>
+      <w:lvlText w:val="o"/>
+      <w:lvlJc w:val="left"/>
+      <w:pPr>
+        <w:ind w:left="1080" w:hanging="360"/>
+      </w:pPr>
+      <w:rPr>
+        <w:rFonts w:ascii="Courier New" w:hAnsi="Courier New" w:cs="Courier New" w:hint="default"/>
+      </w:rPr>
+    </w:lvl>
+    <w:lvl w:ilvl="2" w:tplc="08090005" w:tentative="1">
+      <w:start w:val="1"/>
+      <w:numFmt w:val="bullet"/>
+      <w:lvlText w:val=""/>
+      <w:lvlJc w:val="left"/>
+      <w:pPr>
+        <w:ind w:left="1800" w:hanging="360"/>
+      </w:pPr>
+      <w:rPr>
+        <w:rFonts w:ascii="Wingdings" w:hAnsi="Wingdings" w:hint="default"/>
+      </w:rPr>
+    </w:lvl>
+    <w:lvl w:ilvl="3" w:tplc="08090001" w:tentative="1">
+      <w:start w:val="1"/>
+      <w:numFmt w:val="bullet"/>
+      <w:lvlText w:val=""/>
+      <w:lvlJc w:val="left"/>
+      <w:pPr>
+        <w:ind w:left="2520" w:hanging="360"/>
+      </w:pPr>
+      <w:rPr>
+        <w:rFonts w:ascii="Symbol" w:hAnsi="Symbol" w:hint="default"/>
+      </w:rPr>
+    </w:lvl>
+    <w:lvl w:ilvl="4" w:tplc="08090003" w:tentative="1">
+      <w:start w:val="1"/>
+      <w:numFmt w:val="bullet"/>
+      <w:lvlText w:val="o"/>
+      <w:lvlJc w:val="left"/>
+      <w:pPr>
+        <w:ind w:left="3240" w:hanging="360"/>
+      </w:pPr>
+      <w:rPr>
+        <w:rFonts w:ascii="Courier New" w:hAnsi="Courier New" w:cs="Courier New" w:hint="default"/>
+      </w:rPr>
+    </w:lvl>
+    <w:lvl w:ilvl="5" w:tplc="08090005" w:tentative="1">
+      <w:start w:val="1"/>
+      <w:numFmt w:val="bullet"/>
+      <w:lvlText w:val=""/>
+      <w:lvlJc w:val="left"/>
+      <w:pPr>
+        <w:ind w:left="3960" w:hanging="360"/>
+      </w:pPr>
+      <w:rPr>
+        <w:rFonts w:ascii="Wingdings" w:hAnsi="Wingdings" w:hint="default"/>
+      </w:rPr>
+    </w:lvl>
+    <w:lvl w:ilvl="6" w:tplc="08090001" w:tentative="1">
+      <w:start w:val="1"/>
+      <w:numFmt w:val="bullet"/>
+      <w:lvlText w:val=""/>
+      <w:lvlJc w:val="left"/>
+      <w:pPr>
+        <w:ind w:left="4680" w:hanging="360"/>
+      </w:pPr>
+      <w:rPr>
+        <w:rFonts w:ascii="Symbol" w:hAnsi="Symbol" w:hint="default"/>
+      </w:rPr>
+    </w:lvl>
+    <w:lvl w:ilvl="7" w:tplc="08090003" w:tentative="1">
+      <w:start w:val="1"/>
+      <w:numFmt w:val="bullet"/>
+      <w:lvlText w:val="o"/>
+      <w:lvlJc w:val="left"/>
+      <w:pPr>
+        <w:ind w:left="5400" w:hanging="360"/>
+      </w:pPr>
+      <w:rPr>
+        <w:rFonts w:ascii="Courier New" w:hAnsi="Courier New" w:cs="Courier New" w:hint="default"/>
+      </w:rPr>
+    </w:lvl>
+    <w:lvl w:ilvl="8" w:tplc="08090005" w:tentative="1">
+      <w:start w:val="1"/>
+      <w:numFmt w:val="bullet"/>
+      <w:lvlText w:val=""/>
+      <w:lvlJc w:val="left"/>
+      <w:pPr>
+        <w:ind w:left="6120" w:hanging="360"/>
+      </w:pPr>
+      <w:rPr>
+        <w:rFonts w:ascii="Wingdings" w:hAnsi="Wingdings" w:hint="default"/>
+      </w:rPr>
+    </w:lvl>
+  </w:abstractNum>
+  <w:abstractNum w:abstractNumId="14" w15:restartNumberingAfterBreak="0">
     <w:nsid w:val="7B084691"/>
     <w:multiLevelType w:val="multilevel"/>
     <w:tmpl w:val="F7728B4A"/>
@@ -2521,7 +3851,7 @@
       </w:rPr>
     </w:lvl>
   </w:abstractNum>
-  <w:abstractNum w:abstractNumId="14" w15:restartNumberingAfterBreak="0">
+  <w:abstractNum w:abstractNumId="15" w15:restartNumberingAfterBreak="0">
     <w:nsid w:val="7E462263"/>
     <w:multiLevelType w:val="hybridMultilevel"/>
     <w:tmpl w:val="E7925202"/>
@@ -2617,7 +3947,7 @@
     <w:abstractNumId w:val="2"/>
   </w:num>
   <w:num w:numId="4" w16cid:durableId="1127088667">
-    <w:abstractNumId w:val="14"/>
+    <w:abstractNumId w:val="15"/>
   </w:num>
   <w:num w:numId="5" w16cid:durableId="680623533">
     <w:abstractNumId w:val="6"/>
@@ -2638,7 +3968,7 @@
     <w:abstractNumId w:val="5"/>
   </w:num>
   <w:num w:numId="11" w16cid:durableId="1226449487">
-    <w:abstractNumId w:val="13"/>
+    <w:abstractNumId w:val="14"/>
   </w:num>
   <w:num w:numId="12" w16cid:durableId="1748066093">
     <w:abstractNumId w:val="1"/>
@@ -2651,6 +3981,9 @@
   </w:num>
   <w:num w:numId="15" w16cid:durableId="686836489">
     <w:abstractNumId w:val="7"/>
+  </w:num>
+  <w:num w:numId="16" w16cid:durableId="2125224838">
+    <w:abstractNumId w:val="13"/>
   </w:num>
 </w:numbering>
 </file>
@@ -3615,6 +4948,80 @@
     <w:uiPriority w:val="99"/>
     <w:rsid w:val="00183ADD"/>
   </w:style>
+  <w:style w:type="paragraph" w:styleId="NormaleWeb">
+    <w:name w:val="Normal (Web)"/>
+    <w:basedOn w:val="Normale"/>
+    <w:uiPriority w:val="99"/>
+    <w:unhideWhenUsed/>
+    <w:rsid w:val="00AD18D2"/>
+    <w:pPr>
+      <w:spacing w:before="100" w:beforeAutospacing="1" w:after="100" w:afterAutospacing="1" w:line="240" w:lineRule="auto"/>
+    </w:pPr>
+    <w:rPr>
+      <w:rFonts w:ascii="Times New Roman" w:eastAsia="Times New Roman" w:hAnsi="Times New Roman" w:cs="Times New Roman"/>
+      <w:sz w:val="24"/>
+      <w:szCs w:val="24"/>
+      <w:lang w:eastAsia="en-GB"/>
+    </w:rPr>
+  </w:style>
+  <w:style w:type="paragraph" w:styleId="Didascalia">
+    <w:name w:val="caption"/>
+    <w:basedOn w:val="Normale"/>
+    <w:next w:val="Normale"/>
+    <w:uiPriority w:val="35"/>
+    <w:unhideWhenUsed/>
+    <w:qFormat/>
+    <w:rsid w:val="000D58C6"/>
+    <w:pPr>
+      <w:spacing w:after="200" w:line="240" w:lineRule="auto"/>
+    </w:pPr>
+    <w:rPr>
+      <w:i/>
+      <w:iCs/>
+      <w:color w:val="0E2841" w:themeColor="text2"/>
+      <w:sz w:val="18"/>
+      <w:szCs w:val="18"/>
+    </w:rPr>
+  </w:style>
+  <w:style w:type="paragraph" w:styleId="Testonotaapidipagina">
+    <w:name w:val="footnote text"/>
+    <w:basedOn w:val="Normale"/>
+    <w:link w:val="TestonotaapidipaginaCarattere"/>
+    <w:uiPriority w:val="99"/>
+    <w:semiHidden/>
+    <w:unhideWhenUsed/>
+    <w:rsid w:val="00800B21"/>
+    <w:pPr>
+      <w:spacing w:after="0" w:line="240" w:lineRule="auto"/>
+    </w:pPr>
+    <w:rPr>
+      <w:sz w:val="20"/>
+      <w:szCs w:val="20"/>
+    </w:rPr>
+  </w:style>
+  <w:style w:type="character" w:customStyle="1" w:styleId="TestonotaapidipaginaCarattere">
+    <w:name w:val="Testo nota a piè di pagina Carattere"/>
+    <w:basedOn w:val="Carpredefinitoparagrafo"/>
+    <w:link w:val="Testonotaapidipagina"/>
+    <w:uiPriority w:val="99"/>
+    <w:semiHidden/>
+    <w:rsid w:val="00800B21"/>
+    <w:rPr>
+      <w:sz w:val="20"/>
+      <w:szCs w:val="20"/>
+    </w:rPr>
+  </w:style>
+  <w:style w:type="character" w:styleId="Rimandonotaapidipagina">
+    <w:name w:val="footnote reference"/>
+    <w:basedOn w:val="Carpredefinitoparagrafo"/>
+    <w:uiPriority w:val="99"/>
+    <w:semiHidden/>
+    <w:unhideWhenUsed/>
+    <w:rsid w:val="00800B21"/>
+    <w:rPr>
+      <w:vertAlign w:val="superscript"/>
+    </w:rPr>
+  </w:style>
 </w:styles>
 </file>
 
@@ -3911,4 +5318,16 @@
     </a:ext>
   </a:extLst>
 </a:theme>
+</file>
+
+<file path=customXml/item1.xml><?xml version="1.0" encoding="utf-8"?>
+<b:Sources xmlns:b="http://schemas.openxmlformats.org/officeDocument/2006/bibliography" xmlns="http://schemas.openxmlformats.org/officeDocument/2006/bibliography" SelectedStyle="\APASixthEditionOfficeOnline.xsl" StyleName="APA" Version="6"/>
+</file>
+
+<file path=customXml/itemProps1.xml><?xml version="1.0" encoding="utf-8"?>
+<ds:datastoreItem xmlns:ds="http://schemas.openxmlformats.org/officeDocument/2006/customXml" ds:itemID="{5509E3F0-A1C1-4C44-899A-915FAE58BCCA}">
+  <ds:schemaRefs>
+    <ds:schemaRef ds:uri="http://schemas.openxmlformats.org/officeDocument/2006/bibliography"/>
+  </ds:schemaRefs>
+</ds:datastoreItem>
 </file>
</xml_diff>

<commit_message>
capitolo Utilizzo ChatGPT paragrafo Analisi dei requisiti
</commit_message>
<xml_diff>
--- a/Capitoli/UtilizzoChatGPT.docx
+++ b/Capitoli/UtilizzoChatGPT.docx
@@ -113,81 +113,7 @@
           <w:szCs w:val="24"/>
           <w:lang w:val="it-IT"/>
         </w:rPr>
-        <w:t xml:space="preserve">Questo capitolo esplora come ChatGPT è stato utilizzato nelle diverse fasi dello sviluppo dell'applicazione </w:t>
-      </w:r>
-      <w:proofErr w:type="spellStart"/>
-      <w:r>
-        <w:rPr>
-          <w:rFonts w:ascii="Times New Roman" w:hAnsi="Times New Roman" w:cs="Times New Roman"/>
-          <w:sz w:val="24"/>
-          <w:szCs w:val="24"/>
-          <w:lang w:val="it-IT"/>
-        </w:rPr>
-        <w:t>EcoSwap</w:t>
-      </w:r>
-      <w:proofErr w:type="spellEnd"/>
-      <w:r>
-        <w:rPr>
-          <w:rFonts w:ascii="Times New Roman" w:hAnsi="Times New Roman" w:cs="Times New Roman"/>
-          <w:sz w:val="24"/>
-          <w:szCs w:val="24"/>
-          <w:lang w:val="it-IT"/>
-        </w:rPr>
-        <w:t xml:space="preserve">, evidenziando il suo ruolo e la sua efficacia nel supportare </w:t>
-      </w:r>
-      <w:r>
-        <w:rPr>
-          <w:rFonts w:ascii="Times New Roman" w:hAnsi="Times New Roman" w:cs="Times New Roman"/>
-          <w:sz w:val="24"/>
-          <w:szCs w:val="24"/>
-          <w:lang w:val="it-IT"/>
-        </w:rPr>
-        <w:t xml:space="preserve">lo </w:t>
-      </w:r>
-      <w:r>
-        <w:rPr>
-          <w:rFonts w:ascii="Times New Roman" w:hAnsi="Times New Roman" w:cs="Times New Roman"/>
-          <w:sz w:val="24"/>
-          <w:szCs w:val="24"/>
-          <w:lang w:val="it-IT"/>
-        </w:rPr>
-        <w:t>sviluppo. L'obiettivo è valutare</w:t>
-      </w:r>
-      <w:r>
-        <w:rPr>
-          <w:rFonts w:ascii="Times New Roman" w:hAnsi="Times New Roman" w:cs="Times New Roman"/>
-          <w:sz w:val="24"/>
-          <w:szCs w:val="24"/>
-          <w:lang w:val="it-IT"/>
-        </w:rPr>
-        <w:t xml:space="preserve"> quindi</w:t>
-      </w:r>
-      <w:r>
-        <w:rPr>
-          <w:rFonts w:ascii="Times New Roman" w:hAnsi="Times New Roman" w:cs="Times New Roman"/>
-          <w:sz w:val="24"/>
-          <w:szCs w:val="24"/>
-          <w:lang w:val="it-IT"/>
-        </w:rPr>
-        <w:t xml:space="preserve"> l'impatto di ChatGPT durante l'analisi dei requisiti, l'implementazione delle funzionalità e il testing del software. L'analisi si concentrerà su come ChatGPT ha contribuito a migliorare la comprensione dei requisiti, a risolvere problemi di programmazione</w:t>
-      </w:r>
-      <w:r>
-        <w:rPr>
-          <w:rFonts w:ascii="Times New Roman" w:hAnsi="Times New Roman" w:cs="Times New Roman"/>
-          <w:sz w:val="24"/>
-          <w:szCs w:val="24"/>
-          <w:lang w:val="it-IT"/>
-        </w:rPr>
-        <w:t xml:space="preserve"> come la correzione di errori, </w:t>
-      </w:r>
-      <w:r>
-        <w:rPr>
-          <w:rFonts w:ascii="Times New Roman" w:hAnsi="Times New Roman" w:cs="Times New Roman"/>
-          <w:sz w:val="24"/>
-          <w:szCs w:val="24"/>
-          <w:lang w:val="it-IT"/>
-        </w:rPr>
-        <w:t>e a verificare la correttezza delle funzionalità implementate. Attraverso esempi pratici e valutazioni critiche, verranno esaminati i vantaggi tangibili e i limiti riscontrati nell'uso di questo strumento. La panoramica fornita metterà in luce le potenzialità di ChatGPT nel migliorare il processo di sviluppo di applicazioni mobili. Alla fine del capitolo, una sezione conclusiva presenterà delle statistiche che riassumono per ogni fase dello sviluppo quanto ChatGPT è stato utilizzato e quanto è stato utile.</w:t>
+        <w:t>Questo capitolo esplora come ChatGPT è stato utilizzato nelle diverse fasi dello sviluppo dell'applicazione EcoSwap, evidenziando il suo ruolo e la sua efficacia nel supportare lo sviluppo. L'obiettivo è valutare quindi l'impatto di ChatGPT durante l'analisi dei requisiti, l'implementazione delle funzionalità e il testing del software. L'analisi si concentrerà su come ChatGPT ha contribuito a migliorare la comprensione dei requisiti, a risolvere problemi di programmazione come la correzione di errori, e a verificare la correttezza delle funzionalità implementate. Attraverso esempi pratici e valutazioni critiche, verranno esaminati i vantaggi tangibili e i limiti riscontrati nell'uso di questo strumento. La panoramica fornita metterà in luce le potenzialità di ChatGPT nel migliorare il processo di sviluppo di applicazioni mobili. Alla fine del capitolo, una sezione conclusiva presenterà delle statistiche che riassumono per ogni fase dello sviluppo quanto ChatGPT è stato utilizzato e quanto è stato utile.</w:t>
       </w:r>
     </w:p>
     <w:p>
@@ -263,7 +189,8 @@
     </w:p>
     <w:p>
       <w:pPr>
-        <w:spacing w:after="0" w:line="240" w:lineRule="auto"/>
+        <w:spacing w:after="0" w:line="360" w:lineRule="auto"/>
+        <w:jc w:val="both"/>
         <w:rPr>
           <w:rFonts w:ascii="Times New Roman" w:eastAsia="Times New Roman" w:hAnsi="Times New Roman" w:cs="Times New Roman"/>
           <w:sz w:val="24"/>
@@ -276,51 +203,22 @@
           <w:rFonts w:ascii="Times New Roman" w:eastAsia="Times New Roman" w:hAnsi="Times New Roman" w:cs="Times New Roman"/>
           <w:sz w:val="24"/>
           <w:szCs w:val="24"/>
-          <w:lang w:eastAsia="en-GB"/>
-        </w:rPr>
-        <w:t></w:t>
-      </w:r>
-      <w:r>
+          <w:lang w:val="it-IT" w:eastAsia="en-GB"/>
+        </w:rPr>
+        <w:t>Durante la fase di analisi dei requisiti, ChatGPT ha svolto un ruolo fondamentale come strumento di supporto, contribuendo in maniera significativa all'identificazione dei requisiti necessari per la nostra applicazione. L'uso del modello di linguaggio ha permesso di individuare prontamente i requisiti essenziali, evidenziando tempestivamente eventuali problematiche o soluzioni relative all'applicazione. Questo ha consentito di ridurre notevolmente i tempi necessari per delineare i punti fondamentali di questa fase del progetto, ottimizzando il processo e migliorando l'efficienza complessiva dell'analisi.</w:t>
+      </w:r>
+    </w:p>
+    <w:p>
+      <w:pPr>
+        <w:spacing w:after="0" w:line="360" w:lineRule="auto"/>
+        <w:jc w:val="both"/>
         <w:rPr>
           <w:rFonts w:ascii="Times New Roman" w:eastAsia="Times New Roman" w:hAnsi="Times New Roman" w:cs="Times New Roman"/>
           <w:sz w:val="24"/>
           <w:szCs w:val="24"/>
           <w:lang w:val="it-IT" w:eastAsia="en-GB"/>
         </w:rPr>
-        <w:t xml:space="preserve">  Spiegazione di come ChatGPT è stato utilizzato per identificare e definire i requisiti dell'applicazione.</w:t>
-      </w:r>
-    </w:p>
-    <w:p>
-      <w:pPr>
-        <w:spacing w:line="360" w:lineRule="auto"/>
-        <w:jc w:val="both"/>
-        <w:rPr>
-          <w:rFonts w:ascii="Times New Roman" w:hAnsi="Times New Roman" w:cs="Times New Roman"/>
-          <w:b/>
-          <w:bCs/>
-          <w:sz w:val="24"/>
-          <w:szCs w:val="24"/>
-          <w:lang w:val="it-IT"/>
-        </w:rPr>
-      </w:pPr>
-      <w:r>
-        <w:rPr>
-          <w:rFonts w:ascii="Times New Roman" w:eastAsia="Times New Roman" w:hAnsi="Times New Roman" w:cs="Times New Roman"/>
-          <w:sz w:val="24"/>
-          <w:szCs w:val="24"/>
-          <w:lang w:eastAsia="en-GB"/>
-        </w:rPr>
-        <w:t></w:t>
-      </w:r>
-      <w:r>
-        <w:rPr>
-          <w:rFonts w:ascii="Times New Roman" w:eastAsia="Times New Roman" w:hAnsi="Times New Roman" w:cs="Times New Roman"/>
-          <w:sz w:val="24"/>
-          <w:szCs w:val="24"/>
-          <w:lang w:val="it-IT" w:eastAsia="en-GB"/>
-        </w:rPr>
-        <w:t xml:space="preserve">  Discussione delle sfide affrontate e come ChatGPT ha contribuito a risolverle.</w:t>
-      </w:r>
+      </w:pPr>
     </w:p>
     <w:p>
       <w:pPr>
@@ -349,40 +247,442 @@
           <w:szCs w:val="24"/>
           <w:lang w:val="it-IT"/>
         </w:rPr>
-        <w:t>Vantaggi e limiti</w:t>
-      </w:r>
-    </w:p>
-    <w:p>
-      <w:pPr>
-        <w:spacing w:after="0" w:line="240" w:lineRule="auto"/>
-        <w:rPr>
-          <w:rFonts w:ascii="Times New Roman" w:eastAsia="Times New Roman" w:hAnsi="Times New Roman" w:cs="Times New Roman"/>
-          <w:sz w:val="24"/>
-          <w:szCs w:val="24"/>
-          <w:lang w:val="it-IT" w:eastAsia="en-GB"/>
-        </w:rPr>
-      </w:pPr>
-      <w:r>
-        <w:rPr>
-          <w:rFonts w:ascii="Times New Roman" w:eastAsia="Times New Roman" w:hAnsi="Times New Roman" w:cs="Times New Roman"/>
-          <w:sz w:val="24"/>
-          <w:szCs w:val="24"/>
-          <w:lang w:eastAsia="en-GB"/>
-        </w:rPr>
-        <w:t></w:t>
-      </w:r>
-      <w:r>
-        <w:rPr>
-          <w:rFonts w:ascii="Times New Roman" w:eastAsia="Times New Roman" w:hAnsi="Times New Roman" w:cs="Times New Roman"/>
-          <w:sz w:val="24"/>
-          <w:szCs w:val="24"/>
-          <w:lang w:val="it-IT" w:eastAsia="en-GB"/>
-        </w:rPr>
-        <w:t xml:space="preserve"> Valutazione dei benefici ottenuti dall'utilizzo di ChatGPT in questa fase.</w:t>
-      </w:r>
-    </w:p>
-    <w:p>
-      <w:pPr>
+        <w:t xml:space="preserve">Principali sfide e soluzioni </w:t>
+      </w:r>
+    </w:p>
+    <w:p>
+      <w:pPr>
+        <w:spacing w:line="360" w:lineRule="auto"/>
+        <w:jc w:val="both"/>
+        <w:rPr>
+          <w:rFonts w:ascii="Times New Roman" w:hAnsi="Times New Roman" w:cs="Times New Roman"/>
+          <w:sz w:val="24"/>
+          <w:szCs w:val="24"/>
+          <w:lang w:val="it-IT"/>
+        </w:rPr>
+      </w:pPr>
+      <w:r>
+        <w:rPr>
+          <w:rFonts w:ascii="Times New Roman" w:hAnsi="Times New Roman" w:cs="Times New Roman"/>
+          <w:sz w:val="24"/>
+          <w:szCs w:val="24"/>
+          <w:lang w:val="it-IT"/>
+        </w:rPr>
+        <w:t xml:space="preserve">Durante la fase di analisi dei requisiti per l'applicazione EcoSwap, sono emerse diverse sfide significative che hanno richiesto un'attenzione particolare per essere risolte efficacemente. L'integrazione di ChatGPT si è rivelata cruciale per superare questi ostacoli, migliorando </w:t>
+      </w:r>
+      <w:r>
+        <w:rPr>
+          <w:rFonts w:ascii="Times New Roman" w:hAnsi="Times New Roman" w:cs="Times New Roman"/>
+          <w:sz w:val="24"/>
+          <w:szCs w:val="24"/>
+          <w:lang w:val="it-IT"/>
+        </w:rPr>
+        <w:lastRenderedPageBreak/>
+        <w:t>l'efficienza e la precisione del processo di definizione dei requisiti. Di seguito, una descrizione delle principali sfide affrontate e del contributo di ChatGPT nella loro risoluzione.</w:t>
+      </w:r>
+    </w:p>
+    <w:p>
+      <w:pPr>
+        <w:spacing w:line="360" w:lineRule="auto"/>
+        <w:jc w:val="both"/>
+        <w:rPr>
+          <w:rFonts w:ascii="Times New Roman" w:hAnsi="Times New Roman" w:cs="Times New Roman"/>
+          <w:b/>
+          <w:bCs/>
+          <w:sz w:val="24"/>
+          <w:szCs w:val="24"/>
+          <w:lang w:val="it-IT"/>
+        </w:rPr>
+      </w:pPr>
+      <w:r>
+        <w:rPr>
+          <w:rFonts w:ascii="Times New Roman" w:hAnsi="Times New Roman" w:cs="Times New Roman"/>
+          <w:b/>
+          <w:bCs/>
+          <w:sz w:val="24"/>
+          <w:szCs w:val="24"/>
+          <w:lang w:val="it-IT"/>
+        </w:rPr>
+        <w:t>Identificazione dei Requisiti Fondamentali</w:t>
+      </w:r>
+    </w:p>
+    <w:p>
+      <w:pPr>
+        <w:spacing w:line="360" w:lineRule="auto"/>
+        <w:ind w:firstLine="720"/>
+        <w:jc w:val="both"/>
+        <w:rPr>
+          <w:rFonts w:ascii="Times New Roman" w:hAnsi="Times New Roman" w:cs="Times New Roman"/>
+          <w:sz w:val="24"/>
+          <w:szCs w:val="24"/>
+          <w:lang w:val="it-IT"/>
+        </w:rPr>
+      </w:pPr>
+      <w:r>
+        <w:rPr>
+          <w:rFonts w:ascii="Times New Roman" w:hAnsi="Times New Roman" w:cs="Times New Roman"/>
+          <w:b/>
+          <w:bCs/>
+          <w:sz w:val="24"/>
+          <w:szCs w:val="24"/>
+          <w:lang w:val="it-IT"/>
+        </w:rPr>
+        <w:t>Sfida:</w:t>
+      </w:r>
+      <w:r>
+        <w:rPr>
+          <w:rFonts w:ascii="Times New Roman" w:hAnsi="Times New Roman" w:cs="Times New Roman"/>
+          <w:sz w:val="24"/>
+          <w:szCs w:val="24"/>
+          <w:lang w:val="it-IT"/>
+        </w:rPr>
+        <w:t xml:space="preserve"> La determinazione dei requisiti fondamentali dell'applicazione EcoSwap, che includevano la registrazione degli utenti, la pubblicazione di annunci, la funzionalità di ricerca avanzata, il noleggio di oggetti, la comunicazione tra utenti, la verifica dell'identità, la gestione degli annunci e delle transazioni, il </w:t>
+      </w:r>
+      <w:r>
+        <w:rPr>
+          <w:rFonts w:ascii="Times New Roman" w:hAnsi="Times New Roman" w:cs="Times New Roman"/>
+          <w:sz w:val="24"/>
+          <w:szCs w:val="24"/>
+          <w:lang w:val="it-IT"/>
+        </w:rPr>
+        <w:t>riscontro</w:t>
+      </w:r>
+      <w:r>
+        <w:rPr>
+          <w:rFonts w:ascii="Times New Roman" w:hAnsi="Times New Roman" w:cs="Times New Roman"/>
+          <w:sz w:val="24"/>
+          <w:szCs w:val="24"/>
+          <w:lang w:val="it-IT"/>
+        </w:rPr>
+        <w:t xml:space="preserve"> e le valutazioni</w:t>
+      </w:r>
+      <w:r>
+        <w:rPr>
+          <w:rFonts w:ascii="Times New Roman" w:hAnsi="Times New Roman" w:cs="Times New Roman"/>
+          <w:sz w:val="24"/>
+          <w:szCs w:val="24"/>
+          <w:lang w:val="it-IT"/>
+        </w:rPr>
+        <w:t>.</w:t>
+      </w:r>
+    </w:p>
+    <w:p>
+      <w:pPr>
+        <w:spacing w:line="360" w:lineRule="auto"/>
+        <w:ind w:firstLine="720"/>
+        <w:jc w:val="both"/>
+        <w:rPr>
+          <w:rFonts w:ascii="Times New Roman" w:hAnsi="Times New Roman" w:cs="Times New Roman"/>
+          <w:sz w:val="24"/>
+          <w:szCs w:val="24"/>
+          <w:lang w:val="it-IT"/>
+        </w:rPr>
+      </w:pPr>
+      <w:r>
+        <w:rPr>
+          <w:rFonts w:ascii="Times New Roman" w:hAnsi="Times New Roman" w:cs="Times New Roman"/>
+          <w:b/>
+          <w:bCs/>
+          <w:sz w:val="24"/>
+          <w:szCs w:val="24"/>
+          <w:lang w:val="it-IT"/>
+        </w:rPr>
+        <w:t>Contributo di ChatGPT:</w:t>
+      </w:r>
+      <w:r>
+        <w:rPr>
+          <w:rFonts w:ascii="Times New Roman" w:hAnsi="Times New Roman" w:cs="Times New Roman"/>
+          <w:sz w:val="24"/>
+          <w:szCs w:val="24"/>
+          <w:lang w:val="it-IT"/>
+        </w:rPr>
+        <w:t xml:space="preserve"> ChatGPT ha facilitato l'identificazione dei requisiti fondamentali attraverso un'analisi dettagliata e strutturata delle esigenze dell'applicazione. Grazie alla sua capacità di elaborare informazioni in modo coerente e organizzato, ha permesso di delineare con chiarezza ogni aspetto necessario per il funzionamento ottimale dell'app</w:t>
+      </w:r>
+      <w:r>
+        <w:rPr>
+          <w:rFonts w:ascii="Times New Roman" w:hAnsi="Times New Roman" w:cs="Times New Roman"/>
+          <w:sz w:val="24"/>
+          <w:szCs w:val="24"/>
+          <w:lang w:val="it-IT"/>
+        </w:rPr>
+        <w:t>, diminuendo il carico di lavoro effettivo di questa fase di progetto che si è limitato ad aggiustare eventuali requisiti a seconda delle nostre esigenze</w:t>
+      </w:r>
+      <w:r>
+        <w:rPr>
+          <w:rFonts w:ascii="Times New Roman" w:hAnsi="Times New Roman" w:cs="Times New Roman"/>
+          <w:sz w:val="24"/>
+          <w:szCs w:val="24"/>
+          <w:lang w:val="it-IT"/>
+        </w:rPr>
+        <w:t>.</w:t>
+      </w:r>
+    </w:p>
+    <w:p>
+      <w:pPr>
+        <w:spacing w:line="360" w:lineRule="auto"/>
+        <w:jc w:val="both"/>
+        <w:rPr>
+          <w:rFonts w:ascii="Times New Roman" w:hAnsi="Times New Roman" w:cs="Times New Roman"/>
+          <w:b/>
+          <w:bCs/>
+          <w:sz w:val="24"/>
+          <w:szCs w:val="24"/>
+          <w:lang w:val="it-IT"/>
+        </w:rPr>
+      </w:pPr>
+      <w:r>
+        <w:rPr>
+          <w:rFonts w:ascii="Times New Roman" w:hAnsi="Times New Roman" w:cs="Times New Roman"/>
+          <w:b/>
+          <w:bCs/>
+          <w:sz w:val="24"/>
+          <w:szCs w:val="24"/>
+          <w:lang w:val="it-IT"/>
+        </w:rPr>
+        <w:t>Evidenziazione delle Problematiche Potenziali</w:t>
+      </w:r>
+    </w:p>
+    <w:p>
+      <w:pPr>
+        <w:spacing w:line="360" w:lineRule="auto"/>
+        <w:ind w:firstLine="720"/>
+        <w:jc w:val="both"/>
+        <w:rPr>
+          <w:rFonts w:ascii="Times New Roman" w:hAnsi="Times New Roman" w:cs="Times New Roman"/>
+          <w:sz w:val="24"/>
+          <w:szCs w:val="24"/>
+          <w:lang w:val="it-IT"/>
+        </w:rPr>
+      </w:pPr>
+      <w:r>
+        <w:rPr>
+          <w:rFonts w:ascii="Times New Roman" w:hAnsi="Times New Roman" w:cs="Times New Roman"/>
+          <w:b/>
+          <w:bCs/>
+          <w:sz w:val="24"/>
+          <w:szCs w:val="24"/>
+          <w:lang w:val="it-IT"/>
+        </w:rPr>
+        <w:t>Sfida:</w:t>
+      </w:r>
+      <w:r>
+        <w:rPr>
+          <w:rFonts w:ascii="Times New Roman" w:hAnsi="Times New Roman" w:cs="Times New Roman"/>
+          <w:sz w:val="24"/>
+          <w:szCs w:val="24"/>
+          <w:lang w:val="it-IT"/>
+        </w:rPr>
+        <w:t xml:space="preserve"> Riconoscere e affrontare tempestivamente le potenziali problematiche che potrebbero sorgere durante lo sviluppo dell'applicazione, come la sicurezza delle transazioni</w:t>
+      </w:r>
+      <w:r>
+        <w:rPr>
+          <w:rFonts w:ascii="Times New Roman" w:hAnsi="Times New Roman" w:cs="Times New Roman"/>
+          <w:sz w:val="24"/>
+          <w:szCs w:val="24"/>
+          <w:lang w:val="it-IT"/>
+        </w:rPr>
+        <w:t xml:space="preserve">, </w:t>
+      </w:r>
+      <w:r>
+        <w:rPr>
+          <w:rFonts w:ascii="Times New Roman" w:hAnsi="Times New Roman" w:cs="Times New Roman"/>
+          <w:sz w:val="24"/>
+          <w:szCs w:val="24"/>
+          <w:lang w:val="it-IT"/>
+        </w:rPr>
+        <w:t>la protezione dei dati personali</w:t>
+      </w:r>
+      <w:r>
+        <w:rPr>
+          <w:rFonts w:ascii="Times New Roman" w:hAnsi="Times New Roman" w:cs="Times New Roman"/>
+          <w:sz w:val="24"/>
+          <w:szCs w:val="24"/>
+          <w:lang w:val="it-IT"/>
+        </w:rPr>
+        <w:t xml:space="preserve"> e le modalità di noleggio e scambio</w:t>
+      </w:r>
+      <w:r>
+        <w:rPr>
+          <w:rFonts w:ascii="Times New Roman" w:hAnsi="Times New Roman" w:cs="Times New Roman"/>
+          <w:sz w:val="24"/>
+          <w:szCs w:val="24"/>
+          <w:lang w:val="it-IT"/>
+        </w:rPr>
+        <w:t>.</w:t>
+      </w:r>
+    </w:p>
+    <w:p>
+      <w:pPr>
+        <w:spacing w:line="360" w:lineRule="auto"/>
+        <w:ind w:firstLine="720"/>
+        <w:jc w:val="both"/>
+        <w:rPr>
+          <w:rFonts w:ascii="Times New Roman" w:hAnsi="Times New Roman" w:cs="Times New Roman"/>
+          <w:sz w:val="24"/>
+          <w:szCs w:val="24"/>
+          <w:lang w:val="it-IT"/>
+        </w:rPr>
+      </w:pPr>
+      <w:r>
+        <w:rPr>
+          <w:rFonts w:ascii="Times New Roman" w:hAnsi="Times New Roman" w:cs="Times New Roman"/>
+          <w:b/>
+          <w:bCs/>
+          <w:sz w:val="24"/>
+          <w:szCs w:val="24"/>
+          <w:lang w:val="it-IT"/>
+        </w:rPr>
+        <w:t>Contributo di ChatGPT:</w:t>
+      </w:r>
+      <w:r>
+        <w:rPr>
+          <w:rFonts w:ascii="Times New Roman" w:hAnsi="Times New Roman" w:cs="Times New Roman"/>
+          <w:sz w:val="24"/>
+          <w:szCs w:val="24"/>
+          <w:lang w:val="it-IT"/>
+        </w:rPr>
+        <w:t xml:space="preserve"> Il modello di linguaggio ha messo in luce sin da subito possibili problematiche e ha suggerito soluzioni efficaci per affrontarle. Ad esempio, ha evidenziato l'importanza della verifica dell'identità tramite numero di telefono per garantire la sicurezza delle transazion</w:t>
+      </w:r>
+      <w:r>
+        <w:rPr>
+          <w:rFonts w:ascii="Times New Roman" w:hAnsi="Times New Roman" w:cs="Times New Roman"/>
+          <w:sz w:val="24"/>
+          <w:szCs w:val="24"/>
+          <w:lang w:val="it-IT"/>
+        </w:rPr>
+        <w:t>i.</w:t>
+      </w:r>
+    </w:p>
+    <w:p>
+      <w:pPr>
+        <w:spacing w:line="360" w:lineRule="auto"/>
+        <w:jc w:val="both"/>
+        <w:rPr>
+          <w:rFonts w:ascii="Times New Roman" w:hAnsi="Times New Roman" w:cs="Times New Roman"/>
+          <w:b/>
+          <w:bCs/>
+          <w:sz w:val="24"/>
+          <w:szCs w:val="24"/>
+          <w:lang w:val="it-IT"/>
+        </w:rPr>
+      </w:pPr>
+      <w:r>
+        <w:rPr>
+          <w:rFonts w:ascii="Times New Roman" w:hAnsi="Times New Roman" w:cs="Times New Roman"/>
+          <w:b/>
+          <w:bCs/>
+          <w:sz w:val="24"/>
+          <w:szCs w:val="24"/>
+          <w:lang w:val="it-IT"/>
+        </w:rPr>
+        <w:t>Riduzione dei Tempi di Definizione dei Requisiti</w:t>
+      </w:r>
+    </w:p>
+    <w:p>
+      <w:pPr>
+        <w:spacing w:line="360" w:lineRule="auto"/>
+        <w:ind w:firstLine="720"/>
+        <w:jc w:val="both"/>
+        <w:rPr>
+          <w:rFonts w:ascii="Times New Roman" w:hAnsi="Times New Roman" w:cs="Times New Roman"/>
+          <w:sz w:val="24"/>
+          <w:szCs w:val="24"/>
+          <w:lang w:val="it-IT"/>
+        </w:rPr>
+      </w:pPr>
+      <w:r>
+        <w:rPr>
+          <w:rFonts w:ascii="Times New Roman" w:hAnsi="Times New Roman" w:cs="Times New Roman"/>
+          <w:b/>
+          <w:bCs/>
+          <w:sz w:val="24"/>
+          <w:szCs w:val="24"/>
+          <w:lang w:val="it-IT"/>
+        </w:rPr>
+        <w:t>Sfida:</w:t>
+      </w:r>
+      <w:r>
+        <w:rPr>
+          <w:rFonts w:ascii="Times New Roman" w:hAnsi="Times New Roman" w:cs="Times New Roman"/>
+          <w:sz w:val="24"/>
+          <w:szCs w:val="24"/>
+          <w:lang w:val="it-IT"/>
+        </w:rPr>
+        <w:t xml:space="preserve"> Ridurre i tempi necessari per definire i requisiti fondamentali dell'applicazione, mantenendo al contempo un alto livello di dettaglio e precisione.</w:t>
+      </w:r>
+    </w:p>
+    <w:p>
+      <w:pPr>
+        <w:spacing w:line="360" w:lineRule="auto"/>
+        <w:ind w:firstLine="720"/>
+        <w:jc w:val="both"/>
+        <w:rPr>
+          <w:rFonts w:ascii="Times New Roman" w:hAnsi="Times New Roman" w:cs="Times New Roman"/>
+          <w:sz w:val="24"/>
+          <w:szCs w:val="24"/>
+          <w:lang w:val="it-IT"/>
+        </w:rPr>
+      </w:pPr>
+      <w:r>
+        <w:rPr>
+          <w:rFonts w:ascii="Times New Roman" w:hAnsi="Times New Roman" w:cs="Times New Roman"/>
+          <w:b/>
+          <w:bCs/>
+          <w:sz w:val="24"/>
+          <w:szCs w:val="24"/>
+          <w:lang w:val="it-IT"/>
+        </w:rPr>
+        <w:t>Contributo di ChatGPT:</w:t>
+      </w:r>
+      <w:r>
+        <w:rPr>
+          <w:rFonts w:ascii="Times New Roman" w:hAnsi="Times New Roman" w:cs="Times New Roman"/>
+          <w:sz w:val="24"/>
+          <w:szCs w:val="24"/>
+          <w:lang w:val="it-IT"/>
+        </w:rPr>
+        <w:t xml:space="preserve"> Grazie alla sua capacità di elaborare rapidamente grandi quantità di informazioni, ChatGPT ha consentito di abbreviare significativamente il tempo necessario per la definizione dei requisiti. Ha fornito risposte immediate e dettagliate, permettendo </w:t>
+      </w:r>
+      <w:proofErr w:type="gramStart"/>
+      <w:r>
+        <w:rPr>
+          <w:rFonts w:ascii="Times New Roman" w:hAnsi="Times New Roman" w:cs="Times New Roman"/>
+          <w:sz w:val="24"/>
+          <w:szCs w:val="24"/>
+          <w:lang w:val="it-IT"/>
+        </w:rPr>
+        <w:t>al team</w:t>
+      </w:r>
+      <w:proofErr w:type="gramEnd"/>
+      <w:r>
+        <w:rPr>
+          <w:rFonts w:ascii="Times New Roman" w:hAnsi="Times New Roman" w:cs="Times New Roman"/>
+          <w:sz w:val="24"/>
+          <w:szCs w:val="24"/>
+          <w:lang w:val="it-IT"/>
+        </w:rPr>
+        <w:t xml:space="preserve"> di progetto di avanzare rapidamente nella fase di analisi.</w:t>
+      </w:r>
+    </w:p>
+    <w:p>
+      <w:pPr>
+        <w:spacing w:line="360" w:lineRule="auto"/>
+        <w:jc w:val="both"/>
+        <w:rPr>
+          <w:rFonts w:ascii="Times New Roman" w:hAnsi="Times New Roman" w:cs="Times New Roman"/>
+          <w:sz w:val="24"/>
+          <w:szCs w:val="24"/>
+          <w:lang w:val="it-IT"/>
+        </w:rPr>
+      </w:pPr>
+    </w:p>
+    <w:p>
+      <w:pPr>
+        <w:pStyle w:val="Paragrafoelenco"/>
+        <w:numPr>
+          <w:ilvl w:val="2"/>
+          <w:numId w:val="13"/>
+        </w:numPr>
         <w:spacing w:line="360" w:lineRule="auto"/>
         <w:jc w:val="both"/>
         <w:rPr>
@@ -396,21 +696,332 @@
       </w:pPr>
       <w:r>
         <w:rPr>
+          <w:rFonts w:ascii="Times New Roman" w:hAnsi="Times New Roman" w:cs="Times New Roman"/>
+          <w:b/>
+          <w:bCs/>
+          <w:sz w:val="24"/>
+          <w:szCs w:val="24"/>
+          <w:lang w:val="it-IT"/>
+        </w:rPr>
+        <w:lastRenderedPageBreak/>
+        <w:t>Analisi di v</w:t>
+      </w:r>
+      <w:r>
+        <w:rPr>
+          <w:rFonts w:ascii="Times New Roman" w:hAnsi="Times New Roman" w:cs="Times New Roman"/>
+          <w:b/>
+          <w:bCs/>
+          <w:sz w:val="24"/>
+          <w:szCs w:val="24"/>
+          <w:lang w:val="it-IT"/>
+        </w:rPr>
+        <w:t>antaggi e limit</w:t>
+      </w:r>
+      <w:r>
+        <w:rPr>
+          <w:rFonts w:ascii="Times New Roman" w:hAnsi="Times New Roman" w:cs="Times New Roman"/>
+          <w:b/>
+          <w:bCs/>
+          <w:sz w:val="24"/>
+          <w:szCs w:val="24"/>
+          <w:lang w:val="it-IT"/>
+        </w:rPr>
+        <w:t>azioni per quanto riguarda l’utilizzo di ChatGPT</w:t>
+      </w:r>
+    </w:p>
+    <w:p>
+      <w:pPr>
+        <w:pStyle w:val="Paragrafoelenco"/>
+        <w:numPr>
+          <w:ilvl w:val="0"/>
+          <w:numId w:val="18"/>
+        </w:numPr>
+        <w:spacing w:line="360" w:lineRule="auto"/>
+        <w:jc w:val="both"/>
+        <w:rPr>
           <w:rFonts w:ascii="Times New Roman" w:eastAsia="Times New Roman" w:hAnsi="Times New Roman" w:cs="Times New Roman"/>
-          <w:sz w:val="24"/>
-          <w:szCs w:val="24"/>
-          <w:lang w:eastAsia="en-GB"/>
-        </w:rPr>
-        <w:t></w:t>
-      </w:r>
+          <w:b/>
+          <w:bCs/>
+          <w:sz w:val="24"/>
+          <w:szCs w:val="24"/>
+          <w:lang w:val="it-IT" w:eastAsia="en-GB"/>
+        </w:rPr>
+      </w:pPr>
       <w:r>
         <w:rPr>
           <w:rFonts w:ascii="Times New Roman" w:eastAsia="Times New Roman" w:hAnsi="Times New Roman" w:cs="Times New Roman"/>
+          <w:b/>
+          <w:bCs/>
           <w:sz w:val="24"/>
           <w:szCs w:val="24"/>
           <w:lang w:val="it-IT" w:eastAsia="en-GB"/>
         </w:rPr>
-        <w:t xml:space="preserve">  Discussione sui limiti riscontrati e sulle aree di miglioramento.</w:t>
+        <w:t>Vantaggi</w:t>
+      </w:r>
+    </w:p>
+    <w:p>
+      <w:pPr>
+        <w:pStyle w:val="NormaleWeb"/>
+        <w:spacing w:line="360" w:lineRule="auto"/>
+        <w:jc w:val="both"/>
+        <w:rPr>
+          <w:lang w:val="it-IT"/>
+        </w:rPr>
+      </w:pPr>
+      <w:r>
+        <w:rPr>
+          <w:lang w:val="it-IT"/>
+        </w:rPr>
+        <w:t>L'impiego di ChatGPT durante la fase di analisi dei requisiti per l'applicazione EcoSwap ha portato numerosi benefici che hanno notevolmente migliorato l'efficacia e l'efficienza del processo. Uno dei principali vantaggi è stato l'incremento dell'efficienza e della rapidità. ChatGPT ha accelerato significativamente il processo di identificazione e definizione dei requisiti, riducendo i tempi tradizionalmente necessari per questa fase critica</w:t>
+      </w:r>
+      <w:r>
+        <w:rPr>
+          <w:lang w:val="it-IT"/>
+        </w:rPr>
+        <w:t xml:space="preserve"> a una semplice </w:t>
+      </w:r>
+      <w:r>
+        <w:rPr>
+          <w:lang w:val="it-IT"/>
+        </w:rPr>
+        <w:t>revisione</w:t>
+      </w:r>
+      <w:r>
+        <w:rPr>
+          <w:lang w:val="it-IT"/>
+        </w:rPr>
+        <w:t xml:space="preserve"> </w:t>
+      </w:r>
+      <w:proofErr w:type="gramStart"/>
+      <w:r>
+        <w:rPr>
+          <w:lang w:val="it-IT"/>
+        </w:rPr>
+        <w:t>e</w:t>
+      </w:r>
+      <w:proofErr w:type="gramEnd"/>
+      <w:r>
+        <w:rPr>
+          <w:lang w:val="it-IT"/>
+        </w:rPr>
+        <w:t xml:space="preserve"> eventuale correzione</w:t>
+      </w:r>
+      <w:r>
+        <w:rPr>
+          <w:lang w:val="it-IT"/>
+        </w:rPr>
+        <w:t xml:space="preserve"> di quanto generato dal LLM</w:t>
+      </w:r>
+      <w:r>
+        <w:rPr>
+          <w:lang w:val="it-IT"/>
+        </w:rPr>
+        <w:t xml:space="preserve">. La capacità del modello di elaborare rapidamente informazioni complesse ha consentito </w:t>
+      </w:r>
+      <w:r>
+        <w:rPr>
+          <w:lang w:val="it-IT"/>
+        </w:rPr>
+        <w:t>al</w:t>
+      </w:r>
+      <w:r>
+        <w:rPr>
+          <w:lang w:val="it-IT"/>
+        </w:rPr>
+        <w:t xml:space="preserve">la squadra </w:t>
+      </w:r>
+      <w:r>
+        <w:rPr>
+          <w:lang w:val="it-IT"/>
+        </w:rPr>
+        <w:t>di ottenere risposte immediate e pertinenti, permettendo di risparmiare tempo prezioso e di concentrare le risorse su altri aspetti importanti del progetto.</w:t>
+      </w:r>
+    </w:p>
+    <w:p>
+      <w:pPr>
+        <w:pStyle w:val="NormaleWeb"/>
+        <w:spacing w:line="360" w:lineRule="auto"/>
+        <w:jc w:val="both"/>
+        <w:rPr>
+          <w:lang w:val="it-IT"/>
+        </w:rPr>
+      </w:pPr>
+      <w:r>
+        <w:rPr>
+          <w:lang w:val="it-IT"/>
+        </w:rPr>
+        <w:t>Inoltre, ChatGPT ha contribuito a una maggiore precisione e completezza nella definizione dei requisiti. Il modello ha fornito analisi dettagliate e strutturate, aiutando a evitare omissioni e ambiguità. Questa chiarezza ha ridotto il rischio di fraintendimenti e problemi successivi nelle fasi di sviluppo e implementazione</w:t>
+      </w:r>
+      <w:r>
+        <w:rPr>
+          <w:lang w:val="it-IT"/>
+        </w:rPr>
+        <w:t xml:space="preserve"> aumentando la coesione </w:t>
+      </w:r>
+      <w:proofErr w:type="gramStart"/>
+      <w:r>
+        <w:rPr>
+          <w:lang w:val="it-IT"/>
+        </w:rPr>
+        <w:t>nel team</w:t>
+      </w:r>
+      <w:proofErr w:type="gramEnd"/>
+      <w:r>
+        <w:rPr>
+          <w:lang w:val="it-IT"/>
+        </w:rPr>
+        <w:t xml:space="preserve"> di sviluppo</w:t>
+      </w:r>
+      <w:r>
+        <w:rPr>
+          <w:lang w:val="it-IT"/>
+        </w:rPr>
+        <w:t>. La capacità di ChatGPT di evidenziare tempestivamente potenziali problematiche e suggerire soluzioni efficaci ha ulteriormente migliorato il processo. Ad esempio, ha sottolineato l'importanza della verifica dell'identità per garantire la sicurezza delle transazioni, migliorando la qualità complessiva della progettazione dell'applicazione.</w:t>
+      </w:r>
+    </w:p>
+    <w:p>
+      <w:pPr>
+        <w:pStyle w:val="Paragrafoelenco"/>
+        <w:numPr>
+          <w:ilvl w:val="0"/>
+          <w:numId w:val="18"/>
+        </w:numPr>
+        <w:spacing w:line="360" w:lineRule="auto"/>
+        <w:jc w:val="both"/>
+        <w:rPr>
+          <w:rFonts w:ascii="Times New Roman" w:eastAsia="Times New Roman" w:hAnsi="Times New Roman" w:cs="Times New Roman"/>
+          <w:b/>
+          <w:bCs/>
+          <w:sz w:val="24"/>
+          <w:szCs w:val="24"/>
+          <w:lang w:val="it-IT" w:eastAsia="en-GB"/>
+        </w:rPr>
+      </w:pPr>
+      <w:r>
+        <w:rPr>
+          <w:rFonts w:ascii="Times New Roman" w:eastAsia="Times New Roman" w:hAnsi="Times New Roman" w:cs="Times New Roman"/>
+          <w:b/>
+          <w:bCs/>
+          <w:sz w:val="24"/>
+          <w:szCs w:val="24"/>
+          <w:lang w:val="it-IT" w:eastAsia="en-GB"/>
+        </w:rPr>
+        <w:t>Limitazioni</w:t>
+      </w:r>
+    </w:p>
+    <w:p>
+      <w:pPr>
+        <w:pStyle w:val="NormaleWeb"/>
+        <w:spacing w:line="360" w:lineRule="auto"/>
+        <w:jc w:val="both"/>
+        <w:rPr>
+          <w:lang w:val="it-IT"/>
+        </w:rPr>
+      </w:pPr>
+      <w:r>
+        <w:rPr>
+          <w:lang w:val="it-IT"/>
+        </w:rPr>
+        <w:t>Nonostante i numerosi vantaggi, l'utilizzo di ChatGPT ha evidenziato anche alcuni limiti e aree di miglioramento. Uno dei principali limiti è la comprensione contestuale limitata. Sebbene ChatGPT sia in grado di fornire risposte dettagliate e pertinenti, la sua capacità di comprendere appieno il contesto specifico del progetto e le sfumature delle esigenze degli utenti è inferiore rispetto a quella umana. Questo può portare a risposte che, pur essendo tecnicamente corrette, potrebbero non rispecchiare completamente le esigenze specifiche del progetto.</w:t>
+      </w:r>
+    </w:p>
+    <w:p>
+      <w:pPr>
+        <w:pStyle w:val="NormaleWeb"/>
+        <w:spacing w:line="360" w:lineRule="auto"/>
+        <w:jc w:val="both"/>
+        <w:rPr>
+          <w:lang w:val="it-IT"/>
+        </w:rPr>
+      </w:pPr>
+      <w:r>
+        <w:rPr>
+          <w:lang w:val="it-IT"/>
+        </w:rPr>
+        <w:t xml:space="preserve">Un altro limite riguarda la dipendenza dalla qualità degli input forniti. La precisione e l'utilità delle risposte di ChatGPT dipendono fortemente dalla qualità e dalla completezza delle informazioni iniziali inserite. Input incompleti o poco chiari possono compromettere la qualità </w:t>
+      </w:r>
+      <w:r>
+        <w:rPr>
+          <w:lang w:val="it-IT"/>
+        </w:rPr>
+        <w:lastRenderedPageBreak/>
+        <w:t>delle risposte. Pertanto, è essenziale fornire informazioni strutturate e dettagliate per ottenere il massimo beneficio dall'uso di ChatGPT.</w:t>
+      </w:r>
+    </w:p>
+    <w:p>
+      <w:pPr>
+        <w:pStyle w:val="NormaleWeb"/>
+        <w:spacing w:line="360" w:lineRule="auto"/>
+        <w:jc w:val="both"/>
+        <w:rPr>
+          <w:lang w:val="it-IT"/>
+        </w:rPr>
+      </w:pPr>
+      <w:r>
+        <w:rPr>
+          <w:lang w:val="it-IT"/>
+        </w:rPr>
+        <w:t>La capacità di innovazione di ChatGPT rappresenta un ulteriore limite. Il modello tende a basarsi su informazioni preesistenti e potrebbe non sempre proporre soluzioni innovative o creative, limitandosi a suggerimenti basati su dati esistenti. Questo può restringere la gamma di soluzioni proposte, riducendo il potenziale per l'innovazione.</w:t>
+      </w:r>
+    </w:p>
+    <w:p>
+      <w:pPr>
+        <w:pStyle w:val="NormaleWeb"/>
+        <w:spacing w:line="360" w:lineRule="auto"/>
+        <w:jc w:val="both"/>
+        <w:rPr>
+          <w:lang w:val="it-IT"/>
+        </w:rPr>
+      </w:pPr>
+      <w:r>
+        <w:rPr>
+          <w:lang w:val="it-IT"/>
+        </w:rPr>
+        <w:t xml:space="preserve">Infine, nonostante le capacità avanzate di ChatGPT, è necessaria una supervisione umana per verificare la correttezza e la rilevanza delle risposte fornite. </w:t>
+      </w:r>
+      <w:proofErr w:type="gramStart"/>
+      <w:r>
+        <w:rPr>
+          <w:lang w:val="it-IT"/>
+        </w:rPr>
+        <w:t>Il team</w:t>
+      </w:r>
+      <w:proofErr w:type="gramEnd"/>
+      <w:r>
+        <w:rPr>
+          <w:lang w:val="it-IT"/>
+        </w:rPr>
+        <w:t xml:space="preserve"> di sviluppo ha dovuto valutare le risposte generate</w:t>
+      </w:r>
+      <w:r>
+        <w:rPr>
+          <w:lang w:val="it-IT"/>
+        </w:rPr>
+        <w:t xml:space="preserve"> dal modello</w:t>
+      </w:r>
+      <w:r>
+        <w:rPr>
+          <w:lang w:val="it-IT"/>
+        </w:rPr>
+        <w:t xml:space="preserve"> e</w:t>
+      </w:r>
+      <w:r>
+        <w:rPr>
+          <w:lang w:val="it-IT"/>
+        </w:rPr>
+        <w:t>, se necessario,</w:t>
+      </w:r>
+      <w:r>
+        <w:rPr>
+          <w:lang w:val="it-IT"/>
+        </w:rPr>
+        <w:t xml:space="preserve"> correggerle</w:t>
+      </w:r>
+      <w:r>
+        <w:rPr>
+          <w:lang w:val="it-IT"/>
+        </w:rPr>
+        <w:t>.</w:t>
       </w:r>
     </w:p>
     <w:p>
@@ -440,7 +1051,7 @@
           <w:szCs w:val="28"/>
           <w:lang w:val="it-IT"/>
         </w:rPr>
-        <w:t xml:space="preserve"> Implementazione</w:t>
+        <w:t>Implementazione</w:t>
       </w:r>
     </w:p>
     <w:p>
@@ -470,18 +1081,7 @@
           <w:szCs w:val="24"/>
           <w:lang w:val="it-IT"/>
         </w:rPr>
-        <w:t>Ruolo di ChatGPT nell’</w:t>
-      </w:r>
-      <w:r>
-        <w:rPr>
-          <w:rFonts w:ascii="Times New Roman" w:hAnsi="Times New Roman" w:cs="Times New Roman"/>
-          <w:b/>
-          <w:bCs/>
-          <w:sz w:val="24"/>
-          <w:szCs w:val="24"/>
-          <w:lang w:val="it-IT"/>
-        </w:rPr>
-        <w:t>Implementazione</w:t>
+        <w:t>Ruolo di ChatGPT nell’Implementazione</w:t>
       </w:r>
     </w:p>
     <w:p>
@@ -520,16 +1120,7 @@
           <w:szCs w:val="24"/>
           <w:lang w:val="it-IT"/>
         </w:rPr>
-        <w:t xml:space="preserve">implementare specifiche funzionalità e ottimizzare il codice esistente. </w:t>
-      </w:r>
-      <w:r>
-        <w:rPr>
-          <w:rFonts w:ascii="Times New Roman" w:hAnsi="Times New Roman" w:cs="Times New Roman"/>
-          <w:sz w:val="24"/>
-          <w:szCs w:val="24"/>
-          <w:lang w:val="it-IT"/>
-        </w:rPr>
-        <w:t>Piu specificatamente, ChatGPT è stato utilizzato per i seguenti aiuti:</w:t>
+        <w:t>implementare specifiche funzionalità e ottimizzare il codice esistente. Piu specificatamente, ChatGPT è stato utilizzato per i seguenti aiuti:</w:t>
       </w:r>
     </w:p>
     <w:p>
@@ -591,7 +1182,6 @@
           <w:szCs w:val="24"/>
           <w:lang w:val="it-IT"/>
         </w:rPr>
-        <w:lastRenderedPageBreak/>
         <w:t xml:space="preserve">Come già detto, abbiamo voluto testare anche quanto un LLM può aiutare nell’apprendimento di nuovi linguaggi. Uno dei primi utilizzi di ChatGPT è stato per porre domande su come scrivere del codice in Flutter. Ad esempio, abbiamo chiesto come funziona la creazione di pagine in Flutter, la creazione di elementi, come scrivere uno specifico algoritmo in Flutter. Inoltre, conoscendo meglio il linguaggio Java per lo sviluppo Android, abbiamo chiesto quali sono i corrispondenti di Flutter di alcuni elementi di Android, come i bottoni o una bottom/top bar, e come implementare alcune meccaniche presenti in Android, come i </w:t>
       </w:r>
       <w:proofErr w:type="spellStart"/>
@@ -663,7 +1253,17 @@
           <w:szCs w:val="24"/>
           <w:lang w:val="it-IT" w:eastAsia="en-GB"/>
         </w:rPr>
-        <w:t>Un altro ambito in cui ChatGPT dimostra particolare efficacia è nel suggerimento di funzionalità per l’applicazione, fornendo numerosi spunti creativi per la creazione di pagine. Nel nostro progetto, l'abbiamo impiegato principalmente per lo sviluppo delle pagine principali, consultandolo su come integrare al meglio un requisito specifico in una pagina, o su come implementare determinate funzionalità e quali approcci adottare per ottenere i risultati desiderati. In particolare, abbiamo chiesto consigli su quali altre funzionalità potesse avere una pagina, come ad esempio l'aggiunta di un meccanismo per segnalare se l'ultimo messaggio in una chat è stato letto o ancora no.</w:t>
+        <w:t xml:space="preserve">Un altro ambito in cui ChatGPT dimostra particolare efficacia è nel suggerimento di funzionalità per l’applicazione, fornendo numerosi spunti creativi per la creazione di pagine. Nel nostro progetto, l'abbiamo impiegato principalmente per lo sviluppo delle pagine principali, consultandolo su come integrare al meglio un requisito specifico in </w:t>
+      </w:r>
+      <w:r>
+        <w:rPr>
+          <w:rFonts w:ascii="Times New Roman" w:eastAsia="Times New Roman" w:hAnsi="Times New Roman" w:cs="Times New Roman"/>
+          <w:sz w:val="24"/>
+          <w:szCs w:val="24"/>
+          <w:lang w:val="it-IT" w:eastAsia="en-GB"/>
+        </w:rPr>
+        <w:lastRenderedPageBreak/>
+        <w:t>una pagina, o su come implementare determinate funzionalità e quali approcci adottare per ottenere i risultati desiderati. In particolare, abbiamo chiesto consigli su quali altre funzionalità potesse avere una pagina, come ad esempio l'aggiunta di un meccanismo per segnalare se l'ultimo messaggio in una chat è stato letto o ancora no.</w:t>
       </w:r>
     </w:p>
     <w:p>
@@ -701,6 +1301,9 @@
         <w:spacing w:line="360" w:lineRule="auto"/>
         <w:ind w:left="720"/>
         <w:jc w:val="both"/>
+        <w:rPr>
+          <w:lang w:val="it-IT"/>
+        </w:rPr>
       </w:pPr>
       <w:r>
         <w:rPr>
@@ -749,7 +1352,7 @@
           <w:szCs w:val="24"/>
           <w:lang w:val="it-IT" w:eastAsia="en-GB"/>
         </w:rPr>
-        <w:t xml:space="preserve"> per calcolare la distanza tra due punti dati la loro latitudine e longitudine su un asse terrestre</w:t>
+        <w:t xml:space="preserve"> per calcolare la distanza tra due punti dati la loro latitudine e longitudine su un asse terrestre:</w:t>
       </w:r>
       <w:r>
         <w:rPr>
@@ -758,21 +1361,12 @@
           <w:szCs w:val="24"/>
           <w:lang w:val="it-IT" w:eastAsia="en-GB"/>
         </w:rPr>
-        <w:t>:</w:t>
+        <w:tab/>
       </w:r>
       <w:r>
         <w:rPr>
           <w:rFonts w:ascii="Times New Roman" w:eastAsia="Times New Roman" w:hAnsi="Times New Roman" w:cs="Times New Roman"/>
-          <w:sz w:val="24"/>
-          <w:szCs w:val="24"/>
-          <w:lang w:val="it-IT" w:eastAsia="en-GB"/>
-        </w:rPr>
-        <w:lastRenderedPageBreak/>
-        <w:tab/>
-      </w:r>
-      <w:r>
-        <w:rPr>
-          <w:rFonts w:ascii="Times New Roman" w:eastAsia="Times New Roman" w:hAnsi="Times New Roman" w:cs="Times New Roman"/>
+          <w:noProof/>
           <w:sz w:val="24"/>
           <w:szCs w:val="24"/>
           <w:lang w:val="it-IT" w:eastAsia="en-GB"/>
@@ -868,6 +1462,7 @@
           <w:iCs w:val="0"/>
           <w:sz w:val="20"/>
           <w:szCs w:val="20"/>
+          <w:lang w:val="it-IT"/>
         </w:rPr>
         <w:fldChar w:fldCharType="begin"/>
       </w:r>
@@ -889,6 +1484,7 @@
           <w:iCs w:val="0"/>
           <w:sz w:val="20"/>
           <w:szCs w:val="20"/>
+          <w:lang w:val="it-IT"/>
         </w:rPr>
         <w:fldChar w:fldCharType="separate"/>
       </w:r>
@@ -911,6 +1507,7 @@
           <w:iCs w:val="0"/>
           <w:sz w:val="20"/>
           <w:szCs w:val="20"/>
+          <w:lang w:val="it-IT"/>
         </w:rPr>
         <w:fldChar w:fldCharType="end"/>
       </w:r>
@@ -965,6 +1562,7 @@
           <w:szCs w:val="24"/>
           <w:lang w:val="it-IT" w:eastAsia="en-GB"/>
         </w:rPr>
+        <w:lastRenderedPageBreak/>
         <w:t>Design di pagine</w:t>
       </w:r>
     </w:p>
@@ -1034,7 +1632,6 @@
           <w:szCs w:val="24"/>
           <w:lang w:val="it-IT" w:eastAsia="en-GB"/>
         </w:rPr>
-        <w:lastRenderedPageBreak/>
         <w:t>Generazione di codice</w:t>
       </w:r>
     </w:p>
@@ -1212,16 +1809,7 @@
           <w:szCs w:val="24"/>
           <w:lang w:val="it-IT"/>
         </w:rPr>
-        <w:t xml:space="preserve"> Storage</w:t>
-      </w:r>
-      <w:r>
-        <w:rPr>
-          <w:rFonts w:ascii="Times New Roman" w:hAnsi="Times New Roman" w:cs="Times New Roman"/>
-          <w:sz w:val="24"/>
-          <w:szCs w:val="24"/>
-          <w:lang w:val="it-IT"/>
-        </w:rPr>
-        <w:t>:</w:t>
+        <w:t xml:space="preserve"> Storage:</w:t>
       </w:r>
     </w:p>
     <w:p>
@@ -1230,14 +1818,19 @@
         <w:keepNext/>
         <w:spacing w:line="360" w:lineRule="auto"/>
         <w:jc w:val="both"/>
+        <w:rPr>
+          <w:lang w:val="it-IT"/>
+        </w:rPr>
       </w:pPr>
       <w:r>
         <w:rPr>
           <w:rFonts w:ascii="Times New Roman" w:eastAsia="Times New Roman" w:hAnsi="Times New Roman" w:cs="Times New Roman"/>
+          <w:noProof/>
           <w:sz w:val="24"/>
           <w:szCs w:val="24"/>
           <w:lang w:val="it-IT" w:eastAsia="en-GB"/>
         </w:rPr>
+        <w:lastRenderedPageBreak/>
         <w:drawing>
           <wp:inline distT="0" distB="0" distL="0" distR="0" wp14:anchorId="61C5D1D7" wp14:editId="7FFAB8D9">
             <wp:extent cx="4083252" cy="3548540"/>
@@ -1335,6 +1928,7 @@
           <w:iCs w:val="0"/>
           <w:sz w:val="20"/>
           <w:szCs w:val="20"/>
+          <w:lang w:val="it-IT"/>
         </w:rPr>
         <w:fldChar w:fldCharType="begin"/>
       </w:r>
@@ -1356,6 +1950,7 @@
           <w:iCs w:val="0"/>
           <w:sz w:val="20"/>
           <w:szCs w:val="20"/>
+          <w:lang w:val="it-IT"/>
         </w:rPr>
         <w:fldChar w:fldCharType="separate"/>
       </w:r>
@@ -1378,6 +1973,7 @@
           <w:iCs w:val="0"/>
           <w:sz w:val="20"/>
           <w:szCs w:val="20"/>
+          <w:lang w:val="it-IT"/>
         </w:rPr>
         <w:fldChar w:fldCharType="end"/>
       </w:r>
@@ -1399,15 +1995,18 @@
         <w:keepNext/>
         <w:spacing w:line="360" w:lineRule="auto"/>
         <w:jc w:val="both"/>
+        <w:rPr>
+          <w:lang w:val="it-IT"/>
+        </w:rPr>
       </w:pPr>
       <w:r>
         <w:rPr>
           <w:rFonts w:ascii="Times New Roman" w:eastAsia="Times New Roman" w:hAnsi="Times New Roman" w:cs="Times New Roman"/>
+          <w:noProof/>
           <w:sz w:val="24"/>
           <w:szCs w:val="24"/>
           <w:lang w:val="it-IT" w:eastAsia="en-GB"/>
         </w:rPr>
-        <w:lastRenderedPageBreak/>
         <w:drawing>
           <wp:inline distT="0" distB="0" distL="0" distR="0" wp14:anchorId="697982D5" wp14:editId="08E8829A">
             <wp:extent cx="5597184" cy="2814637"/>
@@ -1477,6 +2076,7 @@
           <w:iCs w:val="0"/>
           <w:sz w:val="20"/>
           <w:szCs w:val="20"/>
+          <w:lang w:val="it-IT"/>
         </w:rPr>
         <w:fldChar w:fldCharType="begin"/>
       </w:r>
@@ -1498,6 +2098,7 @@
           <w:iCs w:val="0"/>
           <w:sz w:val="20"/>
           <w:szCs w:val="20"/>
+          <w:lang w:val="it-IT"/>
         </w:rPr>
         <w:fldChar w:fldCharType="separate"/>
       </w:r>
@@ -1520,6 +2121,7 @@
           <w:iCs w:val="0"/>
           <w:sz w:val="20"/>
           <w:szCs w:val="20"/>
+          <w:lang w:val="it-IT"/>
         </w:rPr>
         <w:fldChar w:fldCharType="end"/>
       </w:r>
@@ -1602,6 +2204,7 @@
         <w:rPr>
           <w:lang w:val="it-IT"/>
         </w:rPr>
+        <w:lastRenderedPageBreak/>
         <w:t xml:space="preserve"> </w:t>
       </w:r>
       <w:r>
@@ -1631,25 +2234,7 @@
           <w:szCs w:val="24"/>
           <w:lang w:val="it-IT"/>
         </w:rPr>
-        <w:t xml:space="preserve">, ChatGPT </w:t>
-      </w:r>
-      <w:r>
-        <w:rPr>
-          <w:rFonts w:ascii="Times New Roman" w:hAnsi="Times New Roman" w:cs="Times New Roman"/>
-          <w:sz w:val="24"/>
-          <w:szCs w:val="24"/>
-          <w:lang w:val="it-IT"/>
-        </w:rPr>
-        <w:t xml:space="preserve">offre </w:t>
-      </w:r>
-      <w:r>
-        <w:rPr>
-          <w:rFonts w:ascii="Times New Roman" w:hAnsi="Times New Roman" w:cs="Times New Roman"/>
-          <w:sz w:val="24"/>
-          <w:szCs w:val="24"/>
-          <w:lang w:val="it-IT"/>
-        </w:rPr>
-        <w:t>una lista di possibili cause per il malfunzionamento del codice. In particolare, avendo accesso al codice, ChatGPT correggeva i punti che avrebbero potuto generare quegli errori. Tuttavia, quando non si tratta di errori di sintassi o di errori semplici da risolvere, affidarsi a ChatGPT in maniera estensiva potrebbe risultare controproducente. Dopo diverse correzioni sullo stesso codice, nel caso non riesca a risolvere l’errore, ChatGPT potrebbe iniziare a mostrare allucinazioni</w:t>
+        <w:t>, ChatGPT offre una lista di possibili cause per il malfunzionamento del codice. In particolare, avendo accesso al codice, ChatGPT correggeva i punti che avrebbero potuto generare quegli errori. Tuttavia, quando non si tratta di errori di sintassi o di errori semplici da risolvere, affidarsi a ChatGPT in maniera estensiva potrebbe risultare controproducente. Dopo diverse correzioni sullo stesso codice, nel caso non riesca a risolvere l’errore, ChatGPT potrebbe iniziare a mostrare allucinazioni</w:t>
       </w:r>
       <w:r>
         <w:rPr>
@@ -1668,17 +2253,7 @@
           <w:szCs w:val="24"/>
           <w:lang w:val="it-IT"/>
         </w:rPr>
-        <w:t xml:space="preserve">, indicando errori che non esistono e modificando il codice in modo errato. Questo rende il codice sempre più problematico e lontano dalla soluzione desiderata. Nonostante ciò, quando ci si trova di fronte a problemi difficili da risolvere, utilizzare ChatGPT come supporto piuttosto che come </w:t>
-      </w:r>
-      <w:r>
-        <w:rPr>
-          <w:rFonts w:ascii="Times New Roman" w:hAnsi="Times New Roman" w:cs="Times New Roman"/>
-          <w:sz w:val="24"/>
-          <w:szCs w:val="24"/>
-          <w:lang w:val="it-IT"/>
-        </w:rPr>
-        <w:lastRenderedPageBreak/>
-        <w:t>unica risorsa può decisamente aiutare a identificare il problema, facilitando così la risoluzione di problemi ostici.</w:t>
+        <w:t>, indicando errori che non esistono e modificando il codice in modo errato. Questo rende il codice sempre più problematico e lontano dalla soluzione desiderata. Nonostante ciò, quando ci si trova di fronte a problemi difficili da risolvere, utilizzare ChatGPT come supporto piuttosto che come unica risorsa può decisamente aiutare a identificare il problema, facilitando così la risoluzione di problemi ostici.</w:t>
       </w:r>
     </w:p>
     <w:p>
@@ -1761,19 +2336,14 @@
         <w:rPr>
           <w:lang w:val="it-IT"/>
         </w:rPr>
-        <w:t xml:space="preserve"> a sviluppare un'interfaccia utente più completa e funzionale.</w:t>
-      </w:r>
-      <w:r>
-        <w:rPr>
-          <w:lang w:val="it-IT"/>
-        </w:rPr>
-        <w:t xml:space="preserve"> </w:t>
-      </w:r>
-      <w:r>
-        <w:rPr>
-          <w:lang w:val="it-IT"/>
-        </w:rPr>
-        <w:t xml:space="preserve">Tuttavia, l'uso di ChatGPT ha anche evidenziato alcuni limiti. La generazione di codice, seppur utile, può diventare una cattiva pratica se non viene accompagnata da una piena comprensione del codice prodotto, portando a possibili problemi di manutenzione futura. Inoltre, la correzione degli errori, se affidata completamente a ChatGPT, può diventare problematica. In casi complessi, il modello può produrre allucinazioni, complicando ulteriormente la risoluzione dei problemi. Questo indica che, sebbene ChatGPT possa essere un prezioso strumento di supporto, non può sostituire completamente l'intervento umano, soprattutto nelle fasi critiche di debug e ottimizzazione del codice. </w:t>
+        <w:t xml:space="preserve"> a sviluppare un'interfaccia utente più completa e funzionale. Tuttavia, l'uso di ChatGPT ha anche evidenziato alcuni limiti. La generazione di codice, seppur utile, può diventare una cattiva pratica se non viene accompagnata da una piena comprensione del codice prodotto, portando a possibili problemi di manutenzione futura. Inoltre, la correzione degli errori, se affidata completamente a ChatGPT, può diventare problematica. In casi complessi, il modello può produrre allucinazioni, complicando ulteriormente la risoluzione dei problemi. Questo indica che, sebbene ChatGPT possa essere un prezioso strumento di supporto, non può </w:t>
+      </w:r>
+      <w:r>
+        <w:rPr>
+          <w:lang w:val="it-IT"/>
+        </w:rPr>
+        <w:lastRenderedPageBreak/>
+        <w:t xml:space="preserve">sostituire completamente l'intervento umano, soprattutto nelle fasi critiche di debug e ottimizzazione del codice. </w:t>
       </w:r>
     </w:p>
     <w:p>
@@ -1844,18 +2414,7 @@
           <w:szCs w:val="24"/>
           <w:lang w:val="it-IT"/>
         </w:rPr>
-        <w:t>Ruolo di ChatGPT nel</w:t>
-      </w:r>
-      <w:r>
-        <w:rPr>
-          <w:rFonts w:ascii="Times New Roman" w:hAnsi="Times New Roman" w:cs="Times New Roman"/>
-          <w:b/>
-          <w:bCs/>
-          <w:sz w:val="24"/>
-          <w:szCs w:val="24"/>
-          <w:lang w:val="it-IT"/>
-        </w:rPr>
-        <w:t xml:space="preserve"> Testing</w:t>
+        <w:t>Ruolo di ChatGPT nel Testing</w:t>
       </w:r>
     </w:p>
     <w:p>
@@ -1868,12 +2427,13 @@
           <w:lang w:val="it-IT" w:eastAsia="en-GB"/>
         </w:rPr>
       </w:pPr>
+      <w:proofErr w:type="gramStart"/>
       <w:r>
         <w:rPr>
           <w:rFonts w:ascii="Times New Roman" w:eastAsia="Times New Roman" w:hAnsi="Symbol" w:cs="Times New Roman"/>
           <w:sz w:val="24"/>
           <w:szCs w:val="24"/>
-          <w:lang w:eastAsia="en-GB"/>
+          <w:lang w:val="it-IT" w:eastAsia="en-GB"/>
         </w:rPr>
         <w:t></w:t>
       </w:r>
@@ -1884,7 +2444,17 @@
           <w:szCs w:val="24"/>
           <w:lang w:val="it-IT" w:eastAsia="en-GB"/>
         </w:rPr>
-        <w:t xml:space="preserve">  Spiegazione di come ChatGPT è stato utilizzato per supportare la fase di testing dell'applicazione.</w:t>
+        <w:t xml:space="preserve">  Spiegazione</w:t>
+      </w:r>
+      <w:proofErr w:type="gramEnd"/>
+      <w:r>
+        <w:rPr>
+          <w:rFonts w:ascii="Times New Roman" w:eastAsia="Times New Roman" w:hAnsi="Times New Roman" w:cs="Times New Roman"/>
+          <w:sz w:val="24"/>
+          <w:szCs w:val="24"/>
+          <w:lang w:val="it-IT" w:eastAsia="en-GB"/>
+        </w:rPr>
+        <w:t xml:space="preserve"> di come ChatGPT è stato utilizzato per supportare la fase di testing dell'applicazione.</w:t>
       </w:r>
     </w:p>
     <w:p>
@@ -1900,12 +2470,13 @@
           <w:lang w:val="it-IT"/>
         </w:rPr>
       </w:pPr>
+      <w:proofErr w:type="gramStart"/>
       <w:r>
         <w:rPr>
           <w:rFonts w:ascii="Times New Roman" w:eastAsia="Times New Roman" w:hAnsi="Symbol" w:cs="Times New Roman"/>
           <w:sz w:val="24"/>
           <w:szCs w:val="24"/>
-          <w:lang w:eastAsia="en-GB"/>
+          <w:lang w:val="it-IT" w:eastAsia="en-GB"/>
         </w:rPr>
         <w:t></w:t>
       </w:r>
@@ -1916,7 +2487,17 @@
           <w:szCs w:val="24"/>
           <w:lang w:val="it-IT" w:eastAsia="en-GB"/>
         </w:rPr>
-        <w:t xml:space="preserve">  Discussione dei problemi affrontati nel testing e come ChatGPT ha contribuito (o non contribuito) a risolverli.</w:t>
+        <w:t xml:space="preserve">  Discussione</w:t>
+      </w:r>
+      <w:proofErr w:type="gramEnd"/>
+      <w:r>
+        <w:rPr>
+          <w:rFonts w:ascii="Times New Roman" w:eastAsia="Times New Roman" w:hAnsi="Times New Roman" w:cs="Times New Roman"/>
+          <w:sz w:val="24"/>
+          <w:szCs w:val="24"/>
+          <w:lang w:val="it-IT" w:eastAsia="en-GB"/>
+        </w:rPr>
+        <w:t xml:space="preserve"> dei problemi affrontati nel testing e come ChatGPT ha contribuito (o non contribuito) a risolverli.</w:t>
       </w:r>
     </w:p>
     <w:p>
@@ -1959,12 +2540,13 @@
           <w:lang w:val="it-IT" w:eastAsia="en-GB"/>
         </w:rPr>
       </w:pPr>
+      <w:proofErr w:type="gramStart"/>
       <w:r>
         <w:rPr>
           <w:rFonts w:ascii="Times New Roman" w:eastAsia="Times New Roman" w:hAnsi="Symbol" w:cs="Times New Roman"/>
           <w:sz w:val="24"/>
           <w:szCs w:val="24"/>
-          <w:lang w:eastAsia="en-GB"/>
+          <w:lang w:val="it-IT" w:eastAsia="en-GB"/>
         </w:rPr>
         <w:t></w:t>
       </w:r>
@@ -1975,7 +2557,17 @@
           <w:szCs w:val="24"/>
           <w:lang w:val="it-IT" w:eastAsia="en-GB"/>
         </w:rPr>
-        <w:t xml:space="preserve">  Valutazione dei benefici ottenuti dall'utilizzo di ChatGPT in questa fase.</w:t>
+        <w:t xml:space="preserve">  Valutazione</w:t>
+      </w:r>
+      <w:proofErr w:type="gramEnd"/>
+      <w:r>
+        <w:rPr>
+          <w:rFonts w:ascii="Times New Roman" w:eastAsia="Times New Roman" w:hAnsi="Times New Roman" w:cs="Times New Roman"/>
+          <w:sz w:val="24"/>
+          <w:szCs w:val="24"/>
+          <w:lang w:val="it-IT" w:eastAsia="en-GB"/>
+        </w:rPr>
+        <w:t xml:space="preserve"> dei benefici ottenuti dall'utilizzo di ChatGPT in questa fase.</w:t>
       </w:r>
     </w:p>
     <w:p>
@@ -1993,12 +2585,13 @@
           <w:lang w:val="it-IT"/>
         </w:rPr>
       </w:pPr>
+      <w:proofErr w:type="gramStart"/>
       <w:r>
         <w:rPr>
           <w:rFonts w:ascii="Times New Roman" w:eastAsia="Times New Roman" w:hAnsi="Symbol" w:cs="Times New Roman"/>
           <w:sz w:val="24"/>
           <w:szCs w:val="24"/>
-          <w:lang w:eastAsia="en-GB"/>
+          <w:lang w:val="it-IT" w:eastAsia="en-GB"/>
         </w:rPr>
         <w:t></w:t>
       </w:r>
@@ -2009,7 +2602,17 @@
           <w:szCs w:val="24"/>
           <w:lang w:val="it-IT" w:eastAsia="en-GB"/>
         </w:rPr>
-        <w:t xml:space="preserve">  Discussione sui limiti riscontrati e sulle aree di miglioramento.</w:t>
+        <w:t xml:space="preserve">  Discussione</w:t>
+      </w:r>
+      <w:proofErr w:type="gramEnd"/>
+      <w:r>
+        <w:rPr>
+          <w:rFonts w:ascii="Times New Roman" w:eastAsia="Times New Roman" w:hAnsi="Times New Roman" w:cs="Times New Roman"/>
+          <w:sz w:val="24"/>
+          <w:szCs w:val="24"/>
+          <w:lang w:val="it-IT" w:eastAsia="en-GB"/>
+        </w:rPr>
+        <w:t xml:space="preserve"> sui limiti riscontrati e sulle aree di miglioramento.</w:t>
       </w:r>
     </w:p>
     <w:p>
@@ -2069,7 +2672,6 @@
           <w:szCs w:val="24"/>
           <w:lang w:val="it-IT"/>
         </w:rPr>
-        <w:lastRenderedPageBreak/>
         <w:t>Sintesi dell’utilizzo di ChatGPT</w:t>
       </w:r>
     </w:p>
@@ -2280,28 +2882,7 @@
           <w:rFonts w:ascii="Times New Roman" w:hAnsi="Times New Roman" w:cs="Times New Roman"/>
           <w:lang w:val="it-IT"/>
         </w:rPr>
-        <w:t xml:space="preserve"> </w:t>
-      </w:r>
-      <w:r>
-        <w:rPr>
-          <w:rFonts w:ascii="Times New Roman" w:hAnsi="Times New Roman" w:cs="Times New Roman"/>
-          <w:lang w:val="it-IT"/>
-        </w:rPr>
-        <w:t>"Allucinazione" ne</w:t>
-      </w:r>
-      <w:r>
-        <w:rPr>
-          <w:rFonts w:ascii="Times New Roman" w:hAnsi="Times New Roman" w:cs="Times New Roman"/>
-          <w:lang w:val="it-IT"/>
-        </w:rPr>
-        <w:t xml:space="preserve">gli LLM </w:t>
-      </w:r>
-      <w:r>
-        <w:rPr>
-          <w:rFonts w:ascii="Times New Roman" w:hAnsi="Times New Roman" w:cs="Times New Roman"/>
-          <w:lang w:val="it-IT"/>
-        </w:rPr>
-        <w:t>si riferisce alla produzione di informazioni errate o fuorvianti, dove il modello genera risposte che sembrano plausibili ma non sono basate su dati reali o verificati.</w:t>
+        <w:t xml:space="preserve"> "Allucinazione" negli LLM si riferisce alla produzione di informazioni errate o fuorvianti, dove il modello genera risposte che sembrano plausibili ma non sono basate su dati reali o verificati.</w:t>
       </w:r>
     </w:p>
   </w:footnote>
@@ -2966,6 +3547,121 @@
     </w:lvl>
   </w:abstractNum>
   <w:abstractNum w:abstractNumId="6" w15:restartNumberingAfterBreak="0">
+    <w:nsid w:val="28476337"/>
+    <w:multiLevelType w:val="multilevel"/>
+    <w:tmpl w:val="69DEC474"/>
+    <w:lvl w:ilvl="0">
+      <w:start w:val="4"/>
+      <w:numFmt w:val="decimal"/>
+      <w:lvlText w:val="%1"/>
+      <w:lvlJc w:val="left"/>
+      <w:pPr>
+        <w:ind w:left="360" w:hanging="360"/>
+      </w:pPr>
+      <w:rPr>
+        <w:rFonts w:hint="default"/>
+      </w:rPr>
+    </w:lvl>
+    <w:lvl w:ilvl="1">
+      <w:start w:val="1"/>
+      <w:numFmt w:val="decimal"/>
+      <w:lvlText w:val="%1.%2"/>
+      <w:lvlJc w:val="left"/>
+      <w:pPr>
+        <w:ind w:left="360" w:hanging="360"/>
+      </w:pPr>
+      <w:rPr>
+        <w:rFonts w:hint="default"/>
+      </w:rPr>
+    </w:lvl>
+    <w:lvl w:ilvl="2">
+      <w:start w:val="1"/>
+      <w:numFmt w:val="decimal"/>
+      <w:lvlText w:val="%1.%2.%3"/>
+      <w:lvlJc w:val="left"/>
+      <w:pPr>
+        <w:ind w:left="720" w:hanging="720"/>
+      </w:pPr>
+      <w:rPr>
+        <w:rFonts w:hint="default"/>
+        <w:sz w:val="24"/>
+        <w:szCs w:val="24"/>
+      </w:rPr>
+    </w:lvl>
+    <w:lvl w:ilvl="3">
+      <w:start w:val="1"/>
+      <w:numFmt w:val="decimal"/>
+      <w:lvlText w:val="%1.%2.%3.%4"/>
+      <w:lvlJc w:val="left"/>
+      <w:pPr>
+        <w:ind w:left="1080" w:hanging="1080"/>
+      </w:pPr>
+      <w:rPr>
+        <w:rFonts w:hint="default"/>
+      </w:rPr>
+    </w:lvl>
+    <w:lvl w:ilvl="4">
+      <w:start w:val="1"/>
+      <w:numFmt w:val="decimal"/>
+      <w:lvlText w:val="%1.%2.%3.%4.%5"/>
+      <w:lvlJc w:val="left"/>
+      <w:pPr>
+        <w:ind w:left="1080" w:hanging="1080"/>
+      </w:pPr>
+      <w:rPr>
+        <w:rFonts w:hint="default"/>
+      </w:rPr>
+    </w:lvl>
+    <w:lvl w:ilvl="5">
+      <w:start w:val="1"/>
+      <w:numFmt w:val="decimal"/>
+      <w:lvlText w:val="%1.%2.%3.%4.%5.%6"/>
+      <w:lvlJc w:val="left"/>
+      <w:pPr>
+        <w:ind w:left="1440" w:hanging="1440"/>
+      </w:pPr>
+      <w:rPr>
+        <w:rFonts w:hint="default"/>
+      </w:rPr>
+    </w:lvl>
+    <w:lvl w:ilvl="6">
+      <w:start w:val="1"/>
+      <w:numFmt w:val="decimal"/>
+      <w:lvlText w:val="%1.%2.%3.%4.%5.%6.%7"/>
+      <w:lvlJc w:val="left"/>
+      <w:pPr>
+        <w:ind w:left="1440" w:hanging="1440"/>
+      </w:pPr>
+      <w:rPr>
+        <w:rFonts w:hint="default"/>
+      </w:rPr>
+    </w:lvl>
+    <w:lvl w:ilvl="7">
+      <w:start w:val="1"/>
+      <w:numFmt w:val="decimal"/>
+      <w:lvlText w:val="%1.%2.%3.%4.%5.%6.%7.%8"/>
+      <w:lvlJc w:val="left"/>
+      <w:pPr>
+        <w:ind w:left="1800" w:hanging="1800"/>
+      </w:pPr>
+      <w:rPr>
+        <w:rFonts w:hint="default"/>
+      </w:rPr>
+    </w:lvl>
+    <w:lvl w:ilvl="8">
+      <w:start w:val="1"/>
+      <w:numFmt w:val="decimal"/>
+      <w:lvlText w:val="%1.%2.%3.%4.%5.%6.%7.%8.%9"/>
+      <w:lvlJc w:val="left"/>
+      <w:pPr>
+        <w:ind w:left="2160" w:hanging="2160"/>
+      </w:pPr>
+      <w:rPr>
+        <w:rFonts w:hint="default"/>
+      </w:rPr>
+    </w:lvl>
+  </w:abstractNum>
+  <w:abstractNum w:abstractNumId="7" w15:restartNumberingAfterBreak="0">
     <w:nsid w:val="296A76DD"/>
     <w:multiLevelType w:val="hybridMultilevel"/>
     <w:tmpl w:val="A1B076E8"/>
@@ -3051,7 +3747,7 @@
       </w:pPr>
     </w:lvl>
   </w:abstractNum>
-  <w:abstractNum w:abstractNumId="7" w15:restartNumberingAfterBreak="0">
+  <w:abstractNum w:abstractNumId="8" w15:restartNumberingAfterBreak="0">
     <w:nsid w:val="2C6979CB"/>
     <w:multiLevelType w:val="multilevel"/>
     <w:tmpl w:val="9B9C4890"/>
@@ -3166,7 +3862,7 @@
       </w:rPr>
     </w:lvl>
   </w:abstractNum>
-  <w:abstractNum w:abstractNumId="8" w15:restartNumberingAfterBreak="0">
+  <w:abstractNum w:abstractNumId="9" w15:restartNumberingAfterBreak="0">
     <w:nsid w:val="2CD40193"/>
     <w:multiLevelType w:val="hybridMultilevel"/>
     <w:tmpl w:val="173486E4"/>
@@ -3252,7 +3948,7 @@
       </w:pPr>
     </w:lvl>
   </w:abstractNum>
-  <w:abstractNum w:abstractNumId="9" w15:restartNumberingAfterBreak="0">
+  <w:abstractNum w:abstractNumId="10" w15:restartNumberingAfterBreak="0">
     <w:nsid w:val="36DD6A68"/>
     <w:multiLevelType w:val="hybridMultilevel"/>
     <w:tmpl w:val="BACE1172"/>
@@ -3338,7 +4034,7 @@
       </w:pPr>
     </w:lvl>
   </w:abstractNum>
-  <w:abstractNum w:abstractNumId="10" w15:restartNumberingAfterBreak="0">
+  <w:abstractNum w:abstractNumId="11" w15:restartNumberingAfterBreak="0">
     <w:nsid w:val="3869434E"/>
     <w:multiLevelType w:val="hybridMultilevel"/>
     <w:tmpl w:val="77A8DB10"/>
@@ -3424,7 +4120,7 @@
       </w:pPr>
     </w:lvl>
   </w:abstractNum>
-  <w:abstractNum w:abstractNumId="11" w15:restartNumberingAfterBreak="0">
+  <w:abstractNum w:abstractNumId="12" w15:restartNumberingAfterBreak="0">
     <w:nsid w:val="422009D0"/>
     <w:multiLevelType w:val="hybridMultilevel"/>
     <w:tmpl w:val="2E8ADDDE"/>
@@ -3510,7 +4206,7 @@
       </w:pPr>
     </w:lvl>
   </w:abstractNum>
-  <w:abstractNum w:abstractNumId="12" w15:restartNumberingAfterBreak="0">
+  <w:abstractNum w:abstractNumId="13" w15:restartNumberingAfterBreak="0">
     <w:nsid w:val="49E9445E"/>
     <w:multiLevelType w:val="multilevel"/>
     <w:tmpl w:val="69DEC474"/>
@@ -3625,7 +4321,120 @@
       </w:rPr>
     </w:lvl>
   </w:abstractNum>
-  <w:abstractNum w:abstractNumId="13" w15:restartNumberingAfterBreak="0">
+  <w:abstractNum w:abstractNumId="14" w15:restartNumberingAfterBreak="0">
+    <w:nsid w:val="530104B5"/>
+    <w:multiLevelType w:val="hybridMultilevel"/>
+    <w:tmpl w:val="A8B268D4"/>
+    <w:lvl w:ilvl="0" w:tplc="04100001">
+      <w:start w:val="1"/>
+      <w:numFmt w:val="bullet"/>
+      <w:lvlText w:val=""/>
+      <w:lvlJc w:val="left"/>
+      <w:pPr>
+        <w:ind w:left="720" w:hanging="360"/>
+      </w:pPr>
+      <w:rPr>
+        <w:rFonts w:ascii="Symbol" w:hAnsi="Symbol" w:hint="default"/>
+      </w:rPr>
+    </w:lvl>
+    <w:lvl w:ilvl="1" w:tplc="04100003" w:tentative="1">
+      <w:start w:val="1"/>
+      <w:numFmt w:val="bullet"/>
+      <w:lvlText w:val="o"/>
+      <w:lvlJc w:val="left"/>
+      <w:pPr>
+        <w:ind w:left="1440" w:hanging="360"/>
+      </w:pPr>
+      <w:rPr>
+        <w:rFonts w:ascii="Courier New" w:hAnsi="Courier New" w:cs="Courier New" w:hint="default"/>
+      </w:rPr>
+    </w:lvl>
+    <w:lvl w:ilvl="2" w:tplc="04100005">
+      <w:start w:val="1"/>
+      <w:numFmt w:val="bullet"/>
+      <w:lvlText w:val=""/>
+      <w:lvlJc w:val="left"/>
+      <w:pPr>
+        <w:ind w:left="2160" w:hanging="360"/>
+      </w:pPr>
+      <w:rPr>
+        <w:rFonts w:ascii="Wingdings" w:hAnsi="Wingdings" w:hint="default"/>
+      </w:rPr>
+    </w:lvl>
+    <w:lvl w:ilvl="3" w:tplc="04100001" w:tentative="1">
+      <w:start w:val="1"/>
+      <w:numFmt w:val="bullet"/>
+      <w:lvlText w:val=""/>
+      <w:lvlJc w:val="left"/>
+      <w:pPr>
+        <w:ind w:left="2880" w:hanging="360"/>
+      </w:pPr>
+      <w:rPr>
+        <w:rFonts w:ascii="Symbol" w:hAnsi="Symbol" w:hint="default"/>
+      </w:rPr>
+    </w:lvl>
+    <w:lvl w:ilvl="4" w:tplc="04100003" w:tentative="1">
+      <w:start w:val="1"/>
+      <w:numFmt w:val="bullet"/>
+      <w:lvlText w:val="o"/>
+      <w:lvlJc w:val="left"/>
+      <w:pPr>
+        <w:ind w:left="3600" w:hanging="360"/>
+      </w:pPr>
+      <w:rPr>
+        <w:rFonts w:ascii="Courier New" w:hAnsi="Courier New" w:cs="Courier New" w:hint="default"/>
+      </w:rPr>
+    </w:lvl>
+    <w:lvl w:ilvl="5" w:tplc="04100005" w:tentative="1">
+      <w:start w:val="1"/>
+      <w:numFmt w:val="bullet"/>
+      <w:lvlText w:val=""/>
+      <w:lvlJc w:val="left"/>
+      <w:pPr>
+        <w:ind w:left="4320" w:hanging="360"/>
+      </w:pPr>
+      <w:rPr>
+        <w:rFonts w:ascii="Wingdings" w:hAnsi="Wingdings" w:hint="default"/>
+      </w:rPr>
+    </w:lvl>
+    <w:lvl w:ilvl="6" w:tplc="04100001" w:tentative="1">
+      <w:start w:val="1"/>
+      <w:numFmt w:val="bullet"/>
+      <w:lvlText w:val=""/>
+      <w:lvlJc w:val="left"/>
+      <w:pPr>
+        <w:ind w:left="5040" w:hanging="360"/>
+      </w:pPr>
+      <w:rPr>
+        <w:rFonts w:ascii="Symbol" w:hAnsi="Symbol" w:hint="default"/>
+      </w:rPr>
+    </w:lvl>
+    <w:lvl w:ilvl="7" w:tplc="04100003" w:tentative="1">
+      <w:start w:val="1"/>
+      <w:numFmt w:val="bullet"/>
+      <w:lvlText w:val="o"/>
+      <w:lvlJc w:val="left"/>
+      <w:pPr>
+        <w:ind w:left="5760" w:hanging="360"/>
+      </w:pPr>
+      <w:rPr>
+        <w:rFonts w:ascii="Courier New" w:hAnsi="Courier New" w:cs="Courier New" w:hint="default"/>
+      </w:rPr>
+    </w:lvl>
+    <w:lvl w:ilvl="8" w:tplc="04100005" w:tentative="1">
+      <w:start w:val="1"/>
+      <w:numFmt w:val="bullet"/>
+      <w:lvlText w:val=""/>
+      <w:lvlJc w:val="left"/>
+      <w:pPr>
+        <w:ind w:left="6480" w:hanging="360"/>
+      </w:pPr>
+      <w:rPr>
+        <w:rFonts w:ascii="Wingdings" w:hAnsi="Wingdings" w:hint="default"/>
+      </w:rPr>
+    </w:lvl>
+  </w:abstractNum>
+  <w:abstractNum w:abstractNumId="15" w15:restartNumberingAfterBreak="0">
     <w:nsid w:val="64987518"/>
     <w:multiLevelType w:val="hybridMultilevel"/>
     <w:tmpl w:val="C6A427BE"/>
@@ -3738,7 +4547,7 @@
       </w:rPr>
     </w:lvl>
   </w:abstractNum>
-  <w:abstractNum w:abstractNumId="14" w15:restartNumberingAfterBreak="0">
+  <w:abstractNum w:abstractNumId="16" w15:restartNumberingAfterBreak="0">
     <w:nsid w:val="7B084691"/>
     <w:multiLevelType w:val="multilevel"/>
     <w:tmpl w:val="F7728B4A"/>
@@ -3851,7 +4660,7 @@
       </w:rPr>
     </w:lvl>
   </w:abstractNum>
-  <w:abstractNum w:abstractNumId="15" w15:restartNumberingAfterBreak="0">
+  <w:abstractNum w:abstractNumId="17" w15:restartNumberingAfterBreak="0">
     <w:nsid w:val="7E462263"/>
     <w:multiLevelType w:val="hybridMultilevel"/>
     <w:tmpl w:val="E7925202"/>
@@ -3938,7 +4747,7 @@
     </w:lvl>
   </w:abstractNum>
   <w:num w:numId="1" w16cid:durableId="1308166849">
-    <w:abstractNumId w:val="8"/>
+    <w:abstractNumId w:val="9"/>
   </w:num>
   <w:num w:numId="2" w16cid:durableId="1894193660">
     <w:abstractNumId w:val="0"/>
@@ -3947,43 +4756,49 @@
     <w:abstractNumId w:val="2"/>
   </w:num>
   <w:num w:numId="4" w16cid:durableId="1127088667">
-    <w:abstractNumId w:val="15"/>
+    <w:abstractNumId w:val="17"/>
   </w:num>
   <w:num w:numId="5" w16cid:durableId="680623533">
-    <w:abstractNumId w:val="6"/>
+    <w:abstractNumId w:val="7"/>
   </w:num>
   <w:num w:numId="6" w16cid:durableId="1322850193">
-    <w:abstractNumId w:val="11"/>
+    <w:abstractNumId w:val="12"/>
   </w:num>
   <w:num w:numId="7" w16cid:durableId="806434529">
     <w:abstractNumId w:val="4"/>
   </w:num>
   <w:num w:numId="8" w16cid:durableId="82990196">
-    <w:abstractNumId w:val="10"/>
+    <w:abstractNumId w:val="11"/>
   </w:num>
   <w:num w:numId="9" w16cid:durableId="290212810">
-    <w:abstractNumId w:val="9"/>
+    <w:abstractNumId w:val="10"/>
   </w:num>
   <w:num w:numId="10" w16cid:durableId="396245525">
     <w:abstractNumId w:val="5"/>
   </w:num>
   <w:num w:numId="11" w16cid:durableId="1226449487">
-    <w:abstractNumId w:val="14"/>
+    <w:abstractNumId w:val="16"/>
   </w:num>
   <w:num w:numId="12" w16cid:durableId="1748066093">
     <w:abstractNumId w:val="1"/>
   </w:num>
   <w:num w:numId="13" w16cid:durableId="485126263">
-    <w:abstractNumId w:val="12"/>
+    <w:abstractNumId w:val="13"/>
   </w:num>
   <w:num w:numId="14" w16cid:durableId="1897012502">
     <w:abstractNumId w:val="3"/>
   </w:num>
   <w:num w:numId="15" w16cid:durableId="686836489">
-    <w:abstractNumId w:val="7"/>
+    <w:abstractNumId w:val="8"/>
   </w:num>
   <w:num w:numId="16" w16cid:durableId="2125224838">
-    <w:abstractNumId w:val="13"/>
+    <w:abstractNumId w:val="15"/>
+  </w:num>
+  <w:num w:numId="17" w16cid:durableId="1753164519">
+    <w:abstractNumId w:val="6"/>
+  </w:num>
+  <w:num w:numId="18" w16cid:durableId="357433585">
+    <w:abstractNumId w:val="14"/>
   </w:num>
 </w:numbering>
 </file>
@@ -4590,7 +5405,6 @@
   <w:style w:type="character" w:default="1" w:styleId="Carpredefinitoparagrafo">
     <w:name w:val="Default Paragraph Font"/>
     <w:uiPriority w:val="1"/>
-    <w:semiHidden/>
     <w:unhideWhenUsed/>
   </w:style>
   <w:style w:type="table" w:default="1" w:styleId="Tabellanormale">

</xml_diff>

<commit_message>
Capitolo utilizzo di ChatGPT e Conclusione
</commit_message>
<xml_diff>
--- a/Capitoli/UtilizzoChatGPT.docx
+++ b/Capitoli/UtilizzoChatGPT.docx
@@ -133,61 +133,7 @@
           <w:szCs w:val="24"/>
           <w:lang w:val="it-IT"/>
         </w:rPr>
-        <w:t xml:space="preserve">, evidenziando il suo ruolo e la sua efficacia nel supportare </w:t>
-      </w:r>
-      <w:r>
-        <w:rPr>
-          <w:rFonts w:ascii="Times New Roman" w:hAnsi="Times New Roman" w:cs="Times New Roman"/>
-          <w:sz w:val="24"/>
-          <w:szCs w:val="24"/>
-          <w:lang w:val="it-IT"/>
-        </w:rPr>
-        <w:t xml:space="preserve">lo </w:t>
-      </w:r>
-      <w:r>
-        <w:rPr>
-          <w:rFonts w:ascii="Times New Roman" w:hAnsi="Times New Roman" w:cs="Times New Roman"/>
-          <w:sz w:val="24"/>
-          <w:szCs w:val="24"/>
-          <w:lang w:val="it-IT"/>
-        </w:rPr>
-        <w:t>sviluppo. L'obiettivo è valutare</w:t>
-      </w:r>
-      <w:r>
-        <w:rPr>
-          <w:rFonts w:ascii="Times New Roman" w:hAnsi="Times New Roman" w:cs="Times New Roman"/>
-          <w:sz w:val="24"/>
-          <w:szCs w:val="24"/>
-          <w:lang w:val="it-IT"/>
-        </w:rPr>
-        <w:t xml:space="preserve"> quindi</w:t>
-      </w:r>
-      <w:r>
-        <w:rPr>
-          <w:rFonts w:ascii="Times New Roman" w:hAnsi="Times New Roman" w:cs="Times New Roman"/>
-          <w:sz w:val="24"/>
-          <w:szCs w:val="24"/>
-          <w:lang w:val="it-IT"/>
-        </w:rPr>
-        <w:t xml:space="preserve"> l'impatto di ChatGPT durante l'analisi dei requisiti, l'implementazione delle funzionalità e il testing del software. L'analisi si concentrerà su come ChatGPT ha contribuito a migliorare la comprensione dei requisiti, a risolvere problemi di programmazione</w:t>
-      </w:r>
-      <w:r>
-        <w:rPr>
-          <w:rFonts w:ascii="Times New Roman" w:hAnsi="Times New Roman" w:cs="Times New Roman"/>
-          <w:sz w:val="24"/>
-          <w:szCs w:val="24"/>
-          <w:lang w:val="it-IT"/>
-        </w:rPr>
-        <w:t xml:space="preserve"> come la correzione di errori, </w:t>
-      </w:r>
-      <w:r>
-        <w:rPr>
-          <w:rFonts w:ascii="Times New Roman" w:hAnsi="Times New Roman" w:cs="Times New Roman"/>
-          <w:sz w:val="24"/>
-          <w:szCs w:val="24"/>
-          <w:lang w:val="it-IT"/>
-        </w:rPr>
-        <w:t>e a verificare la correttezza delle funzionalità implementate. Attraverso esempi pratici e valutazioni critiche, verranno esaminati i vantaggi tangibili e i limiti riscontrati nell'uso di questo strumento. La panoramica fornita metterà in luce le potenzialità di ChatGPT nel migliorare il processo di sviluppo di applicazioni mobili. Alla fine del capitolo, una sezione conclusiva presenterà delle statistiche che riassumono per ogni fase dello sviluppo quanto ChatGPT è stato utilizzato e quanto è stato utile.</w:t>
+        <w:t>, evidenziando il suo ruolo e la sua efficacia nel supportare lo sviluppo. L'obiettivo è valutare quindi l'impatto di ChatGPT durante l'analisi dei requisiti, l'implementazione delle funzionalità e il testing del software. L'analisi si concentrerà su come ChatGPT ha contribuito a migliorare la comprensione dei requisiti, a risolvere problemi di programmazione come la correzione di errori, e a verificare la correttezza delle funzionalità implementate. Attraverso esempi pratici e valutazioni critiche, verranno esaminati i vantaggi tangibili e i limiti riscontrati nell'uso di questo strumento. La panoramica fornita metterà in luce le potenzialità di ChatGPT nel migliorare il processo di sviluppo di applicazioni mobili. Alla fine del capitolo, una sezione conclusiva presenterà delle statistiche che riassumono per ogni fase dello sviluppo quanto ChatGPT è stato utilizzato e quanto è stato utile.</w:t>
       </w:r>
     </w:p>
     <w:p>
@@ -263,7 +209,8 @@
     </w:p>
     <w:p>
       <w:pPr>
-        <w:spacing w:after="0" w:line="240" w:lineRule="auto"/>
+        <w:spacing w:after="0" w:line="360" w:lineRule="auto"/>
+        <w:jc w:val="both"/>
         <w:rPr>
           <w:rFonts w:ascii="Times New Roman" w:eastAsia="Times New Roman" w:hAnsi="Times New Roman" w:cs="Times New Roman"/>
           <w:sz w:val="24"/>
@@ -276,19 +223,63 @@
           <w:rFonts w:ascii="Times New Roman" w:eastAsia="Times New Roman" w:hAnsi="Times New Roman" w:cs="Times New Roman"/>
           <w:sz w:val="24"/>
           <w:szCs w:val="24"/>
-          <w:lang w:eastAsia="en-GB"/>
-        </w:rPr>
-        <w:t></w:t>
-      </w:r>
-      <w:r>
-        <w:rPr>
-          <w:rFonts w:ascii="Times New Roman" w:eastAsia="Times New Roman" w:hAnsi="Times New Roman" w:cs="Times New Roman"/>
-          <w:sz w:val="24"/>
-          <w:szCs w:val="24"/>
           <w:lang w:val="it-IT" w:eastAsia="en-GB"/>
         </w:rPr>
-        <w:t xml:space="preserve">  Spiegazione di come ChatGPT è stato utilizzato per identificare e definire i requisiti dell'applicazione.</w:t>
-      </w:r>
+        <w:t>Durante la fase di analisi dei requisiti, ChatGPT ha svolto un ruolo fondamentale come strumento di supporto, contribuendo in maniera significativa all'identificazione dei requisiti necessari per la nostra applicazione. L'uso del modello di linguaggio ha permesso di individuare prontamente i requisiti essenziali, evidenziando tempestivamente eventuali problematiche o soluzioni relative all'applicazione. Questo ha consentito di ridurre notevolmente i tempi necessari per delineare i punti fondamentali di questa fase del progetto, ottimizzando il processo e migliorando l'efficienza complessiva dell'analisi.</w:t>
+      </w:r>
+    </w:p>
+    <w:p>
+      <w:pPr>
+        <w:spacing w:line="360" w:lineRule="auto"/>
+        <w:jc w:val="both"/>
+        <w:rPr>
+          <w:rFonts w:ascii="Times New Roman" w:hAnsi="Times New Roman" w:cs="Times New Roman"/>
+          <w:sz w:val="24"/>
+          <w:szCs w:val="24"/>
+          <w:lang w:val="it-IT"/>
+        </w:rPr>
+      </w:pPr>
+      <w:r>
+        <w:rPr>
+          <w:rFonts w:ascii="Times New Roman" w:hAnsi="Times New Roman" w:cs="Times New Roman"/>
+          <w:sz w:val="24"/>
+          <w:szCs w:val="24"/>
+          <w:lang w:val="it-IT"/>
+        </w:rPr>
+        <w:t xml:space="preserve">Durante la fase di analisi dei requisiti per l'applicazione </w:t>
+      </w:r>
+      <w:proofErr w:type="spellStart"/>
+      <w:r>
+        <w:rPr>
+          <w:rFonts w:ascii="Times New Roman" w:hAnsi="Times New Roman" w:cs="Times New Roman"/>
+          <w:sz w:val="24"/>
+          <w:szCs w:val="24"/>
+          <w:lang w:val="it-IT"/>
+        </w:rPr>
+        <w:t>EcoSwap</w:t>
+      </w:r>
+      <w:proofErr w:type="spellEnd"/>
+      <w:r>
+        <w:rPr>
+          <w:rFonts w:ascii="Times New Roman" w:hAnsi="Times New Roman" w:cs="Times New Roman"/>
+          <w:sz w:val="24"/>
+          <w:szCs w:val="24"/>
+          <w:lang w:val="it-IT"/>
+        </w:rPr>
+        <w:t>, sono emerse diverse sfide significative che hanno richiesto un'attenzione particolare per essere risolte efficacemente. L'integrazione di ChatGPT si è rivelata cruciale per superare questi ostacoli, migliorando l'efficienza e la precisione del processo di definizione dei requisiti. Di seguito, una descrizione delle principali sfide affrontate e del contributo di ChatGPT nella loro risoluzione.</w:t>
+      </w:r>
+    </w:p>
+    <w:p>
+      <w:pPr>
+        <w:spacing w:line="360" w:lineRule="auto"/>
+        <w:jc w:val="both"/>
+        <w:rPr>
+          <w:rFonts w:ascii="Times New Roman" w:hAnsi="Times New Roman" w:cs="Times New Roman"/>
+          <w:sz w:val="24"/>
+          <w:szCs w:val="24"/>
+          <w:lang w:val="it-IT"/>
+        </w:rPr>
+      </w:pPr>
     </w:p>
     <w:p>
       <w:pPr>
@@ -305,22 +296,413 @@
       </w:pPr>
       <w:r>
         <w:rPr>
-          <w:rFonts w:ascii="Times New Roman" w:eastAsia="Times New Roman" w:hAnsi="Times New Roman" w:cs="Times New Roman"/>
-          <w:sz w:val="24"/>
-          <w:szCs w:val="24"/>
-          <w:lang w:eastAsia="en-GB"/>
-        </w:rPr>
-        <w:t></w:t>
-      </w:r>
-      <w:r>
-        <w:rPr>
-          <w:rFonts w:ascii="Times New Roman" w:eastAsia="Times New Roman" w:hAnsi="Times New Roman" w:cs="Times New Roman"/>
-          <w:sz w:val="24"/>
-          <w:szCs w:val="24"/>
-          <w:lang w:val="it-IT" w:eastAsia="en-GB"/>
-        </w:rPr>
-        <w:t xml:space="preserve">  Discussione delle sfide affrontate e come ChatGPT ha contribuito a risolverle.</w:t>
-      </w:r>
+          <w:rFonts w:ascii="Times New Roman" w:hAnsi="Times New Roman" w:cs="Times New Roman"/>
+          <w:b/>
+          <w:bCs/>
+          <w:sz w:val="24"/>
+          <w:szCs w:val="24"/>
+          <w:lang w:val="it-IT"/>
+        </w:rPr>
+        <w:lastRenderedPageBreak/>
+        <w:t>Identificazione dei Requisiti Fondamentali</w:t>
+      </w:r>
+    </w:p>
+    <w:p>
+      <w:pPr>
+        <w:spacing w:line="360" w:lineRule="auto"/>
+        <w:jc w:val="both"/>
+        <w:rPr>
+          <w:rFonts w:ascii="Times New Roman" w:hAnsi="Times New Roman" w:cs="Times New Roman"/>
+          <w:sz w:val="24"/>
+          <w:szCs w:val="24"/>
+          <w:lang w:val="it-IT"/>
+        </w:rPr>
+      </w:pPr>
+      <w:r>
+        <w:rPr>
+          <w:rFonts w:ascii="Times New Roman" w:hAnsi="Times New Roman" w:cs="Times New Roman"/>
+          <w:b/>
+          <w:bCs/>
+          <w:sz w:val="24"/>
+          <w:szCs w:val="24"/>
+          <w:lang w:val="it-IT"/>
+        </w:rPr>
+        <w:t>Sfida:</w:t>
+      </w:r>
+      <w:r>
+        <w:rPr>
+          <w:rFonts w:ascii="Times New Roman" w:hAnsi="Times New Roman" w:cs="Times New Roman"/>
+          <w:sz w:val="24"/>
+          <w:szCs w:val="24"/>
+          <w:lang w:val="it-IT"/>
+        </w:rPr>
+        <w:t xml:space="preserve"> La determinazione dei requisiti fondamentali dell'applicazione </w:t>
+      </w:r>
+      <w:proofErr w:type="spellStart"/>
+      <w:r>
+        <w:rPr>
+          <w:rFonts w:ascii="Times New Roman" w:hAnsi="Times New Roman" w:cs="Times New Roman"/>
+          <w:sz w:val="24"/>
+          <w:szCs w:val="24"/>
+          <w:lang w:val="it-IT"/>
+        </w:rPr>
+        <w:t>EcoSwap</w:t>
+      </w:r>
+      <w:proofErr w:type="spellEnd"/>
+      <w:r>
+        <w:rPr>
+          <w:rFonts w:ascii="Times New Roman" w:hAnsi="Times New Roman" w:cs="Times New Roman"/>
+          <w:sz w:val="24"/>
+          <w:szCs w:val="24"/>
+          <w:lang w:val="it-IT"/>
+        </w:rPr>
+        <w:t xml:space="preserve">, che includevano la registrazione degli utenti, la pubblicazione di annunci, la funzionalità di ricerca avanzata, il noleggio di oggetti, la comunicazione tra utenti, la verifica dell'identità, la gestione degli annunci e delle transazioni, il </w:t>
+      </w:r>
+      <w:r>
+        <w:rPr>
+          <w:rFonts w:ascii="Times New Roman" w:hAnsi="Times New Roman" w:cs="Times New Roman"/>
+          <w:sz w:val="24"/>
+          <w:szCs w:val="24"/>
+          <w:lang w:val="it-IT"/>
+        </w:rPr>
+        <w:t>riscontro</w:t>
+      </w:r>
+      <w:r>
+        <w:rPr>
+          <w:rFonts w:ascii="Times New Roman" w:hAnsi="Times New Roman" w:cs="Times New Roman"/>
+          <w:sz w:val="24"/>
+          <w:szCs w:val="24"/>
+          <w:lang w:val="it-IT"/>
+        </w:rPr>
+        <w:t xml:space="preserve"> e le valutazioni</w:t>
+      </w:r>
+      <w:r>
+        <w:rPr>
+          <w:rFonts w:ascii="Times New Roman" w:hAnsi="Times New Roman" w:cs="Times New Roman"/>
+          <w:sz w:val="24"/>
+          <w:szCs w:val="24"/>
+          <w:lang w:val="it-IT"/>
+        </w:rPr>
+        <w:t>.</w:t>
+      </w:r>
+    </w:p>
+    <w:p>
+      <w:pPr>
+        <w:spacing w:line="360" w:lineRule="auto"/>
+        <w:jc w:val="both"/>
+        <w:rPr>
+          <w:rFonts w:ascii="Times New Roman" w:hAnsi="Times New Roman" w:cs="Times New Roman"/>
+          <w:sz w:val="24"/>
+          <w:szCs w:val="24"/>
+          <w:lang w:val="it-IT"/>
+        </w:rPr>
+      </w:pPr>
+      <w:r>
+        <w:rPr>
+          <w:rFonts w:ascii="Times New Roman" w:hAnsi="Times New Roman" w:cs="Times New Roman"/>
+          <w:b/>
+          <w:bCs/>
+          <w:sz w:val="24"/>
+          <w:szCs w:val="24"/>
+          <w:lang w:val="it-IT"/>
+        </w:rPr>
+        <w:t>Contributo di ChatGPT:</w:t>
+      </w:r>
+      <w:r>
+        <w:rPr>
+          <w:rFonts w:ascii="Times New Roman" w:hAnsi="Times New Roman" w:cs="Times New Roman"/>
+          <w:sz w:val="24"/>
+          <w:szCs w:val="24"/>
+          <w:lang w:val="it-IT"/>
+        </w:rPr>
+        <w:t xml:space="preserve"> ChatGPT ha facilitato l'identificazione dei requisiti fondamentali attraverso un'analisi dettagliata e strutturata delle esigenze dell'applicazione. Grazie alla sua capacità di elaborare informazioni in modo coerente e organizzato, ha permesso di delineare con chiarezza ogni aspetto necessario per il funzionamento ottimale dell'app</w:t>
+      </w:r>
+      <w:r>
+        <w:rPr>
+          <w:rFonts w:ascii="Times New Roman" w:hAnsi="Times New Roman" w:cs="Times New Roman"/>
+          <w:sz w:val="24"/>
+          <w:szCs w:val="24"/>
+          <w:lang w:val="it-IT"/>
+        </w:rPr>
+        <w:t>, diminuendo il carico di lavoro effettivo di questa fase di progetto che si è limitato ad aggiustare eventuali requisiti a seconda delle nostre esigenze</w:t>
+      </w:r>
+      <w:r>
+        <w:rPr>
+          <w:rFonts w:ascii="Times New Roman" w:hAnsi="Times New Roman" w:cs="Times New Roman"/>
+          <w:sz w:val="24"/>
+          <w:szCs w:val="24"/>
+          <w:lang w:val="it-IT"/>
+        </w:rPr>
+        <w:t>.</w:t>
+      </w:r>
+    </w:p>
+    <w:p>
+      <w:pPr>
+        <w:spacing w:line="360" w:lineRule="auto"/>
+        <w:jc w:val="both"/>
+        <w:rPr>
+          <w:rFonts w:ascii="Times New Roman" w:hAnsi="Times New Roman" w:cs="Times New Roman"/>
+          <w:b/>
+          <w:bCs/>
+          <w:sz w:val="24"/>
+          <w:szCs w:val="24"/>
+          <w:lang w:val="it-IT"/>
+        </w:rPr>
+      </w:pPr>
+      <w:r>
+        <w:rPr>
+          <w:rFonts w:ascii="Times New Roman" w:hAnsi="Times New Roman" w:cs="Times New Roman"/>
+          <w:b/>
+          <w:bCs/>
+          <w:sz w:val="24"/>
+          <w:szCs w:val="24"/>
+          <w:lang w:val="it-IT"/>
+        </w:rPr>
+        <w:t>Evidenziazione delle Problematiche Potenziali</w:t>
+      </w:r>
+    </w:p>
+    <w:p>
+      <w:pPr>
+        <w:spacing w:line="360" w:lineRule="auto"/>
+        <w:jc w:val="both"/>
+        <w:rPr>
+          <w:rFonts w:ascii="Times New Roman" w:hAnsi="Times New Roman" w:cs="Times New Roman"/>
+          <w:sz w:val="24"/>
+          <w:szCs w:val="24"/>
+          <w:lang w:val="it-IT"/>
+        </w:rPr>
+      </w:pPr>
+      <w:r>
+        <w:rPr>
+          <w:rFonts w:ascii="Times New Roman" w:hAnsi="Times New Roman" w:cs="Times New Roman"/>
+          <w:b/>
+          <w:bCs/>
+          <w:sz w:val="24"/>
+          <w:szCs w:val="24"/>
+          <w:lang w:val="it-IT"/>
+        </w:rPr>
+        <w:t>Sfida:</w:t>
+      </w:r>
+      <w:r>
+        <w:rPr>
+          <w:rFonts w:ascii="Times New Roman" w:hAnsi="Times New Roman" w:cs="Times New Roman"/>
+          <w:sz w:val="24"/>
+          <w:szCs w:val="24"/>
+          <w:lang w:val="it-IT"/>
+        </w:rPr>
+        <w:t xml:space="preserve"> Riconoscere e affrontare tempestivamente le potenziali problematiche che potrebbero sorgere durante lo sviluppo dell'applicazione, come la sicurezza delle transazioni</w:t>
+      </w:r>
+      <w:r>
+        <w:rPr>
+          <w:rFonts w:ascii="Times New Roman" w:hAnsi="Times New Roman" w:cs="Times New Roman"/>
+          <w:sz w:val="24"/>
+          <w:szCs w:val="24"/>
+          <w:lang w:val="it-IT"/>
+        </w:rPr>
+        <w:t xml:space="preserve">, </w:t>
+      </w:r>
+      <w:r>
+        <w:rPr>
+          <w:rFonts w:ascii="Times New Roman" w:hAnsi="Times New Roman" w:cs="Times New Roman"/>
+          <w:sz w:val="24"/>
+          <w:szCs w:val="24"/>
+          <w:lang w:val="it-IT"/>
+        </w:rPr>
+        <w:t>la protezione dei dati personali</w:t>
+      </w:r>
+      <w:r>
+        <w:rPr>
+          <w:rFonts w:ascii="Times New Roman" w:hAnsi="Times New Roman" w:cs="Times New Roman"/>
+          <w:sz w:val="24"/>
+          <w:szCs w:val="24"/>
+          <w:lang w:val="it-IT"/>
+        </w:rPr>
+        <w:t xml:space="preserve"> e le modalità di noleggio e scambio</w:t>
+      </w:r>
+      <w:r>
+        <w:rPr>
+          <w:rFonts w:ascii="Times New Roman" w:hAnsi="Times New Roman" w:cs="Times New Roman"/>
+          <w:sz w:val="24"/>
+          <w:szCs w:val="24"/>
+          <w:lang w:val="it-IT"/>
+        </w:rPr>
+        <w:t>.</w:t>
+      </w:r>
+    </w:p>
+    <w:p>
+      <w:pPr>
+        <w:spacing w:line="360" w:lineRule="auto"/>
+        <w:jc w:val="both"/>
+        <w:rPr>
+          <w:rFonts w:ascii="Times New Roman" w:hAnsi="Times New Roman" w:cs="Times New Roman"/>
+          <w:sz w:val="24"/>
+          <w:szCs w:val="24"/>
+          <w:lang w:val="it-IT"/>
+        </w:rPr>
+      </w:pPr>
+      <w:r>
+        <w:rPr>
+          <w:rFonts w:ascii="Times New Roman" w:hAnsi="Times New Roman" w:cs="Times New Roman"/>
+          <w:b/>
+          <w:bCs/>
+          <w:sz w:val="24"/>
+          <w:szCs w:val="24"/>
+          <w:lang w:val="it-IT"/>
+        </w:rPr>
+        <w:t>Contributo di ChatGPT:</w:t>
+      </w:r>
+      <w:r>
+        <w:rPr>
+          <w:rFonts w:ascii="Times New Roman" w:hAnsi="Times New Roman" w:cs="Times New Roman"/>
+          <w:sz w:val="24"/>
+          <w:szCs w:val="24"/>
+          <w:lang w:val="it-IT"/>
+        </w:rPr>
+        <w:t xml:space="preserve"> Il modello di linguaggio ha messo in luce sin da subito possibili problematiche e ha suggerito soluzioni efficaci per affrontarle. </w:t>
+      </w:r>
+      <w:r>
+        <w:rPr>
+          <w:rFonts w:ascii="Times New Roman" w:hAnsi="Times New Roman" w:cs="Times New Roman"/>
+          <w:sz w:val="24"/>
+          <w:szCs w:val="24"/>
+          <w:lang w:val="it-IT"/>
+        </w:rPr>
+        <w:t>Questo ha permesso di prevenire potenziali bug e ottimizzare le prestazioni fin dalle prime fasi dello sviluppo.</w:t>
+      </w:r>
+    </w:p>
+    <w:p>
+      <w:pPr>
+        <w:spacing w:line="360" w:lineRule="auto"/>
+        <w:jc w:val="both"/>
+        <w:rPr>
+          <w:rFonts w:ascii="Times New Roman" w:hAnsi="Times New Roman" w:cs="Times New Roman"/>
+          <w:b/>
+          <w:bCs/>
+          <w:sz w:val="24"/>
+          <w:szCs w:val="24"/>
+          <w:lang w:val="it-IT"/>
+        </w:rPr>
+      </w:pPr>
+      <w:r>
+        <w:rPr>
+          <w:rFonts w:ascii="Times New Roman" w:hAnsi="Times New Roman" w:cs="Times New Roman"/>
+          <w:b/>
+          <w:bCs/>
+          <w:sz w:val="24"/>
+          <w:szCs w:val="24"/>
+          <w:lang w:val="it-IT"/>
+        </w:rPr>
+        <w:t>Riduzione dei Tempi di Definizione dei Requisiti</w:t>
+      </w:r>
+    </w:p>
+    <w:p>
+      <w:pPr>
+        <w:spacing w:line="360" w:lineRule="auto"/>
+        <w:jc w:val="both"/>
+        <w:rPr>
+          <w:rFonts w:ascii="Times New Roman" w:hAnsi="Times New Roman" w:cs="Times New Roman"/>
+          <w:sz w:val="24"/>
+          <w:szCs w:val="24"/>
+          <w:lang w:val="it-IT"/>
+        </w:rPr>
+      </w:pPr>
+      <w:r>
+        <w:rPr>
+          <w:rFonts w:ascii="Times New Roman" w:hAnsi="Times New Roman" w:cs="Times New Roman"/>
+          <w:b/>
+          <w:bCs/>
+          <w:sz w:val="24"/>
+          <w:szCs w:val="24"/>
+          <w:lang w:val="it-IT"/>
+        </w:rPr>
+        <w:t>Sfida:</w:t>
+      </w:r>
+      <w:r>
+        <w:rPr>
+          <w:rFonts w:ascii="Times New Roman" w:hAnsi="Times New Roman" w:cs="Times New Roman"/>
+          <w:sz w:val="24"/>
+          <w:szCs w:val="24"/>
+          <w:lang w:val="it-IT"/>
+        </w:rPr>
+        <w:t xml:space="preserve"> Ridurre i tempi necessari per definire i requisiti fondamentali dell'applicazione, mantenendo al contempo un alto livello di dettaglio e precisione.</w:t>
+      </w:r>
+    </w:p>
+    <w:p>
+      <w:pPr>
+        <w:spacing w:line="360" w:lineRule="auto"/>
+        <w:jc w:val="both"/>
+        <w:rPr>
+          <w:rFonts w:ascii="Times New Roman" w:hAnsi="Times New Roman" w:cs="Times New Roman"/>
+          <w:sz w:val="24"/>
+          <w:szCs w:val="24"/>
+          <w:lang w:val="it-IT"/>
+        </w:rPr>
+      </w:pPr>
+      <w:r>
+        <w:rPr>
+          <w:rFonts w:ascii="Times New Roman" w:hAnsi="Times New Roman" w:cs="Times New Roman"/>
+          <w:b/>
+          <w:bCs/>
+          <w:sz w:val="24"/>
+          <w:szCs w:val="24"/>
+          <w:lang w:val="it-IT"/>
+        </w:rPr>
+        <w:t>Contributo di ChatGPT:</w:t>
+      </w:r>
+      <w:r>
+        <w:rPr>
+          <w:rFonts w:ascii="Times New Roman" w:hAnsi="Times New Roman" w:cs="Times New Roman"/>
+          <w:sz w:val="24"/>
+          <w:szCs w:val="24"/>
+          <w:lang w:val="it-IT"/>
+        </w:rPr>
+        <w:t xml:space="preserve"> </w:t>
+      </w:r>
+      <w:r>
+        <w:rPr>
+          <w:rFonts w:ascii="Times New Roman" w:hAnsi="Times New Roman" w:cs="Times New Roman"/>
+          <w:sz w:val="24"/>
+          <w:szCs w:val="24"/>
+          <w:lang w:val="it-IT"/>
+        </w:rPr>
+        <w:t>Grazie alla sua capacità di elaborare rapidamente grandi quantità di informazioni, ChatGPT ha consentito di abbreviare significativamente il tempo necessario per la definizione dei requisiti. Inoltre, ha permesso di definire i requisiti in dettaglio, spiegandone la struttura e fornendo una chiara definizione di ciascun elemento.</w:t>
+      </w:r>
+    </w:p>
+    <w:p>
+      <w:pPr>
+        <w:spacing w:line="360" w:lineRule="auto"/>
+        <w:jc w:val="both"/>
+        <w:rPr>
+          <w:rFonts w:ascii="Times New Roman" w:hAnsi="Times New Roman" w:cs="Times New Roman"/>
+          <w:sz w:val="24"/>
+          <w:szCs w:val="24"/>
+          <w:lang w:val="it-IT"/>
+        </w:rPr>
+      </w:pPr>
+    </w:p>
+    <w:p>
+      <w:pPr>
+        <w:spacing w:line="360" w:lineRule="auto"/>
+        <w:jc w:val="both"/>
+        <w:rPr>
+          <w:rFonts w:ascii="Times New Roman" w:hAnsi="Times New Roman" w:cs="Times New Roman"/>
+          <w:sz w:val="24"/>
+          <w:szCs w:val="24"/>
+          <w:lang w:val="it-IT"/>
+        </w:rPr>
+      </w:pPr>
+    </w:p>
+    <w:p>
+      <w:pPr>
+        <w:spacing w:line="360" w:lineRule="auto"/>
+        <w:jc w:val="both"/>
+        <w:rPr>
+          <w:rFonts w:ascii="Times New Roman" w:hAnsi="Times New Roman" w:cs="Times New Roman"/>
+          <w:sz w:val="24"/>
+          <w:szCs w:val="24"/>
+          <w:lang w:val="it-IT"/>
+        </w:rPr>
+      </w:pPr>
     </w:p>
     <w:p>
       <w:pPr>
@@ -349,68 +731,136 @@
           <w:szCs w:val="24"/>
           <w:lang w:val="it-IT"/>
         </w:rPr>
+        <w:lastRenderedPageBreak/>
         <w:t>Vantaggi e limiti</w:t>
       </w:r>
     </w:p>
     <w:p>
       <w:pPr>
-        <w:spacing w:after="0" w:line="240" w:lineRule="auto"/>
-        <w:rPr>
-          <w:rFonts w:ascii="Times New Roman" w:eastAsia="Times New Roman" w:hAnsi="Times New Roman" w:cs="Times New Roman"/>
-          <w:sz w:val="24"/>
-          <w:szCs w:val="24"/>
-          <w:lang w:val="it-IT" w:eastAsia="en-GB"/>
-        </w:rPr>
-      </w:pPr>
-      <w:r>
-        <w:rPr>
-          <w:rFonts w:ascii="Times New Roman" w:eastAsia="Times New Roman" w:hAnsi="Times New Roman" w:cs="Times New Roman"/>
-          <w:sz w:val="24"/>
-          <w:szCs w:val="24"/>
-          <w:lang w:eastAsia="en-GB"/>
-        </w:rPr>
-        <w:t></w:t>
-      </w:r>
-      <w:r>
-        <w:rPr>
-          <w:rFonts w:ascii="Times New Roman" w:eastAsia="Times New Roman" w:hAnsi="Times New Roman" w:cs="Times New Roman"/>
-          <w:sz w:val="24"/>
-          <w:szCs w:val="24"/>
-          <w:lang w:val="it-IT" w:eastAsia="en-GB"/>
-        </w:rPr>
-        <w:t xml:space="preserve"> Valutazione dei benefici ottenuti dall'utilizzo di ChatGPT in questa fase.</w:t>
-      </w:r>
-    </w:p>
-    <w:p>
-      <w:pPr>
-        <w:spacing w:line="360" w:lineRule="auto"/>
-        <w:jc w:val="both"/>
-        <w:rPr>
-          <w:rFonts w:ascii="Times New Roman" w:hAnsi="Times New Roman" w:cs="Times New Roman"/>
-          <w:b/>
-          <w:bCs/>
-          <w:sz w:val="28"/>
-          <w:szCs w:val="28"/>
-          <w:lang w:val="it-IT"/>
-        </w:rPr>
-      </w:pPr>
-      <w:r>
-        <w:rPr>
-          <w:rFonts w:ascii="Times New Roman" w:eastAsia="Times New Roman" w:hAnsi="Times New Roman" w:cs="Times New Roman"/>
-          <w:sz w:val="24"/>
-          <w:szCs w:val="24"/>
-          <w:lang w:eastAsia="en-GB"/>
-        </w:rPr>
-        <w:t></w:t>
-      </w:r>
-      <w:r>
-        <w:rPr>
-          <w:rFonts w:ascii="Times New Roman" w:eastAsia="Times New Roman" w:hAnsi="Times New Roman" w:cs="Times New Roman"/>
-          <w:sz w:val="24"/>
-          <w:szCs w:val="24"/>
-          <w:lang w:val="it-IT" w:eastAsia="en-GB"/>
-        </w:rPr>
-        <w:t xml:space="preserve">  Discussione sui limiti riscontrati e sulle aree di miglioramento.</w:t>
+        <w:pStyle w:val="NormaleWeb"/>
+        <w:spacing w:line="360" w:lineRule="auto"/>
+        <w:jc w:val="both"/>
+        <w:rPr>
+          <w:lang w:val="it-IT"/>
+        </w:rPr>
+      </w:pPr>
+      <w:r>
+        <w:rPr>
+          <w:lang w:val="it-IT"/>
+        </w:rPr>
+        <w:t xml:space="preserve">L'impiego di ChatGPT durante la fase di analisi dei requisiti per l'applicazione </w:t>
+      </w:r>
+      <w:proofErr w:type="spellStart"/>
+      <w:r>
+        <w:rPr>
+          <w:lang w:val="it-IT"/>
+        </w:rPr>
+        <w:t>EcoSwap</w:t>
+      </w:r>
+      <w:proofErr w:type="spellEnd"/>
+      <w:r>
+        <w:rPr>
+          <w:lang w:val="it-IT"/>
+        </w:rPr>
+        <w:t xml:space="preserve"> ha portato numerosi benefici che hanno notevolmente migliorato l'efficacia e l'efficienza del processo. Uno dei principali vantaggi è stato l'incremento dell'efficienza e della rapidità. ChatGPT ha accelerato significativamente il processo di identificazione e definizione dei requisiti, riducendo i tempi tradizionalmente necessari per questa fase critica a una semplice </w:t>
+      </w:r>
+      <w:r>
+        <w:rPr>
+          <w:lang w:val="it-IT"/>
+        </w:rPr>
+        <w:t>revisione</w:t>
+      </w:r>
+      <w:r>
+        <w:rPr>
+          <w:lang w:val="it-IT"/>
+        </w:rPr>
+        <w:t xml:space="preserve"> e eventuale correzione</w:t>
+      </w:r>
+      <w:r>
+        <w:rPr>
+          <w:lang w:val="it-IT"/>
+        </w:rPr>
+        <w:t xml:space="preserve"> di quanto generato dal LLM. </w:t>
+      </w:r>
+    </w:p>
+    <w:p>
+      <w:pPr>
+        <w:pStyle w:val="NormaleWeb"/>
+        <w:spacing w:line="360" w:lineRule="auto"/>
+        <w:jc w:val="both"/>
+        <w:rPr>
+          <w:lang w:val="it-IT"/>
+        </w:rPr>
+      </w:pPr>
+      <w:r>
+        <w:rPr>
+          <w:lang w:val="it-IT"/>
+        </w:rPr>
+        <w:t xml:space="preserve">Inoltre, ChatGPT ha contribuito a una maggiore precisione e completezza nella definizione dei requisiti. Il modello ha fornito analisi dettagliate e strutturate, aiutando a evitare omissioni e ambiguità. Questa chiarezza ha ridotto il rischio di fraintendimenti e problemi successivi nelle fasi di sviluppo e implementazione. La capacità di ChatGPT di evidenziare tempestivamente potenziali problematiche e suggerire soluzioni efficaci ha ulteriormente migliorato il processo. </w:t>
+      </w:r>
+    </w:p>
+    <w:p>
+      <w:pPr>
+        <w:pStyle w:val="NormaleWeb"/>
+        <w:spacing w:line="360" w:lineRule="auto"/>
+        <w:jc w:val="both"/>
+        <w:rPr>
+          <w:lang w:val="it-IT"/>
+        </w:rPr>
+      </w:pPr>
+      <w:r>
+        <w:rPr>
+          <w:lang w:val="it-IT"/>
+        </w:rPr>
+        <w:t>Nonostante i numerosi vantaggi, l'utilizzo di ChatGPT ha evidenziato anche alcuni limiti e aree di miglioramento. Uno dei principali limiti è la comprensione contestuale limitata. Sebbene ChatGPT sia in grado di fornire risposte dettagliate e pertinenti, la sua capacità di comprendere appieno il contesto specifico del progetto e le sfumature delle esigenze degli utenti è inferiore rispetto a quella umana. Questo può portare a risposte che, pur essendo tecnicamente corrette, potrebbero non rispecchiare completamente le esigenze specifiche del progetto.</w:t>
+      </w:r>
+    </w:p>
+    <w:p>
+      <w:pPr>
+        <w:pStyle w:val="NormaleWeb"/>
+        <w:spacing w:line="360" w:lineRule="auto"/>
+        <w:jc w:val="both"/>
+        <w:rPr>
+          <w:lang w:val="it-IT"/>
+        </w:rPr>
+      </w:pPr>
+      <w:r>
+        <w:rPr>
+          <w:lang w:val="it-IT"/>
+        </w:rPr>
+        <w:t>Un altro limite riguarda la dipendenza dalla qualità degli input forniti. La precisione e l'utilità delle risposte di ChatGPT dipendono fortemente dalla qualità e dalla completezza delle informazioni iniziali inserite. Input incompleti o poco chiari possono compromettere la qualità delle risposte. Pertanto, è essenziale fornire informazioni strutturate e dettagliate per ottenere il massimo beneficio dall'uso di ChatGPT.</w:t>
+      </w:r>
+    </w:p>
+    <w:p>
+      <w:pPr>
+        <w:pStyle w:val="NormaleWeb"/>
+        <w:spacing w:line="360" w:lineRule="auto"/>
+        <w:jc w:val="both"/>
+        <w:rPr>
+          <w:lang w:val="it-IT"/>
+        </w:rPr>
+      </w:pPr>
+      <w:r>
+        <w:rPr>
+          <w:lang w:val="it-IT"/>
+        </w:rPr>
+        <w:t>La capacità di innovazione di ChatGPT rappresenta un ulteriore limite. Il modello tende a basarsi su informazioni preesistenti e potrebbe non sempre proporre soluzioni innovative o creative, limitandosi a suggerimenti basati su dati esistenti. Questo può restringere la gamma di soluzioni proposte, riducendo il potenziale per l'innovazione.</w:t>
+      </w:r>
+    </w:p>
+    <w:p>
+      <w:pPr>
+        <w:pStyle w:val="NormaleWeb"/>
+        <w:spacing w:line="360" w:lineRule="auto"/>
+        <w:jc w:val="both"/>
+        <w:rPr>
+          <w:lang w:val="it-IT"/>
+        </w:rPr>
+      </w:pPr>
+      <w:r>
+        <w:rPr>
+          <w:lang w:val="it-IT"/>
+        </w:rPr>
+        <w:t xml:space="preserve">Infine, nonostante le capacità avanzate di ChatGPT, è necessaria una supervisione umana per verificare la correttezza e la rilevanza delle risposte fornite. </w:t>
       </w:r>
     </w:p>
     <w:p>
@@ -440,7 +890,8 @@
           <w:szCs w:val="28"/>
           <w:lang w:val="it-IT"/>
         </w:rPr>
-        <w:t xml:space="preserve"> Implementazione</w:t>
+        <w:lastRenderedPageBreak/>
+        <w:t>Implementazione</w:t>
       </w:r>
     </w:p>
     <w:p>
@@ -470,18 +921,7 @@
           <w:szCs w:val="24"/>
           <w:lang w:val="it-IT"/>
         </w:rPr>
-        <w:t>Ruolo di ChatGPT nell’</w:t>
-      </w:r>
-      <w:r>
-        <w:rPr>
-          <w:rFonts w:ascii="Times New Roman" w:hAnsi="Times New Roman" w:cs="Times New Roman"/>
-          <w:b/>
-          <w:bCs/>
-          <w:sz w:val="24"/>
-          <w:szCs w:val="24"/>
-          <w:lang w:val="it-IT"/>
-        </w:rPr>
-        <w:t>Implementazione</w:t>
+        <w:t>Ruolo di ChatGPT nell’Implementazione</w:t>
       </w:r>
     </w:p>
     <w:p>
@@ -520,16 +960,7 @@
           <w:szCs w:val="24"/>
           <w:lang w:val="it-IT"/>
         </w:rPr>
-        <w:t xml:space="preserve">implementare specifiche funzionalità e ottimizzare il codice esistente. </w:t>
-      </w:r>
-      <w:r>
-        <w:rPr>
-          <w:rFonts w:ascii="Times New Roman" w:hAnsi="Times New Roman" w:cs="Times New Roman"/>
-          <w:sz w:val="24"/>
-          <w:szCs w:val="24"/>
-          <w:lang w:val="it-IT"/>
-        </w:rPr>
-        <w:t>Piu specificatamente, ChatGPT è stato utilizzato per i seguenti aiuti:</w:t>
+        <w:t>implementare specifiche funzionalità e ottimizzare il codice esistente. Piu specificatamente, ChatGPT è stato utilizzato per i seguenti aiuti:</w:t>
       </w:r>
     </w:p>
     <w:p>
@@ -591,7 +1022,6 @@
           <w:szCs w:val="24"/>
           <w:lang w:val="it-IT"/>
         </w:rPr>
-        <w:lastRenderedPageBreak/>
         <w:t xml:space="preserve">Come già detto, abbiamo voluto testare anche quanto un LLM può aiutare nell’apprendimento di nuovi linguaggi. Uno dei primi utilizzi di ChatGPT è stato per porre domande su come scrivere del codice in Flutter. Ad esempio, abbiamo chiesto come funziona la creazione di pagine in Flutter, la creazione di elementi, come scrivere uno specifico algoritmo in Flutter. Inoltre, conoscendo meglio il linguaggio Java per lo sviluppo Android, abbiamo chiesto quali sono i corrispondenti di Flutter di alcuni elementi di Android, come i bottoni o una bottom/top bar, e come implementare alcune meccaniche presenti in Android, come i </w:t>
       </w:r>
       <w:proofErr w:type="spellStart"/>
@@ -701,6 +1131,9 @@
         <w:spacing w:line="360" w:lineRule="auto"/>
         <w:ind w:left="720"/>
         <w:jc w:val="both"/>
+        <w:rPr>
+          <w:lang w:val="it-IT"/>
+        </w:rPr>
       </w:pPr>
       <w:r>
         <w:rPr>
@@ -729,7 +1162,17 @@
           <w:szCs w:val="24"/>
           <w:lang w:val="it-IT" w:eastAsia="en-GB"/>
         </w:rPr>
-        <w:t xml:space="preserve"> per la selezione delle immagini, la realizzazione di un meccanismo di caricamento progressivo degli elementi nella homepage, e l'implementazione di un sistema di ricerca degli item in base al loro nome, permettendo di cercare una stringa presente nel nome o nella descrizione. Inoltre, è stato molto utile nel calcolo della distanza tra utenti e oggetti. In quest'ultimo caso, dopo la richiesta, ChatGPT ha generato in linguaggio Dart la funzione di </w:t>
+        <w:t xml:space="preserve"> per la selezione delle immagini, la realizzazione di un meccanismo di caricamento progressivo degli elementi nella homepage, e l'implementazione di un sistema di ricerca degli item in base al loro nome, permettendo di cercare una stringa presente nel nome o nella descrizione. Inoltre, è stato </w:t>
+      </w:r>
+      <w:r>
+        <w:rPr>
+          <w:rFonts w:ascii="Times New Roman" w:eastAsia="Times New Roman" w:hAnsi="Times New Roman" w:cs="Times New Roman"/>
+          <w:sz w:val="24"/>
+          <w:szCs w:val="24"/>
+          <w:lang w:val="it-IT" w:eastAsia="en-GB"/>
+        </w:rPr>
+        <w:lastRenderedPageBreak/>
+        <w:t xml:space="preserve">molto utile nel calcolo della distanza tra utenti e oggetti. In quest'ultimo caso, dopo la richiesta, ChatGPT ha generato in linguaggio Dart la funzione di </w:t>
       </w:r>
       <w:proofErr w:type="spellStart"/>
       <w:r>
@@ -749,7 +1192,7 @@
           <w:szCs w:val="24"/>
           <w:lang w:val="it-IT" w:eastAsia="en-GB"/>
         </w:rPr>
-        <w:t xml:space="preserve"> per calcolare la distanza tra due punti dati la loro latitudine e longitudine su un asse terrestre</w:t>
+        <w:t xml:space="preserve"> per calcolare la distanza tra due punti dati la loro latitudine e longitudine su un asse terrestre:</w:t>
       </w:r>
       <w:r>
         <w:rPr>
@@ -758,21 +1201,12 @@
           <w:szCs w:val="24"/>
           <w:lang w:val="it-IT" w:eastAsia="en-GB"/>
         </w:rPr>
-        <w:t>:</w:t>
+        <w:tab/>
       </w:r>
       <w:r>
         <w:rPr>
           <w:rFonts w:ascii="Times New Roman" w:eastAsia="Times New Roman" w:hAnsi="Times New Roman" w:cs="Times New Roman"/>
-          <w:sz w:val="24"/>
-          <w:szCs w:val="24"/>
-          <w:lang w:val="it-IT" w:eastAsia="en-GB"/>
-        </w:rPr>
-        <w:lastRenderedPageBreak/>
-        <w:tab/>
-      </w:r>
-      <w:r>
-        <w:rPr>
-          <w:rFonts w:ascii="Times New Roman" w:eastAsia="Times New Roman" w:hAnsi="Times New Roman" w:cs="Times New Roman"/>
+          <w:noProof/>
           <w:sz w:val="24"/>
           <w:szCs w:val="24"/>
           <w:lang w:val="it-IT" w:eastAsia="en-GB"/>
@@ -868,6 +1302,7 @@
           <w:iCs w:val="0"/>
           <w:sz w:val="20"/>
           <w:szCs w:val="20"/>
+          <w:lang w:val="it-IT"/>
         </w:rPr>
         <w:fldChar w:fldCharType="begin"/>
       </w:r>
@@ -889,6 +1324,7 @@
           <w:iCs w:val="0"/>
           <w:sz w:val="20"/>
           <w:szCs w:val="20"/>
+          <w:lang w:val="it-IT"/>
         </w:rPr>
         <w:fldChar w:fldCharType="separate"/>
       </w:r>
@@ -911,6 +1347,7 @@
           <w:iCs w:val="0"/>
           <w:sz w:val="20"/>
           <w:szCs w:val="20"/>
+          <w:lang w:val="it-IT"/>
         </w:rPr>
         <w:fldChar w:fldCharType="end"/>
       </w:r>
@@ -987,7 +1424,17 @@
           <w:szCs w:val="24"/>
           <w:lang w:val="it-IT" w:eastAsia="en-GB"/>
         </w:rPr>
-        <w:t>ChatGPT è stato poi utilizzato per velocizzare il design delle pagine, permettendo tramite una semplice descrizione di costruire lo scheletro di una pagina, inserendo ogni widget necessario. Tuttavia, nonostante l’aiuto nell’inserimento degli elementi, che consente di risparmiare molto tempo, GPT e gli LLM mancano di sensibilità nel design effettivo. Infatti, dopo aver costruito la pagina con il codice generato, anche se non vi sono errori di formattazione o di elementi sovrapposti, c'è una totale mancanza di gusto e di design, generando una pagina che, dal punto di vista della UI e UX, risulta esteticamente poco piacevole. Questo comporta, nonostante l’aiuto nel trovare e inserire i widget necessari, una certa dose di lavoro per riuscire a dare una estetica piacevole alla pagina. Tuttavia, l’aiuto fornito nella costruzione della pagina contribuisce a risparmiare molto tempo, specialmente se non si conoscono bene i widget del linguaggio Flutter</w:t>
+        <w:t xml:space="preserve">ChatGPT è stato poi utilizzato per velocizzare il design delle pagine, permettendo tramite una semplice descrizione di costruire lo scheletro di una pagina, inserendo ogni widget necessario. Tuttavia, nonostante l’aiuto nell’inserimento degli elementi, che consente di risparmiare molto tempo, GPT e gli LLM mancano di sensibilità nel design effettivo. Infatti, dopo aver costruito la pagina con il codice generato, anche se non vi sono errori di formattazione o di elementi sovrapposti, c'è una totale mancanza di gusto e di design, generando una pagina che, dal punto di vista della UI e UX, risulta esteticamente poco piacevole. Questo comporta, nonostante l’aiuto nel trovare e inserire i widget necessari, una certa dose di lavoro per riuscire a dare una estetica piacevole alla pagina. Tuttavia, l’aiuto fornito nella costruzione della pagina contribuisce a risparmiare </w:t>
+      </w:r>
+      <w:r>
+        <w:rPr>
+          <w:rFonts w:ascii="Times New Roman" w:eastAsia="Times New Roman" w:hAnsi="Times New Roman" w:cs="Times New Roman"/>
+          <w:sz w:val="24"/>
+          <w:szCs w:val="24"/>
+          <w:lang w:val="it-IT" w:eastAsia="en-GB"/>
+        </w:rPr>
+        <w:lastRenderedPageBreak/>
+        <w:t>molto tempo, specialmente se non si conoscono bene i widget del linguaggio Flutter</w:t>
       </w:r>
       <w:r>
         <w:rPr>
@@ -1034,7 +1481,6 @@
           <w:szCs w:val="24"/>
           <w:lang w:val="it-IT" w:eastAsia="en-GB"/>
         </w:rPr>
-        <w:lastRenderedPageBreak/>
         <w:t>Generazione di codice</w:t>
       </w:r>
     </w:p>
@@ -1221,8 +1667,52 @@
           <w:szCs w:val="24"/>
           <w:lang w:val="it-IT"/>
         </w:rPr>
+        <w:t>.</w:t>
+      </w:r>
+    </w:p>
+    <w:p>
+      <w:pPr>
+        <w:spacing w:line="360" w:lineRule="auto"/>
+        <w:ind w:left="720"/>
+        <w:jc w:val="both"/>
+        <w:rPr>
+          <w:rFonts w:ascii="Times New Roman" w:eastAsia="Times New Roman" w:hAnsi="Times New Roman" w:cs="Times New Roman"/>
+          <w:sz w:val="24"/>
+          <w:szCs w:val="24"/>
+          <w:lang w:val="it-IT" w:eastAsia="en-GB"/>
+        </w:rPr>
+      </w:pPr>
+      <w:r>
+        <w:rPr>
+          <w:rFonts w:ascii="Times New Roman" w:hAnsi="Times New Roman" w:cs="Times New Roman"/>
+          <w:sz w:val="24"/>
+          <w:szCs w:val="24"/>
+          <w:lang w:val="it-IT" w:eastAsia="en-GB"/>
+        </w:rPr>
+        <w:t>Da come si può notare dalla funzione prima e dopo l’elaborazione, ChatGPT ha contribuito significativamente all’ottimizzazione del codice. Ha rimosso il codice ridondante, spostandolo in altre funzioni e ha aggiunto un miglior controllo sugli errori, rendendo il codice più pulito ed efficiente</w:t>
+      </w:r>
+      <w:r>
+        <w:rPr>
+          <w:rFonts w:ascii="Times New Roman" w:hAnsi="Times New Roman" w:cs="Times New Roman"/>
+          <w:sz w:val="24"/>
+          <w:szCs w:val="24"/>
+          <w:lang w:val="it-IT" w:eastAsia="en-GB"/>
+        </w:rPr>
         <w:t>:</w:t>
       </w:r>
+    </w:p>
+    <w:p>
+      <w:pPr>
+        <w:pStyle w:val="Paragrafoelenco"/>
+        <w:spacing w:line="360" w:lineRule="auto"/>
+        <w:jc w:val="both"/>
+        <w:rPr>
+          <w:rFonts w:ascii="Times New Roman" w:hAnsi="Times New Roman" w:cs="Times New Roman"/>
+          <w:sz w:val="24"/>
+          <w:szCs w:val="24"/>
+          <w:lang w:val="it-IT"/>
+        </w:rPr>
+      </w:pPr>
     </w:p>
     <w:p>
       <w:pPr>
@@ -1230,18 +1720,23 @@
         <w:keepNext/>
         <w:spacing w:line="360" w:lineRule="auto"/>
         <w:jc w:val="both"/>
+        <w:rPr>
+          <w:lang w:val="it-IT"/>
+        </w:rPr>
       </w:pPr>
       <w:r>
         <w:rPr>
           <w:rFonts w:ascii="Times New Roman" w:eastAsia="Times New Roman" w:hAnsi="Times New Roman" w:cs="Times New Roman"/>
+          <w:noProof/>
           <w:sz w:val="24"/>
           <w:szCs w:val="24"/>
           <w:lang w:val="it-IT" w:eastAsia="en-GB"/>
         </w:rPr>
+        <w:lastRenderedPageBreak/>
         <w:drawing>
-          <wp:inline distT="0" distB="0" distL="0" distR="0" wp14:anchorId="61C5D1D7" wp14:editId="7FFAB8D9">
+          <wp:inline distT="0" distB="0" distL="0" distR="0" wp14:anchorId="61C5D1D7" wp14:editId="57CE6EF9">
             <wp:extent cx="4083252" cy="3548540"/>
-            <wp:effectExtent l="0" t="0" r="0" b="0"/>
+            <wp:effectExtent l="0" t="0" r="0" b="9525"/>
             <wp:docPr id="1052547811" name="Immagine 1"/>
             <wp:cNvGraphicFramePr>
               <a:graphicFrameLocks xmlns:a="http://schemas.openxmlformats.org/drawingml/2006/main" noChangeAspect="1"/>
@@ -1287,12 +1782,12 @@
         <w:ind w:left="720" w:firstLine="720"/>
         <w:jc w:val="both"/>
         <w:rPr>
-          <w:rFonts w:ascii="Times New Roman" w:eastAsia="Times New Roman" w:hAnsi="Times New Roman" w:cs="Times New Roman"/>
+          <w:rFonts w:ascii="Times New Roman" w:hAnsi="Times New Roman" w:cs="Times New Roman"/>
           <w:i w:val="0"/>
           <w:iCs w:val="0"/>
           <w:sz w:val="20"/>
           <w:szCs w:val="20"/>
-          <w:lang w:val="it-IT" w:eastAsia="en-GB"/>
+          <w:lang w:val="it-IT"/>
         </w:rPr>
       </w:pPr>
       <w:r>
@@ -1335,6 +1830,7 @@
           <w:iCs w:val="0"/>
           <w:sz w:val="20"/>
           <w:szCs w:val="20"/>
+          <w:lang w:val="it-IT"/>
         </w:rPr>
         <w:fldChar w:fldCharType="begin"/>
       </w:r>
@@ -1356,6 +1852,7 @@
           <w:iCs w:val="0"/>
           <w:sz w:val="20"/>
           <w:szCs w:val="20"/>
+          <w:lang w:val="it-IT"/>
         </w:rPr>
         <w:fldChar w:fldCharType="separate"/>
       </w:r>
@@ -1378,6 +1875,7 @@
           <w:iCs w:val="0"/>
           <w:sz w:val="20"/>
           <w:szCs w:val="20"/>
+          <w:lang w:val="it-IT"/>
         </w:rPr>
         <w:fldChar w:fldCharType="end"/>
       </w:r>
@@ -1395,19 +1893,29 @@
     </w:p>
     <w:p>
       <w:pPr>
+        <w:rPr>
+          <w:lang w:val="it-IT"/>
+        </w:rPr>
+      </w:pPr>
+    </w:p>
+    <w:p>
+      <w:pPr>
         <w:pStyle w:val="Paragrafoelenco"/>
         <w:keepNext/>
         <w:spacing w:line="360" w:lineRule="auto"/>
         <w:jc w:val="both"/>
+        <w:rPr>
+          <w:lang w:val="it-IT"/>
+        </w:rPr>
       </w:pPr>
       <w:r>
         <w:rPr>
           <w:rFonts w:ascii="Times New Roman" w:eastAsia="Times New Roman" w:hAnsi="Times New Roman" w:cs="Times New Roman"/>
+          <w:noProof/>
           <w:sz w:val="24"/>
           <w:szCs w:val="24"/>
           <w:lang w:val="it-IT" w:eastAsia="en-GB"/>
         </w:rPr>
-        <w:lastRenderedPageBreak/>
         <w:drawing>
           <wp:inline distT="0" distB="0" distL="0" distR="0" wp14:anchorId="697982D5" wp14:editId="08E8829A">
             <wp:extent cx="5597184" cy="2814637"/>
@@ -1477,6 +1985,7 @@
           <w:iCs w:val="0"/>
           <w:sz w:val="20"/>
           <w:szCs w:val="20"/>
+          <w:lang w:val="it-IT"/>
         </w:rPr>
         <w:fldChar w:fldCharType="begin"/>
       </w:r>
@@ -1498,6 +2007,7 @@
           <w:iCs w:val="0"/>
           <w:sz w:val="20"/>
           <w:szCs w:val="20"/>
+          <w:lang w:val="it-IT"/>
         </w:rPr>
         <w:fldChar w:fldCharType="separate"/>
       </w:r>
@@ -1520,6 +2030,7 @@
           <w:iCs w:val="0"/>
           <w:sz w:val="20"/>
           <w:szCs w:val="20"/>
+          <w:lang w:val="it-IT"/>
         </w:rPr>
         <w:fldChar w:fldCharType="end"/>
       </w:r>
@@ -1533,28 +2044,6 @@
           <w:lang w:val="it-IT"/>
         </w:rPr>
         <w:t>: Funzione di caricamento del noleggio dopo l'ottimizzazione</w:t>
-      </w:r>
-    </w:p>
-    <w:p>
-      <w:pPr>
-        <w:spacing w:line="360" w:lineRule="auto"/>
-        <w:ind w:left="720"/>
-        <w:jc w:val="both"/>
-        <w:rPr>
-          <w:rFonts w:ascii="Times New Roman" w:eastAsia="Times New Roman" w:hAnsi="Times New Roman" w:cs="Times New Roman"/>
-          <w:sz w:val="24"/>
-          <w:szCs w:val="24"/>
-          <w:lang w:val="it-IT" w:eastAsia="en-GB"/>
-        </w:rPr>
-      </w:pPr>
-      <w:r>
-        <w:rPr>
-          <w:rFonts w:ascii="Times New Roman" w:hAnsi="Times New Roman" w:cs="Times New Roman"/>
-          <w:sz w:val="24"/>
-          <w:szCs w:val="24"/>
-          <w:lang w:val="it-IT" w:eastAsia="en-GB"/>
-        </w:rPr>
-        <w:t>Da come si può notare dalla funzione prima e dopo l’elaborazione, ChatGPT ha contribuito significativamente all’ottimizzazione del codice. Ha rimosso il codice ridondante, spostandolo in altre funzioni e ha aggiunto un miglior controllo sugli errori, rendendo il codice più pulito ed efficiente.</w:t>
       </w:r>
     </w:p>
     <w:p>
@@ -1631,25 +2120,17 @@
           <w:szCs w:val="24"/>
           <w:lang w:val="it-IT"/>
         </w:rPr>
-        <w:t xml:space="preserve">, ChatGPT </w:t>
-      </w:r>
-      <w:r>
-        <w:rPr>
-          <w:rFonts w:ascii="Times New Roman" w:hAnsi="Times New Roman" w:cs="Times New Roman"/>
-          <w:sz w:val="24"/>
-          <w:szCs w:val="24"/>
-          <w:lang w:val="it-IT"/>
-        </w:rPr>
-        <w:t xml:space="preserve">offre </w:t>
-      </w:r>
-      <w:r>
-        <w:rPr>
-          <w:rFonts w:ascii="Times New Roman" w:hAnsi="Times New Roman" w:cs="Times New Roman"/>
-          <w:sz w:val="24"/>
-          <w:szCs w:val="24"/>
-          <w:lang w:val="it-IT"/>
-        </w:rPr>
-        <w:t>una lista di possibili cause per il malfunzionamento del codice. In particolare, avendo accesso al codice, ChatGPT correggeva i punti che avrebbero potuto generare quegli errori. Tuttavia, quando non si tratta di errori di sintassi o di errori semplici da risolvere, affidarsi a ChatGPT in maniera estensiva potrebbe risultare controproducente. Dopo diverse correzioni sullo stesso codice, nel caso non riesca a risolvere l’errore, ChatGPT potrebbe iniziare a mostrare allucinazioni</w:t>
+        <w:t xml:space="preserve">, ChatGPT offre una lista di possibili cause per il malfunzionamento del codice. In particolare, avendo accesso al </w:t>
+      </w:r>
+      <w:r>
+        <w:rPr>
+          <w:rFonts w:ascii="Times New Roman" w:hAnsi="Times New Roman" w:cs="Times New Roman"/>
+          <w:sz w:val="24"/>
+          <w:szCs w:val="24"/>
+          <w:lang w:val="it-IT"/>
+        </w:rPr>
+        <w:lastRenderedPageBreak/>
+        <w:t>codice, ChatGPT correggeva i punti che avrebbero potuto generare quegli errori. Tuttavia, quando non si tratta di errori di sintassi o di errori semplici da risolvere, affidarsi a ChatGPT in maniera estensiva potrebbe risultare controproducente. Dopo diverse correzioni sullo stesso codice, nel caso non riesca a risolvere l’errore, ChatGPT potrebbe iniziare a mostrare allucinazioni</w:t>
       </w:r>
       <w:r>
         <w:rPr>
@@ -1668,17 +2149,7 @@
           <w:szCs w:val="24"/>
           <w:lang w:val="it-IT"/>
         </w:rPr>
-        <w:t xml:space="preserve">, indicando errori che non esistono e modificando il codice in modo errato. Questo rende il codice sempre più problematico e lontano dalla soluzione desiderata. Nonostante ciò, quando ci si trova di fronte a problemi difficili da risolvere, utilizzare ChatGPT come supporto piuttosto che come </w:t>
-      </w:r>
-      <w:r>
-        <w:rPr>
-          <w:rFonts w:ascii="Times New Roman" w:hAnsi="Times New Roman" w:cs="Times New Roman"/>
-          <w:sz w:val="24"/>
-          <w:szCs w:val="24"/>
-          <w:lang w:val="it-IT"/>
-        </w:rPr>
-        <w:lastRenderedPageBreak/>
-        <w:t>unica risorsa può decisamente aiutare a identificare il problema, facilitando così la risoluzione di problemi ostici.</w:t>
+        <w:t>, indicando errori che non esistono e modificando il codice in modo errato. Questo rende il codice sempre più problematico e lontano dalla soluzione desiderata. Nonostante ciò, quando ci si trova di fronte a problemi difficili da risolvere, utilizzare ChatGPT come supporto piuttosto che come unica risorsa può decisamente aiutare a identificare il problema, facilitando così la risoluzione di problemi ostici.</w:t>
       </w:r>
     </w:p>
     <w:p>
@@ -1761,19 +2232,7 @@
         <w:rPr>
           <w:lang w:val="it-IT"/>
         </w:rPr>
-        <w:t xml:space="preserve"> a sviluppare un'interfaccia utente più completa e funzionale.</w:t>
-      </w:r>
-      <w:r>
-        <w:rPr>
-          <w:lang w:val="it-IT"/>
-        </w:rPr>
-        <w:t xml:space="preserve"> </w:t>
-      </w:r>
-      <w:r>
-        <w:rPr>
-          <w:lang w:val="it-IT"/>
-        </w:rPr>
-        <w:t xml:space="preserve">Tuttavia, l'uso di ChatGPT ha anche evidenziato alcuni limiti. La generazione di codice, seppur utile, può diventare una cattiva pratica se non viene accompagnata da una piena comprensione del codice prodotto, portando a possibili problemi di manutenzione futura. Inoltre, la correzione degli errori, se affidata completamente a ChatGPT, può diventare problematica. In casi complessi, il modello può produrre allucinazioni, complicando ulteriormente la risoluzione dei problemi. Questo indica che, sebbene ChatGPT possa essere un prezioso strumento di supporto, non può sostituire completamente l'intervento umano, soprattutto nelle fasi critiche di debug e ottimizzazione del codice. </w:t>
+        <w:t xml:space="preserve"> a sviluppare un'interfaccia utente più completa e funzionale. Tuttavia, l'uso di ChatGPT ha anche evidenziato alcuni limiti. La generazione di codice, seppur utile, può diventare una cattiva pratica se non viene accompagnata da una piena comprensione del codice prodotto, portando a possibili problemi di manutenzione futura. Inoltre, la correzione degli errori, se affidata completamente a ChatGPT, può diventare problematica. In casi complessi, il modello può produrre allucinazioni, complicando ulteriormente la risoluzione dei problemi. Questo indica che, sebbene ChatGPT possa essere un prezioso strumento di supporto, non può sostituire completamente l'intervento umano, soprattutto nelle fasi critiche di debug e ottimizzazione del codice. </w:t>
       </w:r>
     </w:p>
     <w:p>
@@ -1803,6 +2262,7 @@
           <w:szCs w:val="28"/>
           <w:lang w:val="it-IT"/>
         </w:rPr>
+        <w:lastRenderedPageBreak/>
         <w:t xml:space="preserve"> </w:t>
       </w:r>
       <w:r>
@@ -1844,79 +2304,388 @@
           <w:szCs w:val="24"/>
           <w:lang w:val="it-IT"/>
         </w:rPr>
-        <w:t>Ruolo di ChatGPT nel</w:t>
-      </w:r>
-      <w:r>
-        <w:rPr>
-          <w:rFonts w:ascii="Times New Roman" w:hAnsi="Times New Roman" w:cs="Times New Roman"/>
-          <w:b/>
-          <w:bCs/>
-          <w:sz w:val="24"/>
-          <w:szCs w:val="24"/>
-          <w:lang w:val="it-IT"/>
-        </w:rPr>
-        <w:t xml:space="preserve"> Testing</w:t>
-      </w:r>
-    </w:p>
-    <w:p>
-      <w:pPr>
-        <w:spacing w:after="0" w:line="240" w:lineRule="auto"/>
-        <w:rPr>
-          <w:rFonts w:ascii="Times New Roman" w:eastAsia="Times New Roman" w:hAnsi="Times New Roman" w:cs="Times New Roman"/>
-          <w:sz w:val="24"/>
-          <w:szCs w:val="24"/>
-          <w:lang w:val="it-IT" w:eastAsia="en-GB"/>
-        </w:rPr>
-      </w:pPr>
-      <w:r>
-        <w:rPr>
-          <w:rFonts w:ascii="Times New Roman" w:eastAsia="Times New Roman" w:hAnsi="Symbol" w:cs="Times New Roman"/>
-          <w:sz w:val="24"/>
-          <w:szCs w:val="24"/>
-          <w:lang w:eastAsia="en-GB"/>
-        </w:rPr>
-        <w:t></w:t>
-      </w:r>
-      <w:r>
-        <w:rPr>
-          <w:rFonts w:ascii="Times New Roman" w:eastAsia="Times New Roman" w:hAnsi="Times New Roman" w:cs="Times New Roman"/>
-          <w:sz w:val="24"/>
-          <w:szCs w:val="24"/>
-          <w:lang w:val="it-IT" w:eastAsia="en-GB"/>
-        </w:rPr>
-        <w:t xml:space="preserve">  Spiegazione di come ChatGPT è stato utilizzato per supportare la fase di testing dell'applicazione.</w:t>
-      </w:r>
-    </w:p>
-    <w:p>
-      <w:pPr>
-        <w:spacing w:line="360" w:lineRule="auto"/>
-        <w:jc w:val="both"/>
-        <w:rPr>
-          <w:rFonts w:ascii="Times New Roman" w:hAnsi="Times New Roman" w:cs="Times New Roman"/>
-          <w:b/>
-          <w:bCs/>
-          <w:sz w:val="24"/>
-          <w:szCs w:val="24"/>
-          <w:lang w:val="it-IT"/>
-        </w:rPr>
-      </w:pPr>
-      <w:r>
-        <w:rPr>
-          <w:rFonts w:ascii="Times New Roman" w:eastAsia="Times New Roman" w:hAnsi="Symbol" w:cs="Times New Roman"/>
-          <w:sz w:val="24"/>
-          <w:szCs w:val="24"/>
-          <w:lang w:eastAsia="en-GB"/>
-        </w:rPr>
-        <w:t></w:t>
-      </w:r>
-      <w:r>
-        <w:rPr>
-          <w:rFonts w:ascii="Times New Roman" w:eastAsia="Times New Roman" w:hAnsi="Times New Roman" w:cs="Times New Roman"/>
-          <w:sz w:val="24"/>
-          <w:szCs w:val="24"/>
-          <w:lang w:val="it-IT" w:eastAsia="en-GB"/>
-        </w:rPr>
-        <w:t xml:space="preserve">  Discussione dei problemi affrontati nel testing e come ChatGPT ha contribuito (o non contribuito) a risolverli.</w:t>
+        <w:t>Ruolo di ChatGPT nel Testing</w:t>
+      </w:r>
+    </w:p>
+    <w:p>
+      <w:pPr>
+        <w:spacing w:line="360" w:lineRule="auto"/>
+        <w:jc w:val="both"/>
+        <w:rPr>
+          <w:rFonts w:ascii="Times New Roman" w:hAnsi="Times New Roman" w:cs="Times New Roman"/>
+          <w:sz w:val="24"/>
+          <w:szCs w:val="24"/>
+          <w:lang w:val="it-IT"/>
+        </w:rPr>
+      </w:pPr>
+      <w:r>
+        <w:rPr>
+          <w:rFonts w:ascii="Times New Roman" w:hAnsi="Times New Roman" w:cs="Times New Roman"/>
+          <w:sz w:val="24"/>
+          <w:szCs w:val="24"/>
+          <w:lang w:val="it-IT"/>
+        </w:rPr>
+        <w:t xml:space="preserve">Durante la fase di testing, ChatGPT è stato utilizzato per creare test e risolvere errori relativi ai test falliti. In particolare, data la scarsa documentazione disponibile per il testing di Flutter e </w:t>
+      </w:r>
+      <w:proofErr w:type="spellStart"/>
+      <w:r>
+        <w:rPr>
+          <w:rFonts w:ascii="Times New Roman" w:hAnsi="Times New Roman" w:cs="Times New Roman"/>
+          <w:sz w:val="24"/>
+          <w:szCs w:val="24"/>
+          <w:lang w:val="it-IT"/>
+        </w:rPr>
+        <w:t>Firebase</w:t>
+      </w:r>
+      <w:proofErr w:type="spellEnd"/>
+      <w:r>
+        <w:rPr>
+          <w:rFonts w:ascii="Times New Roman" w:hAnsi="Times New Roman" w:cs="Times New Roman"/>
+          <w:sz w:val="24"/>
+          <w:szCs w:val="24"/>
+          <w:lang w:val="it-IT"/>
+        </w:rPr>
+        <w:t>, ChatGPT è stato impiegato in maniera estensiva per documentarsi su come scrivere i casi di test e superare le difficoltà incontrate, fornendo nel dettaglio le librerie e i framework necessari per scrivere i test.</w:t>
+      </w:r>
+    </w:p>
+    <w:p>
+      <w:pPr>
+        <w:spacing w:line="360" w:lineRule="auto"/>
+        <w:jc w:val="both"/>
+        <w:rPr>
+          <w:rFonts w:ascii="Times New Roman" w:hAnsi="Times New Roman" w:cs="Times New Roman"/>
+          <w:sz w:val="24"/>
+          <w:szCs w:val="24"/>
+          <w:lang w:val="it-IT"/>
+        </w:rPr>
+      </w:pPr>
+      <w:r>
+        <w:rPr>
+          <w:rFonts w:ascii="Times New Roman" w:hAnsi="Times New Roman" w:cs="Times New Roman"/>
+          <w:sz w:val="24"/>
+          <w:szCs w:val="24"/>
+          <w:lang w:val="it-IT"/>
+        </w:rPr>
+        <w:t>ChatGPT ci ha aiutato innanzitutto da un punto di vista organizzativo, supportandoci nella definizione di una struttura per i test e nella creazione di una serie di test generali per le funzionalità implementate. È stato particolarmente utile mantenere tutte le conversazioni il più possibile in una singola chat, permettendo a ChatGPT di acquisire una conoscenza di base della nostra applicazione. Questo approccio ci ha facilitato nella definizione di una serie completa di test per tutte le funzionalità implementate, garantendo una copertura più ampia e dettagliata.</w:t>
+      </w:r>
+    </w:p>
+    <w:p>
+      <w:pPr>
+        <w:spacing w:line="360" w:lineRule="auto"/>
+        <w:jc w:val="both"/>
+        <w:rPr>
+          <w:rFonts w:ascii="Times New Roman" w:hAnsi="Times New Roman" w:cs="Times New Roman"/>
+          <w:sz w:val="24"/>
+          <w:szCs w:val="24"/>
+          <w:lang w:val="it-IT"/>
+        </w:rPr>
+      </w:pPr>
+      <w:r>
+        <w:rPr>
+          <w:rFonts w:ascii="Times New Roman" w:hAnsi="Times New Roman" w:cs="Times New Roman"/>
+          <w:sz w:val="24"/>
+          <w:szCs w:val="24"/>
+          <w:lang w:val="it-IT"/>
+        </w:rPr>
+        <w:t>In particolare, ChatGPT ci ha permesso di identificare e scrivere i molteplici casi di fallimento di un test, consentendoci di individuare tutte le varie combinazioni di test per un dato requisito, come ad esempio il login o la registrazione. Abbiamo potuto creare casi di test per ogni combinazione differente di errore, assicurando così una verifica approfondita e completa delle funzionalità critiche dell'applicazione.</w:t>
+      </w:r>
+    </w:p>
+    <w:p>
+      <w:pPr>
+        <w:spacing w:line="360" w:lineRule="auto"/>
+        <w:jc w:val="both"/>
+        <w:rPr>
+          <w:rFonts w:ascii="Times New Roman" w:hAnsi="Times New Roman" w:cs="Times New Roman"/>
+          <w:sz w:val="24"/>
+          <w:szCs w:val="24"/>
+          <w:lang w:val="it-IT"/>
+        </w:rPr>
+      </w:pPr>
+      <w:r>
+        <w:rPr>
+          <w:rFonts w:ascii="Times New Roman" w:hAnsi="Times New Roman" w:cs="Times New Roman"/>
+          <w:sz w:val="24"/>
+          <w:szCs w:val="24"/>
+          <w:lang w:val="it-IT"/>
+        </w:rPr>
+        <w:t xml:space="preserve">Inoltre, ChatGPT ci ha permesso di risolvere diversi errori causati durante il testing, come i problemi di collegamento a </w:t>
+      </w:r>
+      <w:proofErr w:type="spellStart"/>
+      <w:r>
+        <w:rPr>
+          <w:rFonts w:ascii="Times New Roman" w:hAnsi="Times New Roman" w:cs="Times New Roman"/>
+          <w:sz w:val="24"/>
+          <w:szCs w:val="24"/>
+          <w:lang w:val="it-IT"/>
+        </w:rPr>
+        <w:t>Firebase</w:t>
+      </w:r>
+      <w:proofErr w:type="spellEnd"/>
+      <w:r>
+        <w:rPr>
+          <w:rFonts w:ascii="Times New Roman" w:hAnsi="Times New Roman" w:cs="Times New Roman"/>
+          <w:sz w:val="24"/>
+          <w:szCs w:val="24"/>
+          <w:lang w:val="it-IT"/>
+        </w:rPr>
+        <w:t xml:space="preserve"> e al suo </w:t>
+      </w:r>
+      <w:proofErr w:type="spellStart"/>
+      <w:r>
+        <w:rPr>
+          <w:rFonts w:ascii="Times New Roman" w:hAnsi="Times New Roman" w:cs="Times New Roman"/>
+          <w:sz w:val="24"/>
+          <w:szCs w:val="24"/>
+          <w:lang w:val="it-IT"/>
+        </w:rPr>
+        <w:t>mock</w:t>
+      </w:r>
+      <w:proofErr w:type="spellEnd"/>
+      <w:r>
+        <w:rPr>
+          <w:rFonts w:ascii="Times New Roman" w:hAnsi="Times New Roman" w:cs="Times New Roman"/>
+          <w:sz w:val="24"/>
+          <w:szCs w:val="24"/>
+          <w:lang w:val="it-IT"/>
+        </w:rPr>
+        <w:t xml:space="preserve">, dovuti soprattutto alla mancanza di documentazione a riguardo. Ha sostituito efficacemente questa documentazione guidandoci passo dopo passo nel testing integrato con </w:t>
+      </w:r>
+      <w:proofErr w:type="spellStart"/>
+      <w:r>
+        <w:rPr>
+          <w:rFonts w:ascii="Times New Roman" w:hAnsi="Times New Roman" w:cs="Times New Roman"/>
+          <w:sz w:val="24"/>
+          <w:szCs w:val="24"/>
+          <w:lang w:val="it-IT"/>
+        </w:rPr>
+        <w:t>Firebase</w:t>
+      </w:r>
+      <w:proofErr w:type="spellEnd"/>
+      <w:r>
+        <w:rPr>
+          <w:rFonts w:ascii="Times New Roman" w:hAnsi="Times New Roman" w:cs="Times New Roman"/>
+          <w:sz w:val="24"/>
+          <w:szCs w:val="24"/>
+          <w:lang w:val="it-IT"/>
+        </w:rPr>
+        <w:t xml:space="preserve">. Ad esempio, ChatGPT ci ha aiutato a capire come effettuare il setup dei </w:t>
+      </w:r>
+      <w:proofErr w:type="spellStart"/>
+      <w:r>
+        <w:rPr>
+          <w:rFonts w:ascii="Times New Roman" w:hAnsi="Times New Roman" w:cs="Times New Roman"/>
+          <w:sz w:val="24"/>
+          <w:szCs w:val="24"/>
+          <w:lang w:val="it-IT"/>
+        </w:rPr>
+        <w:t>mock</w:t>
+      </w:r>
+      <w:proofErr w:type="spellEnd"/>
+      <w:r>
+        <w:rPr>
+          <w:rFonts w:ascii="Times New Roman" w:hAnsi="Times New Roman" w:cs="Times New Roman"/>
+          <w:sz w:val="24"/>
+          <w:szCs w:val="24"/>
+          <w:lang w:val="it-IT"/>
+        </w:rPr>
+        <w:t xml:space="preserve"> di </w:t>
+      </w:r>
+      <w:proofErr w:type="spellStart"/>
+      <w:r>
+        <w:rPr>
+          <w:rFonts w:ascii="Times New Roman" w:hAnsi="Times New Roman" w:cs="Times New Roman"/>
+          <w:sz w:val="24"/>
+          <w:szCs w:val="24"/>
+          <w:lang w:val="it-IT"/>
+        </w:rPr>
+        <w:t>Firebase</w:t>
+      </w:r>
+      <w:proofErr w:type="spellEnd"/>
+      <w:r>
+        <w:rPr>
+          <w:rFonts w:ascii="Times New Roman" w:hAnsi="Times New Roman" w:cs="Times New Roman"/>
+          <w:sz w:val="24"/>
+          <w:szCs w:val="24"/>
+          <w:lang w:val="it-IT"/>
+        </w:rPr>
+        <w:t xml:space="preserve"> Storage e </w:t>
+      </w:r>
+      <w:proofErr w:type="spellStart"/>
+      <w:r>
+        <w:rPr>
+          <w:rFonts w:ascii="Times New Roman" w:hAnsi="Times New Roman" w:cs="Times New Roman"/>
+          <w:sz w:val="24"/>
+          <w:szCs w:val="24"/>
+          <w:lang w:val="it-IT"/>
+        </w:rPr>
+        <w:t>Firebase</w:t>
+      </w:r>
+      <w:proofErr w:type="spellEnd"/>
+      <w:r>
+        <w:rPr>
+          <w:rFonts w:ascii="Times New Roman" w:hAnsi="Times New Roman" w:cs="Times New Roman"/>
+          <w:sz w:val="24"/>
+          <w:szCs w:val="24"/>
+          <w:lang w:val="it-IT"/>
+        </w:rPr>
+        <w:t xml:space="preserve"> Database. Inoltre, ci ha guidato nel comprendere che avremmo dovuto sovrascrivere i metodi della classe </w:t>
+      </w:r>
+      <w:proofErr w:type="spellStart"/>
+      <w:r>
+        <w:rPr>
+          <w:rFonts w:ascii="Times New Roman" w:hAnsi="Times New Roman" w:cs="Times New Roman"/>
+          <w:sz w:val="24"/>
+          <w:szCs w:val="24"/>
+          <w:lang w:val="it-IT"/>
+        </w:rPr>
+        <w:t>FirebaseAuth</w:t>
+      </w:r>
+      <w:proofErr w:type="spellEnd"/>
+      <w:r>
+        <w:rPr>
+          <w:rFonts w:ascii="Times New Roman" w:hAnsi="Times New Roman" w:cs="Times New Roman"/>
+          <w:sz w:val="24"/>
+          <w:szCs w:val="24"/>
+          <w:lang w:val="it-IT"/>
+        </w:rPr>
+        <w:t xml:space="preserve"> per far funzionare correttamente i test:</w:t>
+      </w:r>
+    </w:p>
+    <w:p>
+      <w:pPr>
+        <w:keepNext/>
+        <w:spacing w:line="360" w:lineRule="auto"/>
+        <w:jc w:val="both"/>
+      </w:pPr>
+      <w:r>
+        <w:rPr>
+          <w:rFonts w:ascii="Times New Roman" w:hAnsi="Times New Roman" w:cs="Times New Roman"/>
+          <w:noProof/>
+          <w:sz w:val="24"/>
+          <w:szCs w:val="24"/>
+          <w:lang w:val="it-IT"/>
+        </w:rPr>
+        <w:lastRenderedPageBreak/>
+        <w:drawing>
+          <wp:inline distT="0" distB="0" distL="0" distR="0" wp14:anchorId="072456E1" wp14:editId="03548B30">
+            <wp:extent cx="5400675" cy="3370807"/>
+            <wp:effectExtent l="0" t="0" r="0" b="1270"/>
+            <wp:docPr id="938577259" name="Immagine 1"/>
+            <wp:cNvGraphicFramePr>
+              <a:graphicFrameLocks xmlns:a="http://schemas.openxmlformats.org/drawingml/2006/main" noChangeAspect="1"/>
+            </wp:cNvGraphicFramePr>
+            <a:graphic xmlns:a="http://schemas.openxmlformats.org/drawingml/2006/main">
+              <a:graphicData uri="http://schemas.openxmlformats.org/drawingml/2006/picture">
+                <pic:pic xmlns:pic="http://schemas.openxmlformats.org/drawingml/2006/picture">
+                  <pic:nvPicPr>
+                    <pic:cNvPr id="938577259" name=""/>
+                    <pic:cNvPicPr/>
+                  </pic:nvPicPr>
+                  <pic:blipFill>
+                    <a:blip r:embed="rId11"/>
+                    <a:stretch>
+                      <a:fillRect/>
+                    </a:stretch>
+                  </pic:blipFill>
+                  <pic:spPr>
+                    <a:xfrm>
+                      <a:off x="0" y="0"/>
+                      <a:ext cx="5422997" cy="3384739"/>
+                    </a:xfrm>
+                    <a:prstGeom prst="rect">
+                      <a:avLst/>
+                    </a:prstGeom>
+                  </pic:spPr>
+                </pic:pic>
+              </a:graphicData>
+            </a:graphic>
+          </wp:inline>
+        </w:drawing>
+      </w:r>
+    </w:p>
+    <w:p>
+      <w:pPr>
+        <w:pStyle w:val="Didascalia"/>
+        <w:ind w:left="720" w:firstLine="720"/>
+        <w:jc w:val="both"/>
+        <w:rPr>
+          <w:rFonts w:ascii="Times New Roman" w:hAnsi="Times New Roman" w:cs="Times New Roman"/>
+          <w:i w:val="0"/>
+          <w:iCs w:val="0"/>
+          <w:sz w:val="20"/>
+          <w:szCs w:val="20"/>
+          <w:lang w:val="it-IT"/>
+        </w:rPr>
+      </w:pPr>
+      <w:r>
+        <w:rPr>
+          <w:rFonts w:ascii="Times New Roman" w:hAnsi="Times New Roman" w:cs="Times New Roman"/>
+          <w:i w:val="0"/>
+          <w:iCs w:val="0"/>
+          <w:sz w:val="20"/>
+          <w:szCs w:val="20"/>
+          <w:lang w:val="it-IT"/>
+        </w:rPr>
+        <w:t xml:space="preserve">Figura 4.4: </w:t>
+      </w:r>
+      <w:proofErr w:type="spellStart"/>
+      <w:r>
+        <w:rPr>
+          <w:rFonts w:ascii="Times New Roman" w:hAnsi="Times New Roman" w:cs="Times New Roman"/>
+          <w:i w:val="0"/>
+          <w:iCs w:val="0"/>
+          <w:sz w:val="20"/>
+          <w:szCs w:val="20"/>
+          <w:lang w:val="it-IT"/>
+        </w:rPr>
+        <w:t>Override</w:t>
+      </w:r>
+      <w:proofErr w:type="spellEnd"/>
+      <w:r>
+        <w:rPr>
+          <w:rFonts w:ascii="Times New Roman" w:hAnsi="Times New Roman" w:cs="Times New Roman"/>
+          <w:i w:val="0"/>
+          <w:iCs w:val="0"/>
+          <w:sz w:val="20"/>
+          <w:szCs w:val="20"/>
+          <w:lang w:val="it-IT"/>
+        </w:rPr>
+        <w:t xml:space="preserve"> delle funzioni </w:t>
+      </w:r>
+      <w:r>
+        <w:rPr>
+          <w:rFonts w:ascii="Times New Roman" w:hAnsi="Times New Roman" w:cs="Times New Roman"/>
+          <w:i w:val="0"/>
+          <w:iCs w:val="0"/>
+          <w:sz w:val="20"/>
+          <w:szCs w:val="20"/>
+          <w:lang w:val="it-IT"/>
+        </w:rPr>
+        <w:t xml:space="preserve">di </w:t>
+      </w:r>
+      <w:proofErr w:type="spellStart"/>
+      <w:r>
+        <w:rPr>
+          <w:rFonts w:ascii="Times New Roman" w:hAnsi="Times New Roman" w:cs="Times New Roman"/>
+          <w:i w:val="0"/>
+          <w:iCs w:val="0"/>
+          <w:sz w:val="20"/>
+          <w:szCs w:val="20"/>
+          <w:lang w:val="it-IT"/>
+        </w:rPr>
+        <w:t>Firebase</w:t>
+      </w:r>
+      <w:proofErr w:type="spellEnd"/>
+      <w:r>
+        <w:rPr>
+          <w:rFonts w:ascii="Times New Roman" w:hAnsi="Times New Roman" w:cs="Times New Roman"/>
+          <w:i w:val="0"/>
+          <w:iCs w:val="0"/>
+          <w:sz w:val="20"/>
+          <w:szCs w:val="20"/>
+          <w:lang w:val="it-IT"/>
+        </w:rPr>
+        <w:t xml:space="preserve"> come consigliato da ChatGPT</w:t>
       </w:r>
     </w:p>
     <w:p>
@@ -1951,65 +2720,229 @@
     </w:p>
     <w:p>
       <w:pPr>
-        <w:spacing w:after="0" w:line="240" w:lineRule="auto"/>
-        <w:rPr>
-          <w:rFonts w:ascii="Times New Roman" w:eastAsia="Times New Roman" w:hAnsi="Times New Roman" w:cs="Times New Roman"/>
-          <w:sz w:val="24"/>
-          <w:szCs w:val="24"/>
-          <w:lang w:val="it-IT" w:eastAsia="en-GB"/>
-        </w:rPr>
-      </w:pPr>
-      <w:r>
-        <w:rPr>
-          <w:rFonts w:ascii="Times New Roman" w:eastAsia="Times New Roman" w:hAnsi="Symbol" w:cs="Times New Roman"/>
-          <w:sz w:val="24"/>
-          <w:szCs w:val="24"/>
-          <w:lang w:eastAsia="en-GB"/>
-        </w:rPr>
-        <w:t></w:t>
-      </w:r>
-      <w:r>
-        <w:rPr>
-          <w:rFonts w:ascii="Times New Roman" w:eastAsia="Times New Roman" w:hAnsi="Times New Roman" w:cs="Times New Roman"/>
-          <w:sz w:val="24"/>
-          <w:szCs w:val="24"/>
-          <w:lang w:val="it-IT" w:eastAsia="en-GB"/>
-        </w:rPr>
-        <w:t xml:space="preserve">  Valutazione dei benefici ottenuti dall'utilizzo di ChatGPT in questa fase.</w:t>
-      </w:r>
-    </w:p>
-    <w:p>
-      <w:pPr>
-        <w:pStyle w:val="Paragrafoelenco"/>
-        <w:spacing w:line="360" w:lineRule="auto"/>
-        <w:ind w:left="360"/>
-        <w:jc w:val="both"/>
-        <w:rPr>
-          <w:rFonts w:ascii="Times New Roman" w:hAnsi="Times New Roman" w:cs="Times New Roman"/>
-          <w:b/>
-          <w:bCs/>
-          <w:sz w:val="28"/>
-          <w:szCs w:val="28"/>
-          <w:lang w:val="it-IT"/>
-        </w:rPr>
-      </w:pPr>
-      <w:r>
-        <w:rPr>
-          <w:rFonts w:ascii="Times New Roman" w:eastAsia="Times New Roman" w:hAnsi="Symbol" w:cs="Times New Roman"/>
-          <w:sz w:val="24"/>
-          <w:szCs w:val="24"/>
-          <w:lang w:eastAsia="en-GB"/>
-        </w:rPr>
-        <w:t></w:t>
-      </w:r>
-      <w:r>
-        <w:rPr>
-          <w:rFonts w:ascii="Times New Roman" w:eastAsia="Times New Roman" w:hAnsi="Times New Roman" w:cs="Times New Roman"/>
-          <w:sz w:val="24"/>
-          <w:szCs w:val="24"/>
-          <w:lang w:val="it-IT" w:eastAsia="en-GB"/>
-        </w:rPr>
-        <w:t xml:space="preserve">  Discussione sui limiti riscontrati e sulle aree di miglioramento.</w:t>
+        <w:spacing w:line="360" w:lineRule="auto"/>
+        <w:jc w:val="both"/>
+        <w:rPr>
+          <w:rFonts w:ascii="Times New Roman" w:hAnsi="Times New Roman" w:cs="Times New Roman"/>
+          <w:sz w:val="24"/>
+          <w:szCs w:val="24"/>
+          <w:lang w:val="it-IT"/>
+        </w:rPr>
+      </w:pPr>
+      <w:r>
+        <w:rPr>
+          <w:rFonts w:ascii="Times New Roman" w:hAnsi="Times New Roman" w:cs="Times New Roman"/>
+          <w:sz w:val="24"/>
+          <w:szCs w:val="24"/>
+          <w:lang w:val="it-IT"/>
+        </w:rPr>
+        <w:t xml:space="preserve">L’utilizzo di ChatGPT durante il testing ci ha permesso di documentarci e approfondire significativamente la nostra conoscenza sull'argomento, aiutandoci a comprendere il modo migliore per gestire la fase di testing nel ciclo di sviluppo di un'applicazione. Grazie a ChatGPT, abbiamo acquisito informazioni preziose su quali strumenti utilizzare per scrivere i test in Flutter e su come strutturare efficacemente </w:t>
+      </w:r>
+      <w:r>
+        <w:rPr>
+          <w:rFonts w:ascii="Times New Roman" w:hAnsi="Times New Roman" w:cs="Times New Roman"/>
+          <w:sz w:val="24"/>
+          <w:szCs w:val="24"/>
+          <w:lang w:val="it-IT"/>
+        </w:rPr>
+        <w:t>i nostri test</w:t>
+      </w:r>
+      <w:r>
+        <w:rPr>
+          <w:rFonts w:ascii="Times New Roman" w:hAnsi="Times New Roman" w:cs="Times New Roman"/>
+          <w:sz w:val="24"/>
+          <w:szCs w:val="24"/>
+          <w:lang w:val="it-IT"/>
+        </w:rPr>
+        <w:t xml:space="preserve">. </w:t>
+      </w:r>
+    </w:p>
+    <w:p>
+      <w:pPr>
+        <w:spacing w:line="360" w:lineRule="auto"/>
+        <w:jc w:val="both"/>
+        <w:rPr>
+          <w:rFonts w:ascii="Times New Roman" w:hAnsi="Times New Roman" w:cs="Times New Roman"/>
+          <w:sz w:val="24"/>
+          <w:szCs w:val="24"/>
+          <w:lang w:val="it-IT"/>
+        </w:rPr>
+      </w:pPr>
+      <w:r>
+        <w:rPr>
+          <w:rFonts w:ascii="Times New Roman" w:hAnsi="Times New Roman" w:cs="Times New Roman"/>
+          <w:sz w:val="24"/>
+          <w:szCs w:val="24"/>
+          <w:lang w:val="it-IT"/>
+        </w:rPr>
+        <w:t xml:space="preserve">Tuttavia, come già accennato, la documentazione disponibile sul testing in Flutter è carente, e questa mancanza si riflette anche nelle risposte fornite da ChatGPT in molti casi. Nella nostra applicazione, siamo riusciti a testare solo le funzioni di registrazione e login, che hanno funzionato correttamente solo dopo numerosi tentativi e correzioni con l'aiuto di ChatGPT. Questo processo ha richiesto molto tempo e sforzi, ma alla fine </w:t>
+      </w:r>
+      <w:r>
+        <w:rPr>
+          <w:rFonts w:ascii="Times New Roman" w:hAnsi="Times New Roman" w:cs="Times New Roman"/>
+          <w:sz w:val="24"/>
+          <w:szCs w:val="24"/>
+          <w:lang w:val="it-IT"/>
+        </w:rPr>
+        <w:t>siamo riusciti ad ottenere</w:t>
+      </w:r>
+      <w:r>
+        <w:rPr>
+          <w:rFonts w:ascii="Times New Roman" w:hAnsi="Times New Roman" w:cs="Times New Roman"/>
+          <w:sz w:val="24"/>
+          <w:szCs w:val="24"/>
+          <w:lang w:val="it-IT"/>
+        </w:rPr>
+        <w:t xml:space="preserve"> risultati positivi.</w:t>
+      </w:r>
+    </w:p>
+    <w:p>
+      <w:pPr>
+        <w:spacing w:line="360" w:lineRule="auto"/>
+        <w:jc w:val="both"/>
+        <w:rPr>
+          <w:rFonts w:ascii="Times New Roman" w:hAnsi="Times New Roman" w:cs="Times New Roman"/>
+          <w:sz w:val="24"/>
+          <w:szCs w:val="24"/>
+          <w:lang w:val="it-IT"/>
+        </w:rPr>
+      </w:pPr>
+      <w:r>
+        <w:rPr>
+          <w:rFonts w:ascii="Times New Roman" w:hAnsi="Times New Roman" w:cs="Times New Roman"/>
+          <w:sz w:val="24"/>
+          <w:szCs w:val="24"/>
+          <w:lang w:val="it-IT"/>
+        </w:rPr>
+        <w:t xml:space="preserve">Per altri tipi di test, come il testing sul caricamento dei noleggi, l'uso di ChatGPT si è rivelato fallimentare a causa di continui errori nel tentativo di risolvere un problema nel collegamento del </w:t>
+      </w:r>
+      <w:proofErr w:type="spellStart"/>
+      <w:r>
+        <w:rPr>
+          <w:rFonts w:ascii="Times New Roman" w:hAnsi="Times New Roman" w:cs="Times New Roman"/>
+          <w:sz w:val="24"/>
+          <w:szCs w:val="24"/>
+          <w:lang w:val="it-IT"/>
+        </w:rPr>
+        <w:t>mock</w:t>
+      </w:r>
+      <w:proofErr w:type="spellEnd"/>
+      <w:r>
+        <w:rPr>
+          <w:rFonts w:ascii="Times New Roman" w:hAnsi="Times New Roman" w:cs="Times New Roman"/>
+          <w:sz w:val="24"/>
+          <w:szCs w:val="24"/>
+          <w:lang w:val="it-IT"/>
+        </w:rPr>
+        <w:t xml:space="preserve"> di </w:t>
+      </w:r>
+      <w:proofErr w:type="spellStart"/>
+      <w:r>
+        <w:rPr>
+          <w:rFonts w:ascii="Times New Roman" w:hAnsi="Times New Roman" w:cs="Times New Roman"/>
+          <w:sz w:val="24"/>
+          <w:szCs w:val="24"/>
+          <w:lang w:val="it-IT"/>
+        </w:rPr>
+        <w:t>Firebase</w:t>
+      </w:r>
+      <w:proofErr w:type="spellEnd"/>
+      <w:r>
+        <w:rPr>
+          <w:rFonts w:ascii="Times New Roman" w:hAnsi="Times New Roman" w:cs="Times New Roman"/>
+          <w:sz w:val="24"/>
+          <w:szCs w:val="24"/>
+          <w:lang w:val="it-IT"/>
+        </w:rPr>
+        <w:t xml:space="preserve"> Database</w:t>
+      </w:r>
+      <w:r>
+        <w:rPr>
+          <w:rStyle w:val="Rimandonotaapidipagina"/>
+          <w:rFonts w:ascii="Times New Roman" w:hAnsi="Times New Roman" w:cs="Times New Roman"/>
+          <w:sz w:val="24"/>
+          <w:szCs w:val="24"/>
+          <w:lang w:val="it-IT"/>
+        </w:rPr>
+        <w:footnoteReference w:id="2"/>
+      </w:r>
+      <w:r>
+        <w:rPr>
+          <w:rFonts w:ascii="Times New Roman" w:hAnsi="Times New Roman" w:cs="Times New Roman"/>
+          <w:sz w:val="24"/>
+          <w:szCs w:val="24"/>
+          <w:lang w:val="it-IT"/>
+        </w:rPr>
+        <w:t xml:space="preserve"> con </w:t>
+      </w:r>
+      <w:proofErr w:type="spellStart"/>
+      <w:r>
+        <w:rPr>
+          <w:rFonts w:ascii="Times New Roman" w:hAnsi="Times New Roman" w:cs="Times New Roman"/>
+          <w:sz w:val="24"/>
+          <w:szCs w:val="24"/>
+          <w:lang w:val="it-IT"/>
+        </w:rPr>
+        <w:t>Firebase</w:t>
+      </w:r>
+      <w:proofErr w:type="spellEnd"/>
+      <w:r>
+        <w:rPr>
+          <w:rFonts w:ascii="Times New Roman" w:hAnsi="Times New Roman" w:cs="Times New Roman"/>
+          <w:sz w:val="24"/>
+          <w:szCs w:val="24"/>
+          <w:lang w:val="it-IT"/>
+        </w:rPr>
+        <w:t xml:space="preserve">. Abbiamo riscontrato difficoltà significative nel </w:t>
+      </w:r>
+      <w:r>
+        <w:rPr>
+          <w:rFonts w:ascii="Times New Roman" w:hAnsi="Times New Roman" w:cs="Times New Roman"/>
+          <w:sz w:val="24"/>
+          <w:szCs w:val="24"/>
+          <w:lang w:val="it-IT"/>
+        </w:rPr>
+        <w:lastRenderedPageBreak/>
+        <w:t>far funzionare questi test, nonostante i suggerimenti e le correzioni forniti da ChatGPT. Questo è un chiaro esempio di come un affidamento continuo su ChatGPT per la risoluzione degli errori possa portare solo ad ulteriori problemi. Infatti, in questo caso, i tentativi di correzione hanno spesso introdotto nuovi errori, complicando ulteriormente la situazione.</w:t>
+      </w:r>
+    </w:p>
+    <w:p>
+      <w:pPr>
+        <w:spacing w:line="360" w:lineRule="auto"/>
+        <w:jc w:val="both"/>
+        <w:rPr>
+          <w:rFonts w:ascii="Times New Roman" w:hAnsi="Times New Roman" w:cs="Times New Roman"/>
+          <w:sz w:val="24"/>
+          <w:szCs w:val="24"/>
+          <w:lang w:val="it-IT"/>
+        </w:rPr>
+      </w:pPr>
+      <w:r>
+        <w:rPr>
+          <w:rFonts w:ascii="Times New Roman" w:hAnsi="Times New Roman" w:cs="Times New Roman"/>
+          <w:sz w:val="24"/>
+          <w:szCs w:val="24"/>
+          <w:lang w:val="it-IT"/>
+        </w:rPr>
+        <w:t>La mancanza di documentazione ha reso questo problema particolarmente difficile da risolvere per noi, che, essendo principianti con Flutter, stavamo anche cercando di imparare e padroneggiare questo strumento durante il progetto</w:t>
+      </w:r>
+      <w:r>
+        <w:rPr>
+          <w:rFonts w:ascii="Times New Roman" w:hAnsi="Times New Roman" w:cs="Times New Roman"/>
+          <w:sz w:val="24"/>
+          <w:szCs w:val="24"/>
+          <w:lang w:val="it-IT"/>
+        </w:rPr>
+        <w:t>, non permettendoci quindi di risolvere tali problemi</w:t>
+      </w:r>
+      <w:r>
+        <w:rPr>
+          <w:rFonts w:ascii="Times New Roman" w:hAnsi="Times New Roman" w:cs="Times New Roman"/>
+          <w:sz w:val="24"/>
+          <w:szCs w:val="24"/>
+          <w:lang w:val="it-IT"/>
+        </w:rPr>
+        <w:t xml:space="preserve">. </w:t>
       </w:r>
     </w:p>
     <w:p>
@@ -2039,7 +2972,50 @@
           <w:szCs w:val="28"/>
           <w:lang w:val="it-IT"/>
         </w:rPr>
-        <w:t xml:space="preserve"> Conclusione e statistiche</w:t>
+        <w:t xml:space="preserve"> </w:t>
+      </w:r>
+      <w:r>
+        <w:rPr>
+          <w:rFonts w:ascii="Times New Roman" w:hAnsi="Times New Roman" w:cs="Times New Roman"/>
+          <w:b/>
+          <w:bCs/>
+          <w:sz w:val="28"/>
+          <w:szCs w:val="28"/>
+          <w:lang w:val="it-IT"/>
+        </w:rPr>
+        <w:t>Conclusione e statistiche</w:t>
+      </w:r>
+    </w:p>
+    <w:p>
+      <w:pPr>
+        <w:spacing w:line="360" w:lineRule="auto"/>
+        <w:jc w:val="both"/>
+        <w:rPr>
+          <w:rFonts w:ascii="Times New Roman" w:hAnsi="Times New Roman" w:cs="Times New Roman"/>
+          <w:b/>
+          <w:bCs/>
+          <w:sz w:val="24"/>
+          <w:szCs w:val="24"/>
+          <w:lang w:val="it-IT"/>
+        </w:rPr>
+      </w:pPr>
+      <w:r>
+        <w:rPr>
+          <w:rFonts w:ascii="Times New Roman" w:hAnsi="Times New Roman" w:cs="Times New Roman"/>
+          <w:sz w:val="24"/>
+          <w:szCs w:val="24"/>
+          <w:lang w:val="it-IT"/>
+        </w:rPr>
+        <w:t>Durante il corso del nostro progetto, abbiamo esplorato e sfruttato ChatGPT come una risorsa chiave per supportare le diverse fasi di sviluppo dell'applicazione mobile. Lo abbiamo utilizzato in maniera estensiva, talvolta anche oltre il necessario, per apprendere appieno le potenzialità di questo strumento. Da questa esperienza, abbiamo tratto delle statistiche e valutazioni sull'utilità complessiva di ChatGPT, ottenendo preziose informazioni sul suo impatto nel processo di sviluppo</w:t>
+      </w:r>
+      <w:r>
+        <w:rPr>
+          <w:rFonts w:ascii="Times New Roman" w:hAnsi="Times New Roman" w:cs="Times New Roman"/>
+          <w:sz w:val="24"/>
+          <w:szCs w:val="24"/>
+          <w:lang w:val="it-IT"/>
+        </w:rPr>
+        <w:t>.</w:t>
       </w:r>
     </w:p>
     <w:p>
@@ -2069,8 +3045,62 @@
           <w:szCs w:val="24"/>
           <w:lang w:val="it-IT"/>
         </w:rPr>
+        <w:t>Sintesi dell’utilizzo di ChatGPT</w:t>
+      </w:r>
+    </w:p>
+    <w:p>
+      <w:pPr>
+        <w:pStyle w:val="NormaleWeb"/>
+        <w:spacing w:line="360" w:lineRule="auto"/>
+        <w:jc w:val="both"/>
+        <w:rPr>
+          <w:lang w:val="it-IT"/>
+        </w:rPr>
+      </w:pPr>
+      <w:r>
+        <w:rPr>
+          <w:lang w:val="it-IT"/>
+        </w:rPr>
+        <w:t>ChatGPT si è dimostrato estremamente utile nella fase di analisi dei requisiti, offrendo suggerimenti pertinenti che ci hanno aiutato a definire in modo chiaro e dettagliato le funzionalità necessarie per l'applicazione. Ha giocato un ruolo significativo anche durante l'implementazione delle funzionalità, fornendo soluzioni pratiche per ottimizzare il codice e migliorare le prestazioni dell'applicazione. Ad esempio, ci ha assistito nella generazione di codice ripetitivo, come la scrittura di widget, e nel design delle pagine, contribuendo a definire lo scheletro delle pagine sia da un punto di vista implementativo che creativo.</w:t>
+      </w:r>
+    </w:p>
+    <w:p>
+      <w:pPr>
+        <w:pStyle w:val="NormaleWeb"/>
+        <w:spacing w:line="360" w:lineRule="auto"/>
+        <w:jc w:val="both"/>
+        <w:rPr>
+          <w:lang w:val="it-IT"/>
+        </w:rPr>
+      </w:pPr>
+      <w:r>
+        <w:rPr>
+          <w:lang w:val="it-IT"/>
+        </w:rPr>
+        <w:t>Tuttavia, è importante notare che ChatGPT ha mostrato alcune limitazioni, soprattutto in compiti avanzati come il testing e la correzione di errori complessi. Sebbene abbia aiutato nella strutturazione di casi di test di base e nella comprensione di come organizzare i test necessari, ha avuto difficoltà nel gestire scenari più intricati specifici dell'applicazione. Ad esempio, nella risoluzione di errori durante il testing, ChatGPT non è stato sempre in grado di fornire soluzioni efficaci, specialmente in assenza di documentazione specifica o per casi particolarmente complessi.</w:t>
+      </w:r>
+      <w:r>
+        <w:rPr>
+          <w:lang w:val="it-IT"/>
+        </w:rPr>
+        <w:t xml:space="preserve"> </w:t>
+      </w:r>
+    </w:p>
+    <w:p>
+      <w:pPr>
+        <w:pStyle w:val="NormaleWeb"/>
+        <w:spacing w:line="360" w:lineRule="auto"/>
+        <w:jc w:val="both"/>
+        <w:rPr>
+          <w:lang w:val="it-IT"/>
+        </w:rPr>
+      </w:pPr>
+      <w:r>
+        <w:rPr>
+          <w:lang w:val="it-IT"/>
+        </w:rPr>
         <w:lastRenderedPageBreak/>
-        <w:t>Sintesi dell’utilizzo di ChatGPT</w:t>
+        <w:t>In conclusione, l'utilizzo di ChatGPT è stato prezioso nel supportare varie fasi di sviluppo del progetto, fornendo suggerimenti creativi e pratici. Nonostante le limitazioni riscontrate, il contributo di ChatGPT nel definire requisiti e ottimizzare l'implementazione è stato significativo, dimostrandosi un'utile risorsa per migliorare l'efficienza e la qualità del nostro lavoro di sviluppo.</w:t>
       </w:r>
     </w:p>
     <w:p>
@@ -2105,6 +3135,50 @@
     </w:p>
     <w:p>
       <w:pPr>
+        <w:spacing w:line="360" w:lineRule="auto"/>
+        <w:jc w:val="both"/>
+        <w:rPr>
+          <w:rFonts w:ascii="Times New Roman" w:hAnsi="Times New Roman" w:cs="Times New Roman"/>
+          <w:sz w:val="24"/>
+          <w:szCs w:val="24"/>
+          <w:lang w:val="it-IT"/>
+        </w:rPr>
+      </w:pPr>
+      <w:r>
+        <w:rPr>
+          <w:rFonts w:ascii="Times New Roman" w:hAnsi="Times New Roman" w:cs="Times New Roman"/>
+          <w:sz w:val="24"/>
+          <w:szCs w:val="24"/>
+          <w:lang w:val="it-IT"/>
+        </w:rPr>
+        <w:t>Durante il periodo di sviluppo, ChatGPT è stato utilizzato principalmente per la parte di implementazione, essendo la fase più lunga e complessa. Successivamente, è stato impiegato per l’analisi dei requisiti, e infine, per il testing, che è stata la fase in cui è stato utilizzato di meno. Tuttavia, considerando la durata del ciclo di vita del progetto e l'uso complessivo di ChatGPT, si può affermare che la fase di analisi dei requisiti è stata quella in cui ChatGPT ha avuto un impatto maggiore. Senza la necessità di scrivere codice o correggere errori, ChatGPT ci ha permesso di definire prima uno schema generale dei requisiti e poi di dettagliare ciascun requisito, aiutandoci anche a comprendere come strutturare l'architettura dell’applicazione.</w:t>
+      </w:r>
+    </w:p>
+    <w:p>
+      <w:pPr>
+        <w:spacing w:line="360" w:lineRule="auto"/>
+        <w:jc w:val="both"/>
+        <w:rPr>
+          <w:rFonts w:ascii="Times New Roman" w:hAnsi="Times New Roman" w:cs="Times New Roman"/>
+          <w:b/>
+          <w:bCs/>
+          <w:sz w:val="24"/>
+          <w:szCs w:val="24"/>
+          <w:lang w:val="it-IT"/>
+        </w:rPr>
+      </w:pPr>
+      <w:r>
+        <w:rPr>
+          <w:rFonts w:ascii="Times New Roman" w:hAnsi="Times New Roman" w:cs="Times New Roman"/>
+          <w:sz w:val="24"/>
+          <w:szCs w:val="24"/>
+          <w:lang w:val="it-IT"/>
+        </w:rPr>
+        <w:t>Se dovessimo valutare l'utilizzo di ChatGPT da un punto di vista statistico, si potrebbe dire che è stato utilizzato circa l'80% del tempo durante la fase di analisi dei requisiti, il 50% durante la fase di implementazione, e il 30% durante la fase di testing.</w:t>
+      </w:r>
+    </w:p>
+    <w:p>
+      <w:pPr>
         <w:pStyle w:val="Paragrafoelenco"/>
         <w:numPr>
           <w:ilvl w:val="2"/>
@@ -2133,9 +3207,133 @@
         <w:t>Valutazione Globale dell’Utilità</w:t>
       </w:r>
     </w:p>
+    <w:p>
+      <w:pPr>
+        <w:spacing w:line="360" w:lineRule="auto"/>
+        <w:jc w:val="both"/>
+        <w:rPr>
+          <w:rFonts w:ascii="Times New Roman" w:eastAsia="Times New Roman" w:hAnsi="Times New Roman" w:cs="Times New Roman"/>
+          <w:sz w:val="24"/>
+          <w:szCs w:val="24"/>
+          <w:lang w:val="it-IT" w:eastAsia="en-GB"/>
+        </w:rPr>
+      </w:pPr>
+      <w:r>
+        <w:rPr>
+          <w:rFonts w:ascii="Times New Roman" w:eastAsia="Times New Roman" w:hAnsi="Times New Roman" w:cs="Times New Roman"/>
+          <w:sz w:val="24"/>
+          <w:szCs w:val="24"/>
+          <w:lang w:val="it-IT" w:eastAsia="en-GB"/>
+        </w:rPr>
+        <w:t>ChatGPT si è rivelato uno strumento prezioso durante tutto il ciclo di sviluppo della nostra applicazione mobile, offrendo supporto in vari ambiti e dimostrando una certa versatilità. In fase di analisi dei requisiti, ChatGPT ha fornito un aiuto significativo, facilitando la comprensione e la definizione dettagliata delle funzionalità necessarie. Ha offerto suggerimenti creativi che hanno arricchito il nostro progetto, permettendoci di esplorare soluzioni che non avremmo considerato inizialmente.</w:t>
+      </w:r>
+    </w:p>
+    <w:p>
+      <w:pPr>
+        <w:spacing w:line="360" w:lineRule="auto"/>
+        <w:jc w:val="both"/>
+        <w:rPr>
+          <w:rFonts w:ascii="Times New Roman" w:eastAsia="Times New Roman" w:hAnsi="Times New Roman" w:cs="Times New Roman"/>
+          <w:sz w:val="24"/>
+          <w:szCs w:val="24"/>
+          <w:lang w:val="it-IT" w:eastAsia="en-GB"/>
+        </w:rPr>
+      </w:pPr>
+      <w:r>
+        <w:rPr>
+          <w:rFonts w:ascii="Times New Roman" w:eastAsia="Times New Roman" w:hAnsi="Times New Roman" w:cs="Times New Roman"/>
+          <w:sz w:val="24"/>
+          <w:szCs w:val="24"/>
+          <w:lang w:val="it-IT" w:eastAsia="en-GB"/>
+        </w:rPr>
+        <w:t xml:space="preserve">Durante l’implementazione, ChatGPT ha continuato a essere un valido </w:t>
+      </w:r>
+      <w:r>
+        <w:rPr>
+          <w:rFonts w:ascii="Times New Roman" w:eastAsia="Times New Roman" w:hAnsi="Times New Roman" w:cs="Times New Roman"/>
+          <w:sz w:val="24"/>
+          <w:szCs w:val="24"/>
+          <w:lang w:val="it-IT" w:eastAsia="en-GB"/>
+        </w:rPr>
+        <w:t>aiuto</w:t>
+      </w:r>
+      <w:r>
+        <w:rPr>
+          <w:rFonts w:ascii="Times New Roman" w:eastAsia="Times New Roman" w:hAnsi="Times New Roman" w:cs="Times New Roman"/>
+          <w:sz w:val="24"/>
+          <w:szCs w:val="24"/>
+          <w:lang w:val="it-IT" w:eastAsia="en-GB"/>
+        </w:rPr>
+        <w:t xml:space="preserve">. Ha contribuito a ottimizzare il codice e a risolvere problemi complessi, aumentando </w:t>
+      </w:r>
+      <w:r>
+        <w:rPr>
+          <w:rFonts w:ascii="Times New Roman" w:eastAsia="Times New Roman" w:hAnsi="Times New Roman" w:cs="Times New Roman"/>
+          <w:sz w:val="24"/>
+          <w:szCs w:val="24"/>
+          <w:lang w:val="it-IT" w:eastAsia="en-GB"/>
+        </w:rPr>
+        <w:t>l’efficienza</w:t>
+      </w:r>
+      <w:r>
+        <w:rPr>
+          <w:rFonts w:ascii="Times New Roman" w:eastAsia="Times New Roman" w:hAnsi="Times New Roman" w:cs="Times New Roman"/>
+          <w:sz w:val="24"/>
+          <w:szCs w:val="24"/>
+          <w:lang w:val="it-IT" w:eastAsia="en-GB"/>
+        </w:rPr>
+        <w:t xml:space="preserve"> e riducendo il tempo necessario per completare le varie attività. L'assistenza nella generazione di codice ripetitivo, la costruzione di strutture di base per le pagine e il design ha dimostrato quanto possa essere utile per accelerare il processo di sviluppo, soprattutto per sviluppatori meno esperti o in contesti dove la documentazione è scarsa.</w:t>
+      </w:r>
+    </w:p>
+    <w:p>
+      <w:pPr>
+        <w:spacing w:line="360" w:lineRule="auto"/>
+        <w:jc w:val="both"/>
+        <w:rPr>
+          <w:rFonts w:ascii="Times New Roman" w:eastAsia="Times New Roman" w:hAnsi="Times New Roman" w:cs="Times New Roman"/>
+          <w:sz w:val="24"/>
+          <w:szCs w:val="24"/>
+          <w:lang w:val="it-IT" w:eastAsia="en-GB"/>
+        </w:rPr>
+      </w:pPr>
+      <w:r>
+        <w:rPr>
+          <w:rFonts w:ascii="Times New Roman" w:eastAsia="Times New Roman" w:hAnsi="Times New Roman" w:cs="Times New Roman"/>
+          <w:sz w:val="24"/>
+          <w:szCs w:val="24"/>
+          <w:lang w:val="it-IT" w:eastAsia="en-GB"/>
+        </w:rPr>
+        <w:lastRenderedPageBreak/>
+        <w:t xml:space="preserve">Nel testing, ChatGPT ha mostrato alcune limitazioni. Mentre è stato efficace nel suggerire approcci generali e nel definire i casi di test di base, ha faticato a gestire situazioni più complesse e specifiche della nostra applicazione. </w:t>
+      </w:r>
+    </w:p>
+    <w:p>
+      <w:pPr>
+        <w:spacing w:line="360" w:lineRule="auto"/>
+        <w:jc w:val="both"/>
+        <w:rPr>
+          <w:rFonts w:ascii="Times New Roman" w:hAnsi="Times New Roman" w:cs="Times New Roman"/>
+          <w:b/>
+          <w:bCs/>
+          <w:sz w:val="28"/>
+          <w:szCs w:val="28"/>
+          <w:lang w:val="it-IT"/>
+        </w:rPr>
+      </w:pPr>
+      <w:r>
+        <w:rPr>
+          <w:rFonts w:ascii="Times New Roman" w:eastAsia="Times New Roman" w:hAnsi="Times New Roman" w:cs="Times New Roman"/>
+          <w:sz w:val="24"/>
+          <w:szCs w:val="24"/>
+          <w:lang w:val="it-IT" w:eastAsia="en-GB"/>
+        </w:rPr>
+        <w:t>In sintesi, ChatGPT ha dimostrato di essere uno strumento versatile e potente, capace di migliorare la produttività e la creatività in molte fasi del ciclo di sviluppo. Tuttavia, il suo utilizzo ottimale richiede un equilibrio, sfruttandone i punti di forza senza dipendere eccessivamente da esso per compiti che richiedono un giudizio umano avanzato o una comprensione profonda delle specifiche tecnologie utilizzate.</w:t>
+      </w:r>
+    </w:p>
     <w:sectPr>
-      <w:headerReference w:type="default" r:id="rId11"/>
-      <w:footerReference w:type="first" r:id="rId12"/>
+      <w:headerReference w:type="default" r:id="rId12"/>
+      <w:footerReference w:type="default" r:id="rId13"/>
+      <w:footerReference w:type="first" r:id="rId14"/>
       <w:pgSz w:w="11906" w:h="16838"/>
       <w:pgMar w:top="1701" w:right="1418" w:bottom="1418" w:left="1418" w:header="709" w:footer="709" w:gutter="0"/>
       <w:cols w:space="708"/>
@@ -2172,6 +3370,62 @@
 </file>
 
 <file path=word/footer1.xml><?xml version="1.0" encoding="utf-8"?>
+<w:ftr xmlns:wpc="http://schemas.microsoft.com/office/word/2010/wordprocessingCanvas" xmlns:cx="http://schemas.microsoft.com/office/drawing/2014/chartex" xmlns:cx1="http://schemas.microsoft.com/office/drawing/2015/9/8/chartex" xmlns:cx2="http://schemas.microsoft.com/office/drawing/2015/10/21/chartex" xmlns:cx3="http://schemas.microsoft.com/office/drawing/2016/5/9/chartex" xmlns:cx4="http://schemas.microsoft.com/office/drawing/2016/5/10/chartex" xmlns:cx5="http://schemas.microsoft.com/office/drawing/2016/5/11/chartex" xmlns:cx6="http://schemas.microsoft.com/office/drawing/2016/5/12/chartex" xmlns:cx7="http://schemas.microsoft.com/office/drawing/2016/5/13/chartex" xmlns:cx8="http://schemas.microsoft.com/office/drawing/2016/5/14/chartex" xmlns:mc="http://schemas.openxmlformats.org/markup-compatibility/2006" xmlns:aink="http://schemas.microsoft.com/office/drawing/2016/ink" xmlns:am3d="http://schemas.microsoft.com/office/drawing/2017/model3d" xmlns:o="urn:schemas-microsoft-com:office:office" xmlns:oel="http://schemas.microsoft.com/office/2019/extlst" xmlns:r="http://schemas.openxmlformats.org/officeDocument/2006/relationships" xmlns:m="http://schemas.openxmlformats.org/officeDocument/2006/math" xmlns:v="urn:schemas-microsoft-com:vml" xmlns:wp14="http://schemas.microsoft.com/office/word/2010/wordprocessingDrawing" xmlns:wp="http://schemas.openxmlformats.org/drawingml/2006/wordprocessingDrawing" xmlns:w10="urn:schemas-microsoft-com:office:word" xmlns:w="http://schemas.openxmlformats.org/wordprocessingml/2006/main" xmlns:w14="http://schemas.microsoft.com/office/word/2010/wordml" xmlns:w15="http://schemas.microsoft.com/office/word/2012/wordml" xmlns:w16cex="http://schemas.microsoft.com/office/word/2018/wordml/cex" xmlns:w16cid="http://schemas.microsoft.com/office/word/2016/wordml/cid" xmlns:w16="http://schemas.microsoft.com/office/word/2018/wordml" xmlns:w16du="http://schemas.microsoft.com/office/word/2023/wordml/word16du" xmlns:w16sdtdh="http://schemas.microsoft.com/office/word/2020/wordml/sdtdatahash" xmlns:w16se="http://schemas.microsoft.com/office/word/2015/wordml/symex" xmlns:wpg="http://schemas.microsoft.com/office/word/2010/wordprocessingGroup" xmlns:wpi="http://schemas.microsoft.com/office/word/2010/wordprocessingInk" xmlns:wne="http://schemas.microsoft.com/office/word/2006/wordml" xmlns:wps="http://schemas.microsoft.com/office/word/2010/wordprocessingShape" mc:Ignorable="w14 w15 w16se w16cid w16 w16cex w16sdtdh w16du wp14">
+  <w:p>
+    <w:pPr>
+      <w:pStyle w:val="Pidipagina"/>
+      <w:jc w:val="center"/>
+      <w:rPr>
+        <w:caps/>
+        <w:color w:val="156082" w:themeColor="accent1"/>
+      </w:rPr>
+    </w:pPr>
+    <w:r>
+      <w:rPr>
+        <w:caps/>
+        <w:color w:val="156082" w:themeColor="accent1"/>
+      </w:rPr>
+      <w:fldChar w:fldCharType="begin"/>
+    </w:r>
+    <w:r>
+      <w:rPr>
+        <w:caps/>
+        <w:color w:val="156082" w:themeColor="accent1"/>
+      </w:rPr>
+      <w:instrText>PAGE   \* MERGEFORMAT</w:instrText>
+    </w:r>
+    <w:r>
+      <w:rPr>
+        <w:caps/>
+        <w:color w:val="156082" w:themeColor="accent1"/>
+      </w:rPr>
+      <w:fldChar w:fldCharType="separate"/>
+    </w:r>
+    <w:r>
+      <w:rPr>
+        <w:caps/>
+        <w:color w:val="156082" w:themeColor="accent1"/>
+        <w:lang w:val="it-IT"/>
+      </w:rPr>
+      <w:t>2</w:t>
+    </w:r>
+    <w:r>
+      <w:rPr>
+        <w:caps/>
+        <w:color w:val="156082" w:themeColor="accent1"/>
+      </w:rPr>
+      <w:fldChar w:fldCharType="end"/>
+    </w:r>
+  </w:p>
+  <w:p>
+    <w:pPr>
+      <w:pStyle w:val="Pidipagina"/>
+    </w:pPr>
+  </w:p>
+</w:ftr>
+</file>
+
+<file path=word/footer2.xml><?xml version="1.0" encoding="utf-8"?>
 <w:ftr xmlns:wpc="http://schemas.microsoft.com/office/word/2010/wordprocessingCanvas" xmlns:cx="http://schemas.microsoft.com/office/drawing/2014/chartex" xmlns:cx1="http://schemas.microsoft.com/office/drawing/2015/9/8/chartex" xmlns:cx2="http://schemas.microsoft.com/office/drawing/2015/10/21/chartex" xmlns:cx3="http://schemas.microsoft.com/office/drawing/2016/5/9/chartex" xmlns:cx4="http://schemas.microsoft.com/office/drawing/2016/5/10/chartex" xmlns:cx5="http://schemas.microsoft.com/office/drawing/2016/5/11/chartex" xmlns:cx6="http://schemas.microsoft.com/office/drawing/2016/5/12/chartex" xmlns:cx7="http://schemas.microsoft.com/office/drawing/2016/5/13/chartex" xmlns:cx8="http://schemas.microsoft.com/office/drawing/2016/5/14/chartex" xmlns:mc="http://schemas.openxmlformats.org/markup-compatibility/2006" xmlns:aink="http://schemas.microsoft.com/office/drawing/2016/ink" xmlns:am3d="http://schemas.microsoft.com/office/drawing/2017/model3d" xmlns:o="urn:schemas-microsoft-com:office:office" xmlns:oel="http://schemas.microsoft.com/office/2019/extlst" xmlns:r="http://schemas.openxmlformats.org/officeDocument/2006/relationships" xmlns:m="http://schemas.openxmlformats.org/officeDocument/2006/math" xmlns:v="urn:schemas-microsoft-com:vml" xmlns:wp14="http://schemas.microsoft.com/office/word/2010/wordprocessingDrawing" xmlns:wp="http://schemas.openxmlformats.org/drawingml/2006/wordprocessingDrawing" xmlns:w10="urn:schemas-microsoft-com:office:word" xmlns:w="http://schemas.openxmlformats.org/wordprocessingml/2006/main" xmlns:w14="http://schemas.microsoft.com/office/word/2010/wordml" xmlns:w15="http://schemas.microsoft.com/office/word/2012/wordml" xmlns:w16cex="http://schemas.microsoft.com/office/word/2018/wordml/cex" xmlns:w16cid="http://schemas.microsoft.com/office/word/2016/wordml/cid" xmlns:w16="http://schemas.microsoft.com/office/word/2018/wordml" xmlns:w16du="http://schemas.microsoft.com/office/word/2023/wordml/word16du" xmlns:w16sdtdh="http://schemas.microsoft.com/office/word/2020/wordml/sdtdatahash" xmlns:w16se="http://schemas.microsoft.com/office/word/2015/wordml/symex" xmlns:wpg="http://schemas.microsoft.com/office/word/2010/wordprocessingGroup" xmlns:wpi="http://schemas.microsoft.com/office/word/2010/wordprocessingInk" xmlns:wne="http://schemas.microsoft.com/office/word/2006/wordml" xmlns:wps="http://schemas.microsoft.com/office/word/2010/wordprocessingShape" mc:Ignorable="w14 w15 w16se w16cid w16 w16cex w16sdtdh w16du wp14">
   <w:p>
     <w:pPr>
@@ -2280,6 +3534,29 @@
           <w:rFonts w:ascii="Times New Roman" w:hAnsi="Times New Roman" w:cs="Times New Roman"/>
           <w:lang w:val="it-IT"/>
         </w:rPr>
+        <w:t xml:space="preserve"> "Allucinazione" negli LLM si riferisce alla produzione di informazioni errate o fuorvianti, dove il modello genera risposte che sembrano plausibili ma non sono basate su dati reali o verificati.</w:t>
+      </w:r>
+    </w:p>
+  </w:footnote>
+  <w:footnote w:id="2">
+    <w:p>
+      <w:pPr>
+        <w:pStyle w:val="Testonotaapidipagina"/>
+        <w:rPr>
+          <w:rFonts w:ascii="Times New Roman" w:hAnsi="Times New Roman" w:cs="Times New Roman"/>
+          <w:lang w:val="it-IT"/>
+        </w:rPr>
+      </w:pPr>
+      <w:r>
+        <w:rPr>
+          <w:rStyle w:val="Rimandonotaapidipagina"/>
+        </w:rPr>
+        <w:footnoteRef/>
+      </w:r>
+      <w:r>
+        <w:rPr>
+          <w:lang w:val="it-IT"/>
+        </w:rPr>
         <w:t xml:space="preserve"> </w:t>
       </w:r>
       <w:r>
@@ -2287,21 +3564,55 @@
           <w:rFonts w:ascii="Times New Roman" w:hAnsi="Times New Roman" w:cs="Times New Roman"/>
           <w:lang w:val="it-IT"/>
         </w:rPr>
-        <w:t>"Allucinazione" ne</w:t>
-      </w:r>
-      <w:r>
-        <w:rPr>
-          <w:rFonts w:ascii="Times New Roman" w:hAnsi="Times New Roman" w:cs="Times New Roman"/>
-          <w:lang w:val="it-IT"/>
-        </w:rPr>
-        <w:t xml:space="preserve">gli LLM </w:t>
-      </w:r>
-      <w:r>
-        <w:rPr>
-          <w:rFonts w:ascii="Times New Roman" w:hAnsi="Times New Roman" w:cs="Times New Roman"/>
-          <w:lang w:val="it-IT"/>
-        </w:rPr>
-        <w:t>si riferisce alla produzione di informazioni errate o fuorvianti, dove il modello genera risposte che sembrano plausibili ma non sono basate su dati reali o verificati.</w:t>
+        <w:t xml:space="preserve">Nei test di Login e Registrazione, </w:t>
+      </w:r>
+      <w:proofErr w:type="spellStart"/>
+      <w:r>
+        <w:rPr>
+          <w:rFonts w:ascii="Times New Roman" w:hAnsi="Times New Roman" w:cs="Times New Roman"/>
+          <w:lang w:val="it-IT"/>
+        </w:rPr>
+        <w:t>Firebase</w:t>
+      </w:r>
+      <w:proofErr w:type="spellEnd"/>
+      <w:r>
+        <w:rPr>
+          <w:rFonts w:ascii="Times New Roman" w:hAnsi="Times New Roman" w:cs="Times New Roman"/>
+          <w:lang w:val="it-IT"/>
+        </w:rPr>
+        <w:t xml:space="preserve"> Database non è utilizzato essendo che viene solamente gestita l’autenticazione, viene utilizzato solamente </w:t>
+      </w:r>
+      <w:proofErr w:type="spellStart"/>
+      <w:r>
+        <w:rPr>
+          <w:rFonts w:ascii="Times New Roman" w:hAnsi="Times New Roman" w:cs="Times New Roman"/>
+          <w:lang w:val="it-IT"/>
+        </w:rPr>
+        <w:t>Firebase</w:t>
+      </w:r>
+      <w:proofErr w:type="spellEnd"/>
+      <w:r>
+        <w:rPr>
+          <w:rFonts w:ascii="Times New Roman" w:hAnsi="Times New Roman" w:cs="Times New Roman"/>
+          <w:lang w:val="it-IT"/>
+        </w:rPr>
+        <w:t xml:space="preserve"> Authentication e </w:t>
+      </w:r>
+      <w:proofErr w:type="spellStart"/>
+      <w:r>
+        <w:rPr>
+          <w:rFonts w:ascii="Times New Roman" w:hAnsi="Times New Roman" w:cs="Times New Roman"/>
+          <w:lang w:val="it-IT"/>
+        </w:rPr>
+        <w:t>Firebase</w:t>
+      </w:r>
+      <w:proofErr w:type="spellEnd"/>
+      <w:r>
+        <w:rPr>
+          <w:rFonts w:ascii="Times New Roman" w:hAnsi="Times New Roman" w:cs="Times New Roman"/>
+          <w:lang w:val="it-IT"/>
+        </w:rPr>
+        <w:t xml:space="preserve"> Storage, per questo motivo infatti questo problema non si presenta nei primi due casi di test.</w:t>
       </w:r>
     </w:p>
   </w:footnote>
@@ -2966,6 +4277,121 @@
     </w:lvl>
   </w:abstractNum>
   <w:abstractNum w:abstractNumId="6" w15:restartNumberingAfterBreak="0">
+    <w:nsid w:val="28476337"/>
+    <w:multiLevelType w:val="multilevel"/>
+    <w:tmpl w:val="69DEC474"/>
+    <w:lvl w:ilvl="0">
+      <w:start w:val="4"/>
+      <w:numFmt w:val="decimal"/>
+      <w:lvlText w:val="%1"/>
+      <w:lvlJc w:val="left"/>
+      <w:pPr>
+        <w:ind w:left="360" w:hanging="360"/>
+      </w:pPr>
+      <w:rPr>
+        <w:rFonts w:hint="default"/>
+      </w:rPr>
+    </w:lvl>
+    <w:lvl w:ilvl="1">
+      <w:start w:val="1"/>
+      <w:numFmt w:val="decimal"/>
+      <w:lvlText w:val="%1.%2"/>
+      <w:lvlJc w:val="left"/>
+      <w:pPr>
+        <w:ind w:left="360" w:hanging="360"/>
+      </w:pPr>
+      <w:rPr>
+        <w:rFonts w:hint="default"/>
+      </w:rPr>
+    </w:lvl>
+    <w:lvl w:ilvl="2">
+      <w:start w:val="1"/>
+      <w:numFmt w:val="decimal"/>
+      <w:lvlText w:val="%1.%2.%3"/>
+      <w:lvlJc w:val="left"/>
+      <w:pPr>
+        <w:ind w:left="720" w:hanging="720"/>
+      </w:pPr>
+      <w:rPr>
+        <w:rFonts w:hint="default"/>
+        <w:sz w:val="24"/>
+        <w:szCs w:val="24"/>
+      </w:rPr>
+    </w:lvl>
+    <w:lvl w:ilvl="3">
+      <w:start w:val="1"/>
+      <w:numFmt w:val="decimal"/>
+      <w:lvlText w:val="%1.%2.%3.%4"/>
+      <w:lvlJc w:val="left"/>
+      <w:pPr>
+        <w:ind w:left="1080" w:hanging="1080"/>
+      </w:pPr>
+      <w:rPr>
+        <w:rFonts w:hint="default"/>
+      </w:rPr>
+    </w:lvl>
+    <w:lvl w:ilvl="4">
+      <w:start w:val="1"/>
+      <w:numFmt w:val="decimal"/>
+      <w:lvlText w:val="%1.%2.%3.%4.%5"/>
+      <w:lvlJc w:val="left"/>
+      <w:pPr>
+        <w:ind w:left="1080" w:hanging="1080"/>
+      </w:pPr>
+      <w:rPr>
+        <w:rFonts w:hint="default"/>
+      </w:rPr>
+    </w:lvl>
+    <w:lvl w:ilvl="5">
+      <w:start w:val="1"/>
+      <w:numFmt w:val="decimal"/>
+      <w:lvlText w:val="%1.%2.%3.%4.%5.%6"/>
+      <w:lvlJc w:val="left"/>
+      <w:pPr>
+        <w:ind w:left="1440" w:hanging="1440"/>
+      </w:pPr>
+      <w:rPr>
+        <w:rFonts w:hint="default"/>
+      </w:rPr>
+    </w:lvl>
+    <w:lvl w:ilvl="6">
+      <w:start w:val="1"/>
+      <w:numFmt w:val="decimal"/>
+      <w:lvlText w:val="%1.%2.%3.%4.%5.%6.%7"/>
+      <w:lvlJc w:val="left"/>
+      <w:pPr>
+        <w:ind w:left="1440" w:hanging="1440"/>
+      </w:pPr>
+      <w:rPr>
+        <w:rFonts w:hint="default"/>
+      </w:rPr>
+    </w:lvl>
+    <w:lvl w:ilvl="7">
+      <w:start w:val="1"/>
+      <w:numFmt w:val="decimal"/>
+      <w:lvlText w:val="%1.%2.%3.%4.%5.%6.%7.%8"/>
+      <w:lvlJc w:val="left"/>
+      <w:pPr>
+        <w:ind w:left="1800" w:hanging="1800"/>
+      </w:pPr>
+      <w:rPr>
+        <w:rFonts w:hint="default"/>
+      </w:rPr>
+    </w:lvl>
+    <w:lvl w:ilvl="8">
+      <w:start w:val="1"/>
+      <w:numFmt w:val="decimal"/>
+      <w:lvlText w:val="%1.%2.%3.%4.%5.%6.%7.%8.%9"/>
+      <w:lvlJc w:val="left"/>
+      <w:pPr>
+        <w:ind w:left="2160" w:hanging="2160"/>
+      </w:pPr>
+      <w:rPr>
+        <w:rFonts w:hint="default"/>
+      </w:rPr>
+    </w:lvl>
+  </w:abstractNum>
+  <w:abstractNum w:abstractNumId="7" w15:restartNumberingAfterBreak="0">
     <w:nsid w:val="296A76DD"/>
     <w:multiLevelType w:val="hybridMultilevel"/>
     <w:tmpl w:val="A1B076E8"/>
@@ -3051,7 +4477,7 @@
       </w:pPr>
     </w:lvl>
   </w:abstractNum>
-  <w:abstractNum w:abstractNumId="7" w15:restartNumberingAfterBreak="0">
+  <w:abstractNum w:abstractNumId="8" w15:restartNumberingAfterBreak="0">
     <w:nsid w:val="2C6979CB"/>
     <w:multiLevelType w:val="multilevel"/>
     <w:tmpl w:val="9B9C4890"/>
@@ -3166,7 +4592,7 @@
       </w:rPr>
     </w:lvl>
   </w:abstractNum>
-  <w:abstractNum w:abstractNumId="8" w15:restartNumberingAfterBreak="0">
+  <w:abstractNum w:abstractNumId="9" w15:restartNumberingAfterBreak="0">
     <w:nsid w:val="2CD40193"/>
     <w:multiLevelType w:val="hybridMultilevel"/>
     <w:tmpl w:val="173486E4"/>
@@ -3252,7 +4678,7 @@
       </w:pPr>
     </w:lvl>
   </w:abstractNum>
-  <w:abstractNum w:abstractNumId="9" w15:restartNumberingAfterBreak="0">
+  <w:abstractNum w:abstractNumId="10" w15:restartNumberingAfterBreak="0">
     <w:nsid w:val="36DD6A68"/>
     <w:multiLevelType w:val="hybridMultilevel"/>
     <w:tmpl w:val="BACE1172"/>
@@ -3338,7 +4764,7 @@
       </w:pPr>
     </w:lvl>
   </w:abstractNum>
-  <w:abstractNum w:abstractNumId="10" w15:restartNumberingAfterBreak="0">
+  <w:abstractNum w:abstractNumId="11" w15:restartNumberingAfterBreak="0">
     <w:nsid w:val="3869434E"/>
     <w:multiLevelType w:val="hybridMultilevel"/>
     <w:tmpl w:val="77A8DB10"/>
@@ -3424,7 +4850,7 @@
       </w:pPr>
     </w:lvl>
   </w:abstractNum>
-  <w:abstractNum w:abstractNumId="11" w15:restartNumberingAfterBreak="0">
+  <w:abstractNum w:abstractNumId="12" w15:restartNumberingAfterBreak="0">
     <w:nsid w:val="422009D0"/>
     <w:multiLevelType w:val="hybridMultilevel"/>
     <w:tmpl w:val="2E8ADDDE"/>
@@ -3510,7 +4936,7 @@
       </w:pPr>
     </w:lvl>
   </w:abstractNum>
-  <w:abstractNum w:abstractNumId="12" w15:restartNumberingAfterBreak="0">
+  <w:abstractNum w:abstractNumId="13" w15:restartNumberingAfterBreak="0">
     <w:nsid w:val="49E9445E"/>
     <w:multiLevelType w:val="multilevel"/>
     <w:tmpl w:val="69DEC474"/>
@@ -3625,7 +5051,120 @@
       </w:rPr>
     </w:lvl>
   </w:abstractNum>
-  <w:abstractNum w:abstractNumId="13" w15:restartNumberingAfterBreak="0">
+  <w:abstractNum w:abstractNumId="14" w15:restartNumberingAfterBreak="0">
+    <w:nsid w:val="530104B5"/>
+    <w:multiLevelType w:val="hybridMultilevel"/>
+    <w:tmpl w:val="A8B268D4"/>
+    <w:lvl w:ilvl="0" w:tplc="04100001">
+      <w:start w:val="1"/>
+      <w:numFmt w:val="bullet"/>
+      <w:lvlText w:val=""/>
+      <w:lvlJc w:val="left"/>
+      <w:pPr>
+        <w:ind w:left="720" w:hanging="360"/>
+      </w:pPr>
+      <w:rPr>
+        <w:rFonts w:ascii="Symbol" w:hAnsi="Symbol" w:hint="default"/>
+      </w:rPr>
+    </w:lvl>
+    <w:lvl w:ilvl="1" w:tplc="04100003" w:tentative="1">
+      <w:start w:val="1"/>
+      <w:numFmt w:val="bullet"/>
+      <w:lvlText w:val="o"/>
+      <w:lvlJc w:val="left"/>
+      <w:pPr>
+        <w:ind w:left="1440" w:hanging="360"/>
+      </w:pPr>
+      <w:rPr>
+        <w:rFonts w:ascii="Courier New" w:hAnsi="Courier New" w:cs="Courier New" w:hint="default"/>
+      </w:rPr>
+    </w:lvl>
+    <w:lvl w:ilvl="2" w:tplc="04100005">
+      <w:start w:val="1"/>
+      <w:numFmt w:val="bullet"/>
+      <w:lvlText w:val=""/>
+      <w:lvlJc w:val="left"/>
+      <w:pPr>
+        <w:ind w:left="2160" w:hanging="360"/>
+      </w:pPr>
+      <w:rPr>
+        <w:rFonts w:ascii="Wingdings" w:hAnsi="Wingdings" w:hint="default"/>
+      </w:rPr>
+    </w:lvl>
+    <w:lvl w:ilvl="3" w:tplc="04100001" w:tentative="1">
+      <w:start w:val="1"/>
+      <w:numFmt w:val="bullet"/>
+      <w:lvlText w:val=""/>
+      <w:lvlJc w:val="left"/>
+      <w:pPr>
+        <w:ind w:left="2880" w:hanging="360"/>
+      </w:pPr>
+      <w:rPr>
+        <w:rFonts w:ascii="Symbol" w:hAnsi="Symbol" w:hint="default"/>
+      </w:rPr>
+    </w:lvl>
+    <w:lvl w:ilvl="4" w:tplc="04100003" w:tentative="1">
+      <w:start w:val="1"/>
+      <w:numFmt w:val="bullet"/>
+      <w:lvlText w:val="o"/>
+      <w:lvlJc w:val="left"/>
+      <w:pPr>
+        <w:ind w:left="3600" w:hanging="360"/>
+      </w:pPr>
+      <w:rPr>
+        <w:rFonts w:ascii="Courier New" w:hAnsi="Courier New" w:cs="Courier New" w:hint="default"/>
+      </w:rPr>
+    </w:lvl>
+    <w:lvl w:ilvl="5" w:tplc="04100005" w:tentative="1">
+      <w:start w:val="1"/>
+      <w:numFmt w:val="bullet"/>
+      <w:lvlText w:val=""/>
+      <w:lvlJc w:val="left"/>
+      <w:pPr>
+        <w:ind w:left="4320" w:hanging="360"/>
+      </w:pPr>
+      <w:rPr>
+        <w:rFonts w:ascii="Wingdings" w:hAnsi="Wingdings" w:hint="default"/>
+      </w:rPr>
+    </w:lvl>
+    <w:lvl w:ilvl="6" w:tplc="04100001" w:tentative="1">
+      <w:start w:val="1"/>
+      <w:numFmt w:val="bullet"/>
+      <w:lvlText w:val=""/>
+      <w:lvlJc w:val="left"/>
+      <w:pPr>
+        <w:ind w:left="5040" w:hanging="360"/>
+      </w:pPr>
+      <w:rPr>
+        <w:rFonts w:ascii="Symbol" w:hAnsi="Symbol" w:hint="default"/>
+      </w:rPr>
+    </w:lvl>
+    <w:lvl w:ilvl="7" w:tplc="04100003" w:tentative="1">
+      <w:start w:val="1"/>
+      <w:numFmt w:val="bullet"/>
+      <w:lvlText w:val="o"/>
+      <w:lvlJc w:val="left"/>
+      <w:pPr>
+        <w:ind w:left="5760" w:hanging="360"/>
+      </w:pPr>
+      <w:rPr>
+        <w:rFonts w:ascii="Courier New" w:hAnsi="Courier New" w:cs="Courier New" w:hint="default"/>
+      </w:rPr>
+    </w:lvl>
+    <w:lvl w:ilvl="8" w:tplc="04100005" w:tentative="1">
+      <w:start w:val="1"/>
+      <w:numFmt w:val="bullet"/>
+      <w:lvlText w:val=""/>
+      <w:lvlJc w:val="left"/>
+      <w:pPr>
+        <w:ind w:left="6480" w:hanging="360"/>
+      </w:pPr>
+      <w:rPr>
+        <w:rFonts w:ascii="Wingdings" w:hAnsi="Wingdings" w:hint="default"/>
+      </w:rPr>
+    </w:lvl>
+  </w:abstractNum>
+  <w:abstractNum w:abstractNumId="15" w15:restartNumberingAfterBreak="0">
     <w:nsid w:val="64987518"/>
     <w:multiLevelType w:val="hybridMultilevel"/>
     <w:tmpl w:val="C6A427BE"/>
@@ -3738,7 +5277,7 @@
       </w:rPr>
     </w:lvl>
   </w:abstractNum>
-  <w:abstractNum w:abstractNumId="14" w15:restartNumberingAfterBreak="0">
+  <w:abstractNum w:abstractNumId="16" w15:restartNumberingAfterBreak="0">
     <w:nsid w:val="7B084691"/>
     <w:multiLevelType w:val="multilevel"/>
     <w:tmpl w:val="F7728B4A"/>
@@ -3851,7 +5390,7 @@
       </w:rPr>
     </w:lvl>
   </w:abstractNum>
-  <w:abstractNum w:abstractNumId="15" w15:restartNumberingAfterBreak="0">
+  <w:abstractNum w:abstractNumId="17" w15:restartNumberingAfterBreak="0">
     <w:nsid w:val="7E462263"/>
     <w:multiLevelType w:val="hybridMultilevel"/>
     <w:tmpl w:val="E7925202"/>
@@ -3938,7 +5477,7 @@
     </w:lvl>
   </w:abstractNum>
   <w:num w:numId="1" w16cid:durableId="1308166849">
-    <w:abstractNumId w:val="8"/>
+    <w:abstractNumId w:val="9"/>
   </w:num>
   <w:num w:numId="2" w16cid:durableId="1894193660">
     <w:abstractNumId w:val="0"/>
@@ -3947,43 +5486,49 @@
     <w:abstractNumId w:val="2"/>
   </w:num>
   <w:num w:numId="4" w16cid:durableId="1127088667">
-    <w:abstractNumId w:val="15"/>
+    <w:abstractNumId w:val="17"/>
   </w:num>
   <w:num w:numId="5" w16cid:durableId="680623533">
-    <w:abstractNumId w:val="6"/>
+    <w:abstractNumId w:val="7"/>
   </w:num>
   <w:num w:numId="6" w16cid:durableId="1322850193">
-    <w:abstractNumId w:val="11"/>
+    <w:abstractNumId w:val="12"/>
   </w:num>
   <w:num w:numId="7" w16cid:durableId="806434529">
     <w:abstractNumId w:val="4"/>
   </w:num>
   <w:num w:numId="8" w16cid:durableId="82990196">
-    <w:abstractNumId w:val="10"/>
+    <w:abstractNumId w:val="11"/>
   </w:num>
   <w:num w:numId="9" w16cid:durableId="290212810">
-    <w:abstractNumId w:val="9"/>
+    <w:abstractNumId w:val="10"/>
   </w:num>
   <w:num w:numId="10" w16cid:durableId="396245525">
     <w:abstractNumId w:val="5"/>
   </w:num>
   <w:num w:numId="11" w16cid:durableId="1226449487">
-    <w:abstractNumId w:val="14"/>
+    <w:abstractNumId w:val="16"/>
   </w:num>
   <w:num w:numId="12" w16cid:durableId="1748066093">
     <w:abstractNumId w:val="1"/>
   </w:num>
   <w:num w:numId="13" w16cid:durableId="485126263">
-    <w:abstractNumId w:val="12"/>
+    <w:abstractNumId w:val="13"/>
   </w:num>
   <w:num w:numId="14" w16cid:durableId="1897012502">
     <w:abstractNumId w:val="3"/>
   </w:num>
   <w:num w:numId="15" w16cid:durableId="686836489">
-    <w:abstractNumId w:val="7"/>
+    <w:abstractNumId w:val="8"/>
   </w:num>
   <w:num w:numId="16" w16cid:durableId="2125224838">
-    <w:abstractNumId w:val="13"/>
+    <w:abstractNumId w:val="15"/>
+  </w:num>
+  <w:num w:numId="17" w16cid:durableId="1753164519">
+    <w:abstractNumId w:val="6"/>
+  </w:num>
+  <w:num w:numId="18" w16cid:durableId="357433585">
+    <w:abstractNumId w:val="14"/>
   </w:num>
 </w:numbering>
 </file>

</xml_diff>